<commit_message>
Remove document language skills, add "marketing" and "advertising" as search terms
</commit_message>
<xml_diff>
--- a/resume.docx
+++ b/resume.docx
@@ -631,7 +631,23 @@
           <w:sz w:val="20"/>
           <w:szCs w:val="20"/>
         </w:rPr>
-        <w:t xml:space="preserve">Led project to develop a hybrid streaming/batch pipeline, shipping an MVP in only 7 weeks and scaling to tens of millions of </w:t>
+        <w:t>Led project to develop a hybrid streaming/batch pipeline</w:t>
+      </w:r>
+      <w:r>
+        <w:rPr>
+          <w:rFonts w:ascii="Merriweather" w:hAnsi="Merriweather"/>
+          <w:sz w:val="20"/>
+          <w:szCs w:val="20"/>
+        </w:rPr>
+        <w:t xml:space="preserve"> for social media advertising data, </w:t>
+      </w:r>
+      <w:r>
+        <w:rPr>
+          <w:rFonts w:ascii="Merriweather" w:hAnsi="Merriweather"/>
+          <w:sz w:val="20"/>
+          <w:szCs w:val="20"/>
+        </w:rPr>
+        <w:t xml:space="preserve">shipping an MVP in only 7 weeks and scaling to tens of millions of </w:t>
       </w:r>
       <w:proofErr w:type="gramStart"/>
       <w:r>
@@ -991,7 +1007,23 @@
           <w:sz w:val="20"/>
           <w:szCs w:val="20"/>
         </w:rPr>
-        <w:t xml:space="preserve">Acted as the technical lead to deliver Amazon affiliate program commerce analytics involving three teams and multiple contractors, providing experiment data to optimize conversions on a front page </w:t>
+        <w:t xml:space="preserve">Acted as the technical lead to deliver Amazon affiliate </w:t>
+      </w:r>
+      <w:r>
+        <w:rPr>
+          <w:rFonts w:ascii="Merriweather" w:hAnsi="Merriweather"/>
+          <w:sz w:val="20"/>
+          <w:szCs w:val="20"/>
+        </w:rPr>
+        <w:t xml:space="preserve">marketing </w:t>
+      </w:r>
+      <w:r>
+        <w:rPr>
+          <w:rFonts w:ascii="Merriweather" w:hAnsi="Merriweather"/>
+          <w:sz w:val="20"/>
+          <w:szCs w:val="20"/>
+        </w:rPr>
+        <w:t xml:space="preserve">program commerce analytics involving three teams and multiple contractors, providing experiment data to optimize conversions on a front page </w:t>
       </w:r>
       <w:proofErr w:type="gramStart"/>
       <w:r>
@@ -2087,44 +2119,6 @@
         <w:t>SLOs</w:t>
       </w:r>
       <w:proofErr w:type="gramEnd"/>
-    </w:p>
-    <w:p>
-      <w:pPr>
-        <w:rPr>
-          <w:rFonts w:ascii="Merriweather" w:eastAsia="Segoe UI Symbol" w:hAnsi="Merriweather"/>
-          <w:sz w:val="20"/>
-          <w:szCs w:val="20"/>
-          <w:lang w:eastAsia="ja-JP"/>
-        </w:rPr>
-      </w:pPr>
-      <w:r>
-        <w:rPr>
-          <w:rFonts w:ascii="Merriweather" w:eastAsia="Segoe UI Symbol" w:hAnsi="Merriweather"/>
-          <w:b/>
-          <w:bCs/>
-          <w:sz w:val="20"/>
-          <w:szCs w:val="20"/>
-        </w:rPr>
-        <w:t>Document Languages:</w:t>
-      </w:r>
-      <w:r>
-        <w:rPr>
-          <w:rFonts w:ascii="Merriweather" w:eastAsia="Segoe UI Symbol" w:hAnsi="Merriweather"/>
-          <w:sz w:val="20"/>
-          <w:szCs w:val="20"/>
-        </w:rPr>
-        <w:t xml:space="preserve"> LaTeX, Markdown, Org, </w:t>
-      </w:r>
-      <w:proofErr w:type="spellStart"/>
-      <w:r>
-        <w:rPr>
-          <w:rFonts w:ascii="Merriweather" w:eastAsia="Segoe UI Symbol" w:hAnsi="Merriweather"/>
-          <w:sz w:val="20"/>
-          <w:szCs w:val="20"/>
-        </w:rPr>
-        <w:t>ReStructuredText</w:t>
-      </w:r>
-      <w:proofErr w:type="spellEnd"/>
     </w:p>
     <w:p>
       <w:pPr>

</xml_diff>

<commit_message>
Add Nest.js to resume
</commit_message>
<xml_diff>
--- a/resume.docx
+++ b/resume.docx
@@ -201,18 +201,8 @@
           <w:sz w:val="20"/>
           <w:szCs w:val="20"/>
         </w:rPr>
-        <w:t xml:space="preserve">Led embedded engagements to accomplish infrastructure </w:t>
-      </w:r>
-      <w:proofErr w:type="gramStart"/>
-      <w:r>
-        <w:rPr>
-          <w:rFonts w:ascii="Merriweather" w:hAnsi="Merriweather"/>
-          <w:sz w:val="20"/>
-          <w:szCs w:val="20"/>
-        </w:rPr>
-        <w:t>milestones</w:t>
-      </w:r>
-      <w:proofErr w:type="gramEnd"/>
+        <w:t>Led embedded engagements to accomplish infrastructure milestones</w:t>
+      </w:r>
     </w:p>
     <w:p>
       <w:pPr>
@@ -233,18 +223,8 @@
           <w:sz w:val="20"/>
           <w:szCs w:val="20"/>
         </w:rPr>
-        <w:t xml:space="preserve">Became a subject matter expert and evangelist for SLOs, educating my team and driving SLO </w:t>
-      </w:r>
-      <w:proofErr w:type="gramStart"/>
-      <w:r>
-        <w:rPr>
-          <w:rFonts w:ascii="Merriweather" w:hAnsi="Merriweather"/>
-          <w:sz w:val="20"/>
-          <w:szCs w:val="20"/>
-        </w:rPr>
-        <w:t>adoption</w:t>
-      </w:r>
-      <w:proofErr w:type="gramEnd"/>
+        <w:t>Became a subject matter expert and evangelist for SLOs, educating my team and driving SLO adoption</w:t>
+      </w:r>
     </w:p>
     <w:p>
       <w:pPr>
@@ -265,18 +245,8 @@
           <w:sz w:val="20"/>
           <w:szCs w:val="20"/>
         </w:rPr>
-        <w:t xml:space="preserve">Collaborated and drove consensus among technical </w:t>
-      </w:r>
-      <w:proofErr w:type="gramStart"/>
-      <w:r>
-        <w:rPr>
-          <w:rFonts w:ascii="Merriweather" w:hAnsi="Merriweather"/>
-          <w:sz w:val="20"/>
-          <w:szCs w:val="20"/>
-        </w:rPr>
-        <w:t>leaders</w:t>
-      </w:r>
-      <w:proofErr w:type="gramEnd"/>
+        <w:t>Collaborated and drove consensus among technical leaders</w:t>
+      </w:r>
     </w:p>
     <w:p>
       <w:pPr>
@@ -297,18 +267,8 @@
           <w:sz w:val="20"/>
           <w:szCs w:val="20"/>
         </w:rPr>
-        <w:t xml:space="preserve">Acted as a “force multiplier”, increasing team velocity by mentoring and unblocking other engineers on my </w:t>
-      </w:r>
-      <w:proofErr w:type="gramStart"/>
-      <w:r>
-        <w:rPr>
-          <w:rFonts w:ascii="Merriweather" w:hAnsi="Merriweather"/>
-          <w:sz w:val="20"/>
-          <w:szCs w:val="20"/>
-        </w:rPr>
-        <w:t>team</w:t>
-      </w:r>
-      <w:proofErr w:type="gramEnd"/>
+        <w:t>Acted as a “force multiplier”, increasing team velocity by mentoring and unblocking other engineers on my team</w:t>
+      </w:r>
     </w:p>
     <w:p>
       <w:pPr>
@@ -355,18 +315,8 @@
           <w:sz w:val="20"/>
           <w:szCs w:val="20"/>
         </w:rPr>
-        <w:t xml:space="preserve"> using </w:t>
-      </w:r>
-      <w:proofErr w:type="gramStart"/>
-      <w:r>
-        <w:rPr>
-          <w:rFonts w:ascii="Merriweather" w:hAnsi="Merriweather"/>
-          <w:sz w:val="20"/>
-          <w:szCs w:val="20"/>
-        </w:rPr>
-        <w:t>TypeScript</w:t>
-      </w:r>
-      <w:proofErr w:type="gramEnd"/>
+        <w:t xml:space="preserve"> using TypeScript</w:t>
+      </w:r>
     </w:p>
     <w:p>
       <w:pPr>
@@ -490,18 +440,8 @@
           <w:sz w:val="20"/>
           <w:szCs w:val="20"/>
         </w:rPr>
-        <w:t xml:space="preserve"> framework, preparing Boltzmann service for migration from Honeycomb </w:t>
-      </w:r>
-      <w:proofErr w:type="gramStart"/>
-      <w:r>
-        <w:rPr>
-          <w:rFonts w:ascii="Merriweather" w:hAnsi="Merriweather"/>
-          <w:sz w:val="20"/>
-          <w:szCs w:val="20"/>
-        </w:rPr>
-        <w:t>beelines</w:t>
-      </w:r>
-      <w:proofErr w:type="gramEnd"/>
+        <w:t xml:space="preserve"> framework, preparing Boltzmann service for migration from Honeycomb beelines</w:t>
+      </w:r>
     </w:p>
     <w:p>
       <w:pPr>
@@ -522,18 +462,8 @@
           <w:sz w:val="20"/>
           <w:szCs w:val="20"/>
         </w:rPr>
-        <w:t xml:space="preserve">Developed a migration toolchain and pipeline for SQL Server, improving safety and speed of .NET </w:t>
-      </w:r>
-      <w:proofErr w:type="gramStart"/>
-      <w:r>
-        <w:rPr>
-          <w:rFonts w:ascii="Merriweather" w:hAnsi="Merriweather"/>
-          <w:sz w:val="20"/>
-          <w:szCs w:val="20"/>
-        </w:rPr>
-        <w:t>development</w:t>
-      </w:r>
-      <w:proofErr w:type="gramEnd"/>
+        <w:t>Developed a migration toolchain and pipeline for SQL Server, improving safety and speed of .NET development</w:t>
+      </w:r>
     </w:p>
     <w:p>
       <w:pPr>
@@ -647,25 +577,7 @@
           <w:sz w:val="20"/>
           <w:szCs w:val="20"/>
         </w:rPr>
-        <w:t xml:space="preserve">shipping an MVP in only 7 weeks and scaling to tens of millions of </w:t>
-      </w:r>
-      <w:proofErr w:type="gramStart"/>
-      <w:r>
-        <w:rPr>
-          <w:rFonts w:ascii="Merriweather" w:hAnsi="Merriweather"/>
-          <w:sz w:val="20"/>
-          <w:szCs w:val="20"/>
-        </w:rPr>
-        <w:t>content</w:t>
-      </w:r>
-      <w:proofErr w:type="gramEnd"/>
-      <w:r>
-        <w:rPr>
-          <w:rFonts w:ascii="Merriweather" w:hAnsi="Merriweather"/>
-          <w:sz w:val="20"/>
-          <w:szCs w:val="20"/>
-        </w:rPr>
-        <w:t xml:space="preserve"> items</w:t>
+        <w:t>shipping an MVP in only 7 weeks and scaling to tens of millions of content items</w:t>
       </w:r>
     </w:p>
     <w:p>
@@ -687,18 +599,8 @@
           <w:sz w:val="20"/>
           <w:szCs w:val="20"/>
         </w:rPr>
-        <w:t xml:space="preserve">Developed an internal data engineering framework with a focus on first-class PyCharm support, confidence in correct code and rapid </w:t>
-      </w:r>
-      <w:proofErr w:type="gramStart"/>
-      <w:r>
-        <w:rPr>
-          <w:rFonts w:ascii="Merriweather" w:hAnsi="Merriweather"/>
-          <w:sz w:val="20"/>
-          <w:szCs w:val="20"/>
-        </w:rPr>
-        <w:t>development</w:t>
-      </w:r>
-      <w:proofErr w:type="gramEnd"/>
+        <w:t>Developed an internal data engineering framework with a focus on first-class PyCharm support, confidence in correct code and rapid development</w:t>
+      </w:r>
     </w:p>
     <w:p>
       <w:pPr>
@@ -719,18 +621,8 @@
           <w:sz w:val="20"/>
           <w:szCs w:val="20"/>
         </w:rPr>
-        <w:t xml:space="preserve">Mentored and trained other engineers on the team through pair programming, documentation and </w:t>
-      </w:r>
-      <w:proofErr w:type="gramStart"/>
-      <w:r>
-        <w:rPr>
-          <w:rFonts w:ascii="Merriweather" w:hAnsi="Merriweather"/>
-          <w:sz w:val="20"/>
-          <w:szCs w:val="20"/>
-        </w:rPr>
-        <w:t>videos</w:t>
-      </w:r>
-      <w:proofErr w:type="gramEnd"/>
+        <w:t>Mentored and trained other engineers on the team through pair programming, documentation and videos</w:t>
+      </w:r>
     </w:p>
     <w:p>
       <w:pPr>
@@ -827,16 +719,7 @@
           <w:sz w:val="20"/>
           <w:szCs w:val="20"/>
         </w:rPr>
-        <w:t xml:space="preserve">multi </w:t>
-      </w:r>
-      <w:proofErr w:type="gramStart"/>
-      <w:r>
-        <w:rPr>
-          <w:rFonts w:ascii="Merriweather" w:hAnsi="Merriweather"/>
-          <w:sz w:val="20"/>
-          <w:szCs w:val="20"/>
-        </w:rPr>
-        <w:t>billion</w:t>
+        <w:t>multi billion</w:t>
       </w:r>
       <w:proofErr w:type="spellEnd"/>
       <w:r>
@@ -845,16 +728,7 @@
           <w:sz w:val="20"/>
           <w:szCs w:val="20"/>
         </w:rPr>
-        <w:t xml:space="preserve"> dollar</w:t>
-      </w:r>
-      <w:proofErr w:type="gramEnd"/>
-      <w:r>
-        <w:rPr>
-          <w:rFonts w:ascii="Merriweather" w:hAnsi="Merriweather"/>
-          <w:sz w:val="20"/>
-          <w:szCs w:val="20"/>
-        </w:rPr>
-        <w:t xml:space="preserve"> web site host</w:t>
+        <w:t xml:space="preserve"> dollar web site host</w:t>
       </w:r>
     </w:p>
     <w:p>
@@ -876,18 +750,8 @@
           <w:sz w:val="20"/>
           <w:szCs w:val="20"/>
         </w:rPr>
-        <w:t xml:space="preserve">Spearheaded proposals to onboard billing and payments data onto a data vault reference architecture to improve velocity and decrease bugs, and to rearchitect reporting to mirror industry standard BI </w:t>
-      </w:r>
-      <w:proofErr w:type="gramStart"/>
-      <w:r>
-        <w:rPr>
-          <w:rFonts w:ascii="Merriweather" w:hAnsi="Merriweather"/>
-          <w:sz w:val="20"/>
-          <w:szCs w:val="20"/>
-        </w:rPr>
-        <w:t>tools</w:t>
-      </w:r>
-      <w:proofErr w:type="gramEnd"/>
+        <w:t>Spearheaded proposals to onboard billing and payments data onto a data vault reference architecture to improve velocity and decrease bugs, and to rearchitect reporting to mirror industry standard BI tools</w:t>
+      </w:r>
     </w:p>
     <w:p>
       <w:pPr>
@@ -908,18 +772,8 @@
           <w:sz w:val="20"/>
           <w:szCs w:val="20"/>
         </w:rPr>
-        <w:t xml:space="preserve">Designed and instituted an on-call process to ensure support work was evenly </w:t>
-      </w:r>
-      <w:proofErr w:type="gramStart"/>
-      <w:r>
-        <w:rPr>
-          <w:rFonts w:ascii="Merriweather" w:hAnsi="Merriweather"/>
-          <w:sz w:val="20"/>
-          <w:szCs w:val="20"/>
-        </w:rPr>
-        <w:t>spread</w:t>
-      </w:r>
-      <w:proofErr w:type="gramEnd"/>
+        <w:t>Designed and instituted an on-call process to ensure support work was evenly spread</w:t>
+      </w:r>
     </w:p>
     <w:p>
       <w:pPr>
@@ -1023,18 +877,8 @@
           <w:sz w:val="20"/>
           <w:szCs w:val="20"/>
         </w:rPr>
-        <w:t xml:space="preserve">program commerce analytics involving three teams and multiple contractors, providing experiment data to optimize conversions on a front page </w:t>
-      </w:r>
-      <w:proofErr w:type="gramStart"/>
-      <w:r>
-        <w:rPr>
-          <w:rFonts w:ascii="Merriweather" w:hAnsi="Merriweather"/>
-          <w:sz w:val="20"/>
-          <w:szCs w:val="20"/>
-        </w:rPr>
-        <w:t>redesign</w:t>
-      </w:r>
-      <w:proofErr w:type="gramEnd"/>
+        <w:t>program commerce analytics involving three teams and multiple contractors, providing experiment data to optimize conversions on a front page redesign</w:t>
+      </w:r>
     </w:p>
     <w:p>
       <w:pPr>
@@ -1055,18 +899,8 @@
           <w:sz w:val="20"/>
           <w:szCs w:val="20"/>
         </w:rPr>
-        <w:t xml:space="preserve">Owned internal analytics and recommendation systems that served over 100 million users a month; overhauled legacy systems and implemented monitoring, vastly decreasing total outages and virtually eliminating undetected </w:t>
-      </w:r>
-      <w:proofErr w:type="gramStart"/>
-      <w:r>
-        <w:rPr>
-          <w:rFonts w:ascii="Merriweather" w:hAnsi="Merriweather"/>
-          <w:sz w:val="20"/>
-          <w:szCs w:val="20"/>
-        </w:rPr>
-        <w:t>outages</w:t>
-      </w:r>
-      <w:proofErr w:type="gramEnd"/>
+        <w:t>Owned internal analytics and recommendation systems that served over 100 million users a month; overhauled legacy systems and implemented monitoring, vastly decreasing total outages and virtually eliminating undetected outages</w:t>
+      </w:r>
     </w:p>
     <w:p>
       <w:pPr>
@@ -1088,18 +922,8 @@
           <w:szCs w:val="20"/>
         </w:rPr>
         <w:lastRenderedPageBreak/>
-        <w:t xml:space="preserve">Architected an A/B testing API so experiments could be configured with a web interface instead of disparate </w:t>
-      </w:r>
-      <w:proofErr w:type="gramStart"/>
-      <w:r>
-        <w:rPr>
-          <w:rFonts w:ascii="Merriweather" w:hAnsi="Merriweather"/>
-          <w:sz w:val="20"/>
-          <w:szCs w:val="20"/>
-        </w:rPr>
-        <w:t>scripts</w:t>
-      </w:r>
-      <w:proofErr w:type="gramEnd"/>
+        <w:t>Architected an A/B testing API so experiments could be configured with a web interface instead of disparate scripts</w:t>
+      </w:r>
     </w:p>
     <w:p>
       <w:pPr>
@@ -1120,18 +944,8 @@
           <w:sz w:val="20"/>
           <w:szCs w:val="20"/>
         </w:rPr>
-        <w:t xml:space="preserve">Mentored junior employees on the </w:t>
-      </w:r>
-      <w:proofErr w:type="gramStart"/>
-      <w:r>
-        <w:rPr>
-          <w:rFonts w:ascii="Merriweather" w:hAnsi="Merriweather"/>
-          <w:sz w:val="20"/>
-          <w:szCs w:val="20"/>
-        </w:rPr>
-        <w:t>team</w:t>
-      </w:r>
-      <w:proofErr w:type="gramEnd"/>
+        <w:t>Mentored junior employees on the team</w:t>
+      </w:r>
     </w:p>
     <w:p>
       <w:pPr>
@@ -1219,18 +1033,8 @@
           <w:sz w:val="20"/>
           <w:szCs w:val="20"/>
         </w:rPr>
-        <w:t xml:space="preserve">Wrote HATEOAS-inspired graph-capable content relationships API that supported data modeling needs of over a dozen brands using Condé Nast’s greenfield internal content management </w:t>
-      </w:r>
-      <w:proofErr w:type="gramStart"/>
-      <w:r>
-        <w:rPr>
-          <w:rFonts w:ascii="Merriweather" w:hAnsi="Merriweather"/>
-          <w:sz w:val="20"/>
-          <w:szCs w:val="20"/>
-        </w:rPr>
-        <w:t>system</w:t>
-      </w:r>
-      <w:proofErr w:type="gramEnd"/>
+        <w:t>Wrote HATEOAS-inspired graph-capable content relationships API that supported data modeling needs of over a dozen brands using Condé Nast’s greenfield internal content management system</w:t>
+      </w:r>
     </w:p>
     <w:p>
       <w:pPr>
@@ -1251,18 +1055,8 @@
           <w:sz w:val="20"/>
           <w:szCs w:val="20"/>
         </w:rPr>
-        <w:t xml:space="preserve">Developed and supported custom components for Vogue Runway’s real time fashion show coverage, launching during New York Fashion Week 2015, including a custom content import interface and a data migration that re-platformed over a decade of </w:t>
-      </w:r>
-      <w:proofErr w:type="gramStart"/>
-      <w:r>
-        <w:rPr>
-          <w:rFonts w:ascii="Merriweather" w:hAnsi="Merriweather"/>
-          <w:sz w:val="20"/>
-          <w:szCs w:val="20"/>
-        </w:rPr>
-        <w:t>content</w:t>
-      </w:r>
-      <w:proofErr w:type="gramEnd"/>
+        <w:t>Developed and supported custom components for Vogue Runway’s real time fashion show coverage, launching during New York Fashion Week 2015, including a custom content import interface and a data migration that re-platformed over a decade of content</w:t>
+      </w:r>
     </w:p>
     <w:p>
       <w:pPr>
@@ -1368,18 +1162,8 @@
           <w:sz w:val="20"/>
           <w:szCs w:val="20"/>
         </w:rPr>
-        <w:t xml:space="preserve"> and AngularJS to enable real-time creation and curation of live content created over the course of a full TV </w:t>
-      </w:r>
-      <w:proofErr w:type="gramStart"/>
-      <w:r>
-        <w:rPr>
-          <w:rFonts w:ascii="Merriweather" w:hAnsi="Merriweather"/>
-          <w:sz w:val="20"/>
-          <w:szCs w:val="20"/>
-        </w:rPr>
-        <w:t>episode</w:t>
-      </w:r>
-      <w:proofErr w:type="gramEnd"/>
+        <w:t xml:space="preserve"> and AngularJS to enable real-time creation and curation of live content created over the course of a full TV episode</w:t>
+      </w:r>
     </w:p>
     <w:p>
       <w:pPr>
@@ -1477,18 +1261,8 @@
           <w:sz w:val="20"/>
           <w:szCs w:val="20"/>
         </w:rPr>
-        <w:t xml:space="preserve">Managed and trained other support </w:t>
-      </w:r>
-      <w:proofErr w:type="gramStart"/>
-      <w:r>
-        <w:rPr>
-          <w:rFonts w:ascii="Merriweather" w:hAnsi="Merriweather"/>
-          <w:sz w:val="20"/>
-          <w:szCs w:val="20"/>
-        </w:rPr>
-        <w:t>engineers</w:t>
-      </w:r>
-      <w:proofErr w:type="gramEnd"/>
+        <w:t>Managed and trained other support engineers</w:t>
+      </w:r>
     </w:p>
     <w:p>
       <w:pPr>
@@ -1509,18 +1283,8 @@
           <w:sz w:val="20"/>
           <w:szCs w:val="20"/>
         </w:rPr>
-        <w:t xml:space="preserve">Monitored support channels such as IRC, email and Twitter for support </w:t>
-      </w:r>
-      <w:proofErr w:type="gramStart"/>
-      <w:r>
-        <w:rPr>
-          <w:rFonts w:ascii="Merriweather" w:hAnsi="Merriweather"/>
-          <w:sz w:val="20"/>
-          <w:szCs w:val="20"/>
-        </w:rPr>
-        <w:t>requests</w:t>
-      </w:r>
-      <w:proofErr w:type="gramEnd"/>
+        <w:t>Monitored support channels such as IRC, email and Twitter for support requests</w:t>
+      </w:r>
     </w:p>
     <w:p>
       <w:pPr>
@@ -1559,18 +1323,8 @@
           <w:sz w:val="20"/>
           <w:szCs w:val="20"/>
         </w:rPr>
-        <w:t xml:space="preserve"> software, servers and cloud </w:t>
-      </w:r>
-      <w:proofErr w:type="gramStart"/>
-      <w:r>
-        <w:rPr>
-          <w:rFonts w:ascii="Merriweather" w:hAnsi="Merriweather"/>
-          <w:sz w:val="20"/>
-          <w:szCs w:val="20"/>
-        </w:rPr>
-        <w:t>providers</w:t>
-      </w:r>
-      <w:proofErr w:type="gramEnd"/>
+        <w:t xml:space="preserve"> software, servers and cloud providers</w:t>
+      </w:r>
     </w:p>
     <w:p>
       <w:pPr>
@@ -1609,18 +1363,8 @@
           <w:sz w:val="20"/>
           <w:szCs w:val="20"/>
         </w:rPr>
-        <w:t xml:space="preserve"> open source </w:t>
-      </w:r>
-      <w:proofErr w:type="gramStart"/>
-      <w:r>
-        <w:rPr>
-          <w:rFonts w:ascii="Merriweather" w:hAnsi="Merriweather"/>
-          <w:sz w:val="20"/>
-          <w:szCs w:val="20"/>
-        </w:rPr>
-        <w:t>software</w:t>
-      </w:r>
-      <w:proofErr w:type="gramEnd"/>
+        <w:t xml:space="preserve"> open source software</w:t>
+      </w:r>
     </w:p>
     <w:p>
       <w:pPr>
@@ -1641,18 +1385,8 @@
           <w:sz w:val="20"/>
           <w:szCs w:val="20"/>
         </w:rPr>
-        <w:t xml:space="preserve">Developed and maintained internal support infrastructure and </w:t>
-      </w:r>
-      <w:proofErr w:type="gramStart"/>
-      <w:r>
-        <w:rPr>
-          <w:rFonts w:ascii="Merriweather" w:hAnsi="Merriweather"/>
-          <w:sz w:val="20"/>
-          <w:szCs w:val="20"/>
-        </w:rPr>
-        <w:t>tooling</w:t>
-      </w:r>
-      <w:proofErr w:type="gramEnd"/>
+        <w:t>Developed and maintained internal support infrastructure and tooling</w:t>
+      </w:r>
     </w:p>
     <w:p>
       <w:pPr>
@@ -1955,25 +1689,8 @@
           <w:sz w:val="20"/>
           <w:szCs w:val="20"/>
         </w:rPr>
-        <w:t>Web Engineering:</w:t>
-      </w:r>
-      <w:r>
-        <w:rPr>
-          <w:rFonts w:ascii="Merriweather" w:eastAsia="Segoe UI Symbol" w:hAnsi="Merriweather"/>
-          <w:sz w:val="20"/>
-          <w:szCs w:val="20"/>
-        </w:rPr>
-        <w:t xml:space="preserve"> CSS, HTML, Django, Express, Flask, Node.js, Ruby on Rails, React, Electron</w:t>
-      </w:r>
-    </w:p>
-    <w:p>
-      <w:pPr>
-        <w:rPr>
-          <w:rFonts w:ascii="Merriweather" w:eastAsia="Segoe UI Symbol" w:hAnsi="Merriweather"/>
-          <w:sz w:val="20"/>
-          <w:szCs w:val="20"/>
-        </w:rPr>
-      </w:pPr>
+        <w:t xml:space="preserve">Web </w:t>
+      </w:r>
       <w:r>
         <w:rPr>
           <w:rFonts w:ascii="Merriweather" w:eastAsia="Segoe UI Symbol" w:hAnsi="Merriweather"/>
@@ -1982,61 +1699,8 @@
           <w:sz w:val="20"/>
           <w:szCs w:val="20"/>
         </w:rPr>
-        <w:t>Data Engineering &amp; Data Science:</w:t>
-      </w:r>
-      <w:r>
-        <w:rPr>
-          <w:rFonts w:ascii="Merriweather" w:eastAsia="Segoe UI Symbol" w:hAnsi="Merriweather"/>
-          <w:sz w:val="20"/>
-          <w:szCs w:val="20"/>
-        </w:rPr>
-        <w:t xml:space="preserve"> Airflow, Spark, </w:t>
-      </w:r>
-      <w:proofErr w:type="spellStart"/>
-      <w:r>
-        <w:rPr>
-          <w:rFonts w:ascii="Merriweather" w:eastAsia="Segoe UI Symbol" w:hAnsi="Merriweather"/>
-          <w:sz w:val="20"/>
-          <w:szCs w:val="20"/>
-        </w:rPr>
-        <w:t>Jupyter</w:t>
-      </w:r>
-      <w:proofErr w:type="spellEnd"/>
-      <w:r>
-        <w:rPr>
-          <w:rFonts w:ascii="Merriweather" w:eastAsia="Segoe UI Symbol" w:hAnsi="Merriweather"/>
-          <w:sz w:val="20"/>
-          <w:szCs w:val="20"/>
-        </w:rPr>
-        <w:t xml:space="preserve">, </w:t>
-      </w:r>
-      <w:proofErr w:type="spellStart"/>
-      <w:r>
-        <w:rPr>
-          <w:rFonts w:ascii="Merriweather" w:eastAsia="Segoe UI Symbol" w:hAnsi="Merriweather"/>
-          <w:sz w:val="20"/>
-          <w:szCs w:val="20"/>
-        </w:rPr>
-        <w:t>LookML</w:t>
-      </w:r>
-      <w:proofErr w:type="spellEnd"/>
-      <w:r>
-        <w:rPr>
-          <w:rFonts w:ascii="Merriweather" w:eastAsia="Segoe UI Symbol" w:hAnsi="Merriweather"/>
-          <w:sz w:val="20"/>
-          <w:szCs w:val="20"/>
-        </w:rPr>
-        <w:t>, Kafka, Pandas, Data Warehousing, Numerical Methods, Optimization</w:t>
-      </w:r>
-    </w:p>
-    <w:p>
-      <w:pPr>
-        <w:rPr>
-          <w:rFonts w:ascii="Merriweather" w:eastAsia="Segoe UI Symbol" w:hAnsi="Merriweather"/>
-          <w:sz w:val="20"/>
-          <w:szCs w:val="20"/>
-        </w:rPr>
-      </w:pPr>
+        <w:t>Technologies &amp; Frameworks</w:t>
+      </w:r>
       <w:r>
         <w:rPr>
           <w:rFonts w:ascii="Merriweather" w:eastAsia="Segoe UI Symbol" w:hAnsi="Merriweather"/>
@@ -2045,6 +1709,112 @@
           <w:sz w:val="20"/>
           <w:szCs w:val="20"/>
         </w:rPr>
+        <w:t>:</w:t>
+      </w:r>
+      <w:r>
+        <w:rPr>
+          <w:rFonts w:ascii="Merriweather" w:eastAsia="Segoe UI Symbol" w:hAnsi="Merriweather"/>
+          <w:sz w:val="20"/>
+          <w:szCs w:val="20"/>
+        </w:rPr>
+        <w:t xml:space="preserve"> CSS, HTML, Django, Express, Flask, Node.js, </w:t>
+      </w:r>
+      <w:r>
+        <w:rPr>
+          <w:rFonts w:ascii="Merriweather" w:eastAsia="Segoe UI Symbol" w:hAnsi="Merriweather"/>
+          <w:sz w:val="20"/>
+          <w:szCs w:val="20"/>
+        </w:rPr>
+        <w:t xml:space="preserve">Nest.js, </w:t>
+      </w:r>
+      <w:r>
+        <w:rPr>
+          <w:rFonts w:ascii="Merriweather" w:eastAsia="Segoe UI Symbol" w:hAnsi="Merriweather"/>
+          <w:sz w:val="20"/>
+          <w:szCs w:val="20"/>
+        </w:rPr>
+        <w:t>Ruby on Rails, React, Electron</w:t>
+      </w:r>
+    </w:p>
+    <w:p>
+      <w:pPr>
+        <w:rPr>
+          <w:rFonts w:ascii="Merriweather" w:eastAsia="Segoe UI Symbol" w:hAnsi="Merriweather"/>
+          <w:sz w:val="20"/>
+          <w:szCs w:val="20"/>
+        </w:rPr>
+      </w:pPr>
+      <w:r>
+        <w:rPr>
+          <w:rFonts w:ascii="Merriweather" w:eastAsia="Segoe UI Symbol" w:hAnsi="Merriweather"/>
+          <w:b/>
+          <w:bCs/>
+          <w:sz w:val="20"/>
+          <w:szCs w:val="20"/>
+        </w:rPr>
+        <w:t>Data Engineering &amp; Data Science:</w:t>
+      </w:r>
+      <w:r>
+        <w:rPr>
+          <w:rFonts w:ascii="Merriweather" w:eastAsia="Segoe UI Symbol" w:hAnsi="Merriweather"/>
+          <w:sz w:val="20"/>
+          <w:szCs w:val="20"/>
+        </w:rPr>
+        <w:t xml:space="preserve"> Airflow, Spark, </w:t>
+      </w:r>
+      <w:proofErr w:type="spellStart"/>
+      <w:r>
+        <w:rPr>
+          <w:rFonts w:ascii="Merriweather" w:eastAsia="Segoe UI Symbol" w:hAnsi="Merriweather"/>
+          <w:sz w:val="20"/>
+          <w:szCs w:val="20"/>
+        </w:rPr>
+        <w:t>Jupyter</w:t>
+      </w:r>
+      <w:proofErr w:type="spellEnd"/>
+      <w:r>
+        <w:rPr>
+          <w:rFonts w:ascii="Merriweather" w:eastAsia="Segoe UI Symbol" w:hAnsi="Merriweather"/>
+          <w:sz w:val="20"/>
+          <w:szCs w:val="20"/>
+        </w:rPr>
+        <w:t xml:space="preserve">, </w:t>
+      </w:r>
+      <w:proofErr w:type="spellStart"/>
+      <w:r>
+        <w:rPr>
+          <w:rFonts w:ascii="Merriweather" w:eastAsia="Segoe UI Symbol" w:hAnsi="Merriweather"/>
+          <w:sz w:val="20"/>
+          <w:szCs w:val="20"/>
+        </w:rPr>
+        <w:t>LookML</w:t>
+      </w:r>
+      <w:proofErr w:type="spellEnd"/>
+      <w:r>
+        <w:rPr>
+          <w:rFonts w:ascii="Merriweather" w:eastAsia="Segoe UI Symbol" w:hAnsi="Merriweather"/>
+          <w:sz w:val="20"/>
+          <w:szCs w:val="20"/>
+        </w:rPr>
+        <w:t>, Kafka, Pandas, Data Warehousing, Numerical Methods, Optimization</w:t>
+      </w:r>
+    </w:p>
+    <w:p>
+      <w:pPr>
+        <w:rPr>
+          <w:rFonts w:ascii="Merriweather" w:eastAsia="Segoe UI Symbol" w:hAnsi="Merriweather"/>
+          <w:sz w:val="20"/>
+          <w:szCs w:val="20"/>
+        </w:rPr>
+      </w:pPr>
+      <w:r>
+        <w:rPr>
+          <w:rFonts w:ascii="Merriweather" w:eastAsia="Segoe UI Symbol" w:hAnsi="Merriweather"/>
+          <w:b/>
+          <w:bCs/>
+          <w:sz w:val="20"/>
+          <w:szCs w:val="20"/>
+        </w:rPr>
         <w:t>DevOps:</w:t>
       </w:r>
       <w:r>
@@ -2107,18 +1877,8 @@
           <w:sz w:val="20"/>
           <w:szCs w:val="20"/>
         </w:rPr>
-        <w:t xml:space="preserve">, GitHub Actions, Kubernetes, system, </w:t>
-      </w:r>
-      <w:proofErr w:type="gramStart"/>
-      <w:r>
-        <w:rPr>
-          <w:rFonts w:ascii="Merriweather" w:eastAsia="Segoe UI Symbol" w:hAnsi="Merriweather"/>
-          <w:sz w:val="20"/>
-          <w:szCs w:val="20"/>
-        </w:rPr>
-        <w:t>SLOs</w:t>
-      </w:r>
-      <w:proofErr w:type="gramEnd"/>
+        <w:t>, GitHub Actions, Kubernetes, system, SLOs</w:t>
+      </w:r>
     </w:p>
     <w:p>
       <w:pPr>

</xml_diff>

<commit_message>
Add Crossplane to resume
</commit_message>
<xml_diff>
--- a/resume.docx
+++ b/resume.docx
@@ -201,8 +201,18 @@
           <w:sz w:val="20"/>
           <w:szCs w:val="20"/>
         </w:rPr>
-        <w:t>Led embedded engagements to accomplish infrastructure milestones</w:t>
-      </w:r>
+        <w:t xml:space="preserve">Led embedded engagements to accomplish infrastructure </w:t>
+      </w:r>
+      <w:proofErr w:type="gramStart"/>
+      <w:r>
+        <w:rPr>
+          <w:rFonts w:ascii="Merriweather" w:hAnsi="Merriweather"/>
+          <w:sz w:val="20"/>
+          <w:szCs w:val="20"/>
+        </w:rPr>
+        <w:t>milestones</w:t>
+      </w:r>
+      <w:proofErr w:type="gramEnd"/>
     </w:p>
     <w:p>
       <w:pPr>
@@ -223,8 +233,18 @@
           <w:sz w:val="20"/>
           <w:szCs w:val="20"/>
         </w:rPr>
-        <w:t>Became a subject matter expert and evangelist for SLOs, educating my team and driving SLO adoption</w:t>
-      </w:r>
+        <w:t xml:space="preserve">Became a subject matter expert and evangelist for SLOs, educating my team and driving SLO </w:t>
+      </w:r>
+      <w:proofErr w:type="gramStart"/>
+      <w:r>
+        <w:rPr>
+          <w:rFonts w:ascii="Merriweather" w:hAnsi="Merriweather"/>
+          <w:sz w:val="20"/>
+          <w:szCs w:val="20"/>
+        </w:rPr>
+        <w:t>adoption</w:t>
+      </w:r>
+      <w:proofErr w:type="gramEnd"/>
     </w:p>
     <w:p>
       <w:pPr>
@@ -245,8 +265,18 @@
           <w:sz w:val="20"/>
           <w:szCs w:val="20"/>
         </w:rPr>
-        <w:t>Collaborated and drove consensus among technical leaders</w:t>
-      </w:r>
+        <w:t xml:space="preserve">Collaborated and drove consensus among technical </w:t>
+      </w:r>
+      <w:proofErr w:type="gramStart"/>
+      <w:r>
+        <w:rPr>
+          <w:rFonts w:ascii="Merriweather" w:hAnsi="Merriweather"/>
+          <w:sz w:val="20"/>
+          <w:szCs w:val="20"/>
+        </w:rPr>
+        <w:t>leaders</w:t>
+      </w:r>
+      <w:proofErr w:type="gramEnd"/>
     </w:p>
     <w:p>
       <w:pPr>
@@ -267,8 +297,18 @@
           <w:sz w:val="20"/>
           <w:szCs w:val="20"/>
         </w:rPr>
-        <w:t>Acted as a “force multiplier”, increasing team velocity by mentoring and unblocking other engineers on my team</w:t>
-      </w:r>
+        <w:t xml:space="preserve">Acted as a “force multiplier”, increasing team velocity by mentoring and unblocking other engineers on my </w:t>
+      </w:r>
+      <w:proofErr w:type="gramStart"/>
+      <w:r>
+        <w:rPr>
+          <w:rFonts w:ascii="Merriweather" w:hAnsi="Merriweather"/>
+          <w:sz w:val="20"/>
+          <w:szCs w:val="20"/>
+        </w:rPr>
+        <w:t>team</w:t>
+      </w:r>
+      <w:proofErr w:type="gramEnd"/>
     </w:p>
     <w:p>
       <w:pPr>
@@ -315,8 +355,18 @@
           <w:sz w:val="20"/>
           <w:szCs w:val="20"/>
         </w:rPr>
-        <w:t xml:space="preserve"> using TypeScript</w:t>
-      </w:r>
+        <w:t xml:space="preserve"> using </w:t>
+      </w:r>
+      <w:proofErr w:type="gramStart"/>
+      <w:r>
+        <w:rPr>
+          <w:rFonts w:ascii="Merriweather" w:hAnsi="Merriweather"/>
+          <w:sz w:val="20"/>
+          <w:szCs w:val="20"/>
+        </w:rPr>
+        <w:t>TypeScript</w:t>
+      </w:r>
+      <w:proofErr w:type="gramEnd"/>
     </w:p>
     <w:p>
       <w:pPr>
@@ -440,8 +490,18 @@
           <w:sz w:val="20"/>
           <w:szCs w:val="20"/>
         </w:rPr>
-        <w:t xml:space="preserve"> framework, preparing Boltzmann service for migration from Honeycomb beelines</w:t>
-      </w:r>
+        <w:t xml:space="preserve"> framework, preparing Boltzmann service for migration from Honeycomb </w:t>
+      </w:r>
+      <w:proofErr w:type="gramStart"/>
+      <w:r>
+        <w:rPr>
+          <w:rFonts w:ascii="Merriweather" w:hAnsi="Merriweather"/>
+          <w:sz w:val="20"/>
+          <w:szCs w:val="20"/>
+        </w:rPr>
+        <w:t>beelines</w:t>
+      </w:r>
+      <w:proofErr w:type="gramEnd"/>
     </w:p>
     <w:p>
       <w:pPr>
@@ -462,8 +522,18 @@
           <w:sz w:val="20"/>
           <w:szCs w:val="20"/>
         </w:rPr>
-        <w:t>Developed a migration toolchain and pipeline for SQL Server, improving safety and speed of .NET development</w:t>
-      </w:r>
+        <w:t xml:space="preserve">Developed a migration toolchain and pipeline for SQL Server, improving safety and speed of .NET </w:t>
+      </w:r>
+      <w:proofErr w:type="gramStart"/>
+      <w:r>
+        <w:rPr>
+          <w:rFonts w:ascii="Merriweather" w:hAnsi="Merriweather"/>
+          <w:sz w:val="20"/>
+          <w:szCs w:val="20"/>
+        </w:rPr>
+        <w:t>development</w:t>
+      </w:r>
+      <w:proofErr w:type="gramEnd"/>
     </w:p>
     <w:p>
       <w:pPr>
@@ -577,7 +647,25 @@
           <w:sz w:val="20"/>
           <w:szCs w:val="20"/>
         </w:rPr>
-        <w:t>shipping an MVP in only 7 weeks and scaling to tens of millions of content items</w:t>
+        <w:t xml:space="preserve">shipping an MVP in only 7 weeks and scaling to tens of millions of </w:t>
+      </w:r>
+      <w:proofErr w:type="gramStart"/>
+      <w:r>
+        <w:rPr>
+          <w:rFonts w:ascii="Merriweather" w:hAnsi="Merriweather"/>
+          <w:sz w:val="20"/>
+          <w:szCs w:val="20"/>
+        </w:rPr>
+        <w:t>content</w:t>
+      </w:r>
+      <w:proofErr w:type="gramEnd"/>
+      <w:r>
+        <w:rPr>
+          <w:rFonts w:ascii="Merriweather" w:hAnsi="Merriweather"/>
+          <w:sz w:val="20"/>
+          <w:szCs w:val="20"/>
+        </w:rPr>
+        <w:t xml:space="preserve"> items</w:t>
       </w:r>
     </w:p>
     <w:p>
@@ -599,8 +687,18 @@
           <w:sz w:val="20"/>
           <w:szCs w:val="20"/>
         </w:rPr>
-        <w:t>Developed an internal data engineering framework with a focus on first-class PyCharm support, confidence in correct code and rapid development</w:t>
-      </w:r>
+        <w:t xml:space="preserve">Developed an internal data engineering framework with a focus on first-class PyCharm support, confidence in correct code and rapid </w:t>
+      </w:r>
+      <w:proofErr w:type="gramStart"/>
+      <w:r>
+        <w:rPr>
+          <w:rFonts w:ascii="Merriweather" w:hAnsi="Merriweather"/>
+          <w:sz w:val="20"/>
+          <w:szCs w:val="20"/>
+        </w:rPr>
+        <w:t>development</w:t>
+      </w:r>
+      <w:proofErr w:type="gramEnd"/>
     </w:p>
     <w:p>
       <w:pPr>
@@ -621,8 +719,18 @@
           <w:sz w:val="20"/>
           <w:szCs w:val="20"/>
         </w:rPr>
-        <w:t>Mentored and trained other engineers on the team through pair programming, documentation and videos</w:t>
-      </w:r>
+        <w:t xml:space="preserve">Mentored and trained other engineers on the team through pair programming, documentation and </w:t>
+      </w:r>
+      <w:proofErr w:type="gramStart"/>
+      <w:r>
+        <w:rPr>
+          <w:rFonts w:ascii="Merriweather" w:hAnsi="Merriweather"/>
+          <w:sz w:val="20"/>
+          <w:szCs w:val="20"/>
+        </w:rPr>
+        <w:t>videos</w:t>
+      </w:r>
+      <w:proofErr w:type="gramEnd"/>
     </w:p>
     <w:p>
       <w:pPr>
@@ -719,7 +827,16 @@
           <w:sz w:val="20"/>
           <w:szCs w:val="20"/>
         </w:rPr>
-        <w:t>multi billion</w:t>
+        <w:t xml:space="preserve">multi </w:t>
+      </w:r>
+      <w:proofErr w:type="gramStart"/>
+      <w:r>
+        <w:rPr>
+          <w:rFonts w:ascii="Merriweather" w:hAnsi="Merriweather"/>
+          <w:sz w:val="20"/>
+          <w:szCs w:val="20"/>
+        </w:rPr>
+        <w:t>billion</w:t>
       </w:r>
       <w:proofErr w:type="spellEnd"/>
       <w:r>
@@ -728,7 +845,16 @@
           <w:sz w:val="20"/>
           <w:szCs w:val="20"/>
         </w:rPr>
-        <w:t xml:space="preserve"> dollar web site host</w:t>
+        <w:t xml:space="preserve"> dollar</w:t>
+      </w:r>
+      <w:proofErr w:type="gramEnd"/>
+      <w:r>
+        <w:rPr>
+          <w:rFonts w:ascii="Merriweather" w:hAnsi="Merriweather"/>
+          <w:sz w:val="20"/>
+          <w:szCs w:val="20"/>
+        </w:rPr>
+        <w:t xml:space="preserve"> web site host</w:t>
       </w:r>
     </w:p>
     <w:p>
@@ -750,8 +876,18 @@
           <w:sz w:val="20"/>
           <w:szCs w:val="20"/>
         </w:rPr>
-        <w:t>Spearheaded proposals to onboard billing and payments data onto a data vault reference architecture to improve velocity and decrease bugs, and to rearchitect reporting to mirror industry standard BI tools</w:t>
-      </w:r>
+        <w:t xml:space="preserve">Spearheaded proposals to onboard billing and payments data onto a data vault reference architecture to improve velocity and decrease bugs, and to rearchitect reporting to mirror industry standard BI </w:t>
+      </w:r>
+      <w:proofErr w:type="gramStart"/>
+      <w:r>
+        <w:rPr>
+          <w:rFonts w:ascii="Merriweather" w:hAnsi="Merriweather"/>
+          <w:sz w:val="20"/>
+          <w:szCs w:val="20"/>
+        </w:rPr>
+        <w:t>tools</w:t>
+      </w:r>
+      <w:proofErr w:type="gramEnd"/>
     </w:p>
     <w:p>
       <w:pPr>
@@ -772,8 +908,18 @@
           <w:sz w:val="20"/>
           <w:szCs w:val="20"/>
         </w:rPr>
-        <w:t>Designed and instituted an on-call process to ensure support work was evenly spread</w:t>
-      </w:r>
+        <w:t xml:space="preserve">Designed and instituted an on-call process to ensure support work was evenly </w:t>
+      </w:r>
+      <w:proofErr w:type="gramStart"/>
+      <w:r>
+        <w:rPr>
+          <w:rFonts w:ascii="Merriweather" w:hAnsi="Merriweather"/>
+          <w:sz w:val="20"/>
+          <w:szCs w:val="20"/>
+        </w:rPr>
+        <w:t>spread</w:t>
+      </w:r>
+      <w:proofErr w:type="gramEnd"/>
     </w:p>
     <w:p>
       <w:pPr>
@@ -877,8 +1023,18 @@
           <w:sz w:val="20"/>
           <w:szCs w:val="20"/>
         </w:rPr>
-        <w:t>program commerce analytics involving three teams and multiple contractors, providing experiment data to optimize conversions on a front page redesign</w:t>
-      </w:r>
+        <w:t xml:space="preserve">program commerce analytics involving three teams and multiple contractors, providing experiment data to optimize conversions on a front page </w:t>
+      </w:r>
+      <w:proofErr w:type="gramStart"/>
+      <w:r>
+        <w:rPr>
+          <w:rFonts w:ascii="Merriweather" w:hAnsi="Merriweather"/>
+          <w:sz w:val="20"/>
+          <w:szCs w:val="20"/>
+        </w:rPr>
+        <w:t>redesign</w:t>
+      </w:r>
+      <w:proofErr w:type="gramEnd"/>
     </w:p>
     <w:p>
       <w:pPr>
@@ -899,8 +1055,18 @@
           <w:sz w:val="20"/>
           <w:szCs w:val="20"/>
         </w:rPr>
-        <w:t>Owned internal analytics and recommendation systems that served over 100 million users a month; overhauled legacy systems and implemented monitoring, vastly decreasing total outages and virtually eliminating undetected outages</w:t>
-      </w:r>
+        <w:t xml:space="preserve">Owned internal analytics and recommendation systems that served over 100 million users a month; overhauled legacy systems and implemented monitoring, vastly decreasing total outages and virtually eliminating undetected </w:t>
+      </w:r>
+      <w:proofErr w:type="gramStart"/>
+      <w:r>
+        <w:rPr>
+          <w:rFonts w:ascii="Merriweather" w:hAnsi="Merriweather"/>
+          <w:sz w:val="20"/>
+          <w:szCs w:val="20"/>
+        </w:rPr>
+        <w:t>outages</w:t>
+      </w:r>
+      <w:proofErr w:type="gramEnd"/>
     </w:p>
     <w:p>
       <w:pPr>
@@ -922,8 +1088,18 @@
           <w:szCs w:val="20"/>
         </w:rPr>
         <w:lastRenderedPageBreak/>
-        <w:t>Architected an A/B testing API so experiments could be configured with a web interface instead of disparate scripts</w:t>
-      </w:r>
+        <w:t xml:space="preserve">Architected an A/B testing API so experiments could be configured with a web interface instead of disparate </w:t>
+      </w:r>
+      <w:proofErr w:type="gramStart"/>
+      <w:r>
+        <w:rPr>
+          <w:rFonts w:ascii="Merriweather" w:hAnsi="Merriweather"/>
+          <w:sz w:val="20"/>
+          <w:szCs w:val="20"/>
+        </w:rPr>
+        <w:t>scripts</w:t>
+      </w:r>
+      <w:proofErr w:type="gramEnd"/>
     </w:p>
     <w:p>
       <w:pPr>
@@ -944,8 +1120,18 @@
           <w:sz w:val="20"/>
           <w:szCs w:val="20"/>
         </w:rPr>
-        <w:t>Mentored junior employees on the team</w:t>
-      </w:r>
+        <w:t xml:space="preserve">Mentored junior employees on the </w:t>
+      </w:r>
+      <w:proofErr w:type="gramStart"/>
+      <w:r>
+        <w:rPr>
+          <w:rFonts w:ascii="Merriweather" w:hAnsi="Merriweather"/>
+          <w:sz w:val="20"/>
+          <w:szCs w:val="20"/>
+        </w:rPr>
+        <w:t>team</w:t>
+      </w:r>
+      <w:proofErr w:type="gramEnd"/>
     </w:p>
     <w:p>
       <w:pPr>
@@ -1033,8 +1219,18 @@
           <w:sz w:val="20"/>
           <w:szCs w:val="20"/>
         </w:rPr>
-        <w:t>Wrote HATEOAS-inspired graph-capable content relationships API that supported data modeling needs of over a dozen brands using Condé Nast’s greenfield internal content management system</w:t>
-      </w:r>
+        <w:t xml:space="preserve">Wrote HATEOAS-inspired graph-capable content relationships API that supported data modeling needs of over a dozen brands using Condé Nast’s greenfield internal content management </w:t>
+      </w:r>
+      <w:proofErr w:type="gramStart"/>
+      <w:r>
+        <w:rPr>
+          <w:rFonts w:ascii="Merriweather" w:hAnsi="Merriweather"/>
+          <w:sz w:val="20"/>
+          <w:szCs w:val="20"/>
+        </w:rPr>
+        <w:t>system</w:t>
+      </w:r>
+      <w:proofErr w:type="gramEnd"/>
     </w:p>
     <w:p>
       <w:pPr>
@@ -1055,8 +1251,18 @@
           <w:sz w:val="20"/>
           <w:szCs w:val="20"/>
         </w:rPr>
-        <w:t>Developed and supported custom components for Vogue Runway’s real time fashion show coverage, launching during New York Fashion Week 2015, including a custom content import interface and a data migration that re-platformed over a decade of content</w:t>
-      </w:r>
+        <w:t xml:space="preserve">Developed and supported custom components for Vogue Runway’s real time fashion show coverage, launching during New York Fashion Week 2015, including a custom content import interface and a data migration that re-platformed over a decade of </w:t>
+      </w:r>
+      <w:proofErr w:type="gramStart"/>
+      <w:r>
+        <w:rPr>
+          <w:rFonts w:ascii="Merriweather" w:hAnsi="Merriweather"/>
+          <w:sz w:val="20"/>
+          <w:szCs w:val="20"/>
+        </w:rPr>
+        <w:t>content</w:t>
+      </w:r>
+      <w:proofErr w:type="gramEnd"/>
     </w:p>
     <w:p>
       <w:pPr>
@@ -1162,8 +1368,18 @@
           <w:sz w:val="20"/>
           <w:szCs w:val="20"/>
         </w:rPr>
-        <w:t xml:space="preserve"> and AngularJS to enable real-time creation and curation of live content created over the course of a full TV episode</w:t>
-      </w:r>
+        <w:t xml:space="preserve"> and AngularJS to enable real-time creation and curation of live content created over the course of a full TV </w:t>
+      </w:r>
+      <w:proofErr w:type="gramStart"/>
+      <w:r>
+        <w:rPr>
+          <w:rFonts w:ascii="Merriweather" w:hAnsi="Merriweather"/>
+          <w:sz w:val="20"/>
+          <w:szCs w:val="20"/>
+        </w:rPr>
+        <w:t>episode</w:t>
+      </w:r>
+      <w:proofErr w:type="gramEnd"/>
     </w:p>
     <w:p>
       <w:pPr>
@@ -1261,8 +1477,18 @@
           <w:sz w:val="20"/>
           <w:szCs w:val="20"/>
         </w:rPr>
-        <w:t>Managed and trained other support engineers</w:t>
-      </w:r>
+        <w:t xml:space="preserve">Managed and trained other support </w:t>
+      </w:r>
+      <w:proofErr w:type="gramStart"/>
+      <w:r>
+        <w:rPr>
+          <w:rFonts w:ascii="Merriweather" w:hAnsi="Merriweather"/>
+          <w:sz w:val="20"/>
+          <w:szCs w:val="20"/>
+        </w:rPr>
+        <w:t>engineers</w:t>
+      </w:r>
+      <w:proofErr w:type="gramEnd"/>
     </w:p>
     <w:p>
       <w:pPr>
@@ -1283,8 +1509,18 @@
           <w:sz w:val="20"/>
           <w:szCs w:val="20"/>
         </w:rPr>
-        <w:t>Monitored support channels such as IRC, email and Twitter for support requests</w:t>
-      </w:r>
+        <w:t xml:space="preserve">Monitored support channels such as IRC, email and Twitter for support </w:t>
+      </w:r>
+      <w:proofErr w:type="gramStart"/>
+      <w:r>
+        <w:rPr>
+          <w:rFonts w:ascii="Merriweather" w:hAnsi="Merriweather"/>
+          <w:sz w:val="20"/>
+          <w:szCs w:val="20"/>
+        </w:rPr>
+        <w:t>requests</w:t>
+      </w:r>
+      <w:proofErr w:type="gramEnd"/>
     </w:p>
     <w:p>
       <w:pPr>
@@ -1323,8 +1559,18 @@
           <w:sz w:val="20"/>
           <w:szCs w:val="20"/>
         </w:rPr>
-        <w:t xml:space="preserve"> software, servers and cloud providers</w:t>
-      </w:r>
+        <w:t xml:space="preserve"> software, servers and cloud </w:t>
+      </w:r>
+      <w:proofErr w:type="gramStart"/>
+      <w:r>
+        <w:rPr>
+          <w:rFonts w:ascii="Merriweather" w:hAnsi="Merriweather"/>
+          <w:sz w:val="20"/>
+          <w:szCs w:val="20"/>
+        </w:rPr>
+        <w:t>providers</w:t>
+      </w:r>
+      <w:proofErr w:type="gramEnd"/>
     </w:p>
     <w:p>
       <w:pPr>
@@ -1363,8 +1609,18 @@
           <w:sz w:val="20"/>
           <w:szCs w:val="20"/>
         </w:rPr>
-        <w:t xml:space="preserve"> open source software</w:t>
-      </w:r>
+        <w:t xml:space="preserve"> open source </w:t>
+      </w:r>
+      <w:proofErr w:type="gramStart"/>
+      <w:r>
+        <w:rPr>
+          <w:rFonts w:ascii="Merriweather" w:hAnsi="Merriweather"/>
+          <w:sz w:val="20"/>
+          <w:szCs w:val="20"/>
+        </w:rPr>
+        <w:t>software</w:t>
+      </w:r>
+      <w:proofErr w:type="gramEnd"/>
     </w:p>
     <w:p>
       <w:pPr>
@@ -1385,8 +1641,18 @@
           <w:sz w:val="20"/>
           <w:szCs w:val="20"/>
         </w:rPr>
-        <w:t>Developed and maintained internal support infrastructure and tooling</w:t>
-      </w:r>
+        <w:t xml:space="preserve">Developed and maintained internal support infrastructure and </w:t>
+      </w:r>
+      <w:proofErr w:type="gramStart"/>
+      <w:r>
+        <w:rPr>
+          <w:rFonts w:ascii="Merriweather" w:hAnsi="Merriweather"/>
+          <w:sz w:val="20"/>
+          <w:szCs w:val="20"/>
+        </w:rPr>
+        <w:t>tooling</w:t>
+      </w:r>
+      <w:proofErr w:type="gramEnd"/>
     </w:p>
     <w:p>
       <w:pPr>
@@ -1824,6 +2090,24 @@
           <w:szCs w:val="20"/>
         </w:rPr>
         <w:t xml:space="preserve"> Ansible, Terraform, </w:t>
+      </w:r>
+      <w:proofErr w:type="spellStart"/>
+      <w:r>
+        <w:rPr>
+          <w:rFonts w:ascii="Merriweather" w:eastAsia="Segoe UI Symbol" w:hAnsi="Merriweather"/>
+          <w:sz w:val="20"/>
+          <w:szCs w:val="20"/>
+        </w:rPr>
+        <w:t>Crossplane</w:t>
+      </w:r>
+      <w:proofErr w:type="spellEnd"/>
+      <w:r>
+        <w:rPr>
+          <w:rFonts w:ascii="Merriweather" w:eastAsia="Segoe UI Symbol" w:hAnsi="Merriweather"/>
+          <w:sz w:val="20"/>
+          <w:szCs w:val="20"/>
+        </w:rPr>
+        <w:t xml:space="preserve">, </w:t>
       </w:r>
       <w:proofErr w:type="spellStart"/>
       <w:r>

</xml_diff>

<commit_message>
Apply most feedback from LHH review
</commit_message>
<xml_diff>
--- a/resume.docx
+++ b/resume.docx
@@ -40,7 +40,7 @@
         </w:rPr>
         <w:t xml:space="preserve">Wasilla, AK – (907) 841 8351 – </w:t>
       </w:r>
-      <w:hyperlink r:id="rId5" w:history="1">
+      <w:hyperlink r:id="rId7" w:history="1">
         <w:r>
           <w:rPr>
             <w:rStyle w:val="Hyperlink"/>
@@ -59,7 +59,7 @@
         </w:rPr>
         <w:t xml:space="preserve"> – </w:t>
       </w:r>
-      <w:hyperlink r:id="rId6" w:history="1">
+      <w:hyperlink r:id="rId8" w:history="1">
         <w:r>
           <w:rPr>
             <w:rStyle w:val="Hyperlink"/>
@@ -89,11 +89,565 @@
           <w:szCs w:val="20"/>
         </w:rPr>
         <w:sectPr>
+          <w:headerReference w:type="even" r:id="rId9"/>
+          <w:headerReference w:type="default" r:id="rId10"/>
           <w:pgSz w:w="12240" w:h="15840"/>
           <w:pgMar w:top="1440" w:right="1080" w:bottom="1440" w:left="1080" w:header="720" w:footer="720" w:gutter="0"/>
           <w:cols w:space="720"/>
+          <w:titlePg/>
           <w:docGrid w:linePitch="360"/>
         </w:sectPr>
+      </w:pPr>
+    </w:p>
+    <w:p>
+      <w:pPr>
+        <w:rPr>
+          <w:rFonts w:ascii="Montserrat" w:eastAsia="Segoe UI Symbol" w:hAnsi="Montserrat"/>
+          <w:b/>
+          <w:bCs/>
+          <w:sz w:val="28"/>
+          <w:szCs w:val="28"/>
+        </w:rPr>
+      </w:pPr>
+      <w:r>
+        <w:rPr>
+          <w:rFonts w:ascii="Montserrat" w:eastAsia="Segoe UI Symbol" w:hAnsi="Montserrat"/>
+          <w:b/>
+          <w:bCs/>
+          <w:sz w:val="28"/>
+          <w:szCs w:val="28"/>
+        </w:rPr>
+        <w:t>Staff Software Engineer</w:t>
+      </w:r>
+    </w:p>
+    <w:p>
+      <w:pPr>
+        <w:rPr>
+          <w:rFonts w:ascii="Merriweather" w:eastAsia="Segoe UI Symbol" w:hAnsi="Merriweather"/>
+          <w:sz w:val="20"/>
+          <w:szCs w:val="20"/>
+        </w:rPr>
+      </w:pPr>
+      <w:r>
+        <w:rPr>
+          <w:rFonts w:ascii="Merriweather" w:eastAsia="Segoe UI Symbol" w:hAnsi="Merriweather"/>
+          <w:sz w:val="20"/>
+          <w:szCs w:val="20"/>
+        </w:rPr>
+        <w:t>Seas</w:t>
+      </w:r>
+      <w:r>
+        <w:rPr>
+          <w:rFonts w:ascii="Merriweather" w:eastAsia="Segoe UI Symbol" w:hAnsi="Merriweather"/>
+          <w:sz w:val="20"/>
+          <w:szCs w:val="20"/>
+        </w:rPr>
+        <w:t xml:space="preserve">oned staff+ software engineer with over 12 years </w:t>
+      </w:r>
+      <w:r>
+        <w:rPr>
+          <w:rFonts w:ascii="Merriweather" w:eastAsia="Segoe UI Symbol" w:hAnsi="Merriweather"/>
+          <w:sz w:val="20"/>
+          <w:szCs w:val="20"/>
+        </w:rPr>
+        <w:t xml:space="preserve">of </w:t>
+      </w:r>
+      <w:r>
+        <w:rPr>
+          <w:rFonts w:ascii="Merriweather" w:eastAsia="Segoe UI Symbol" w:hAnsi="Merriweather"/>
+          <w:sz w:val="20"/>
+          <w:szCs w:val="20"/>
+        </w:rPr>
+        <w:t xml:space="preserve">experience in backend development, data engineering, </w:t>
+      </w:r>
+      <w:proofErr w:type="gramStart"/>
+      <w:r>
+        <w:rPr>
+          <w:rFonts w:ascii="Merriweather" w:eastAsia="Segoe UI Symbol" w:hAnsi="Merriweather"/>
+          <w:sz w:val="20"/>
+          <w:szCs w:val="20"/>
+        </w:rPr>
+        <w:t>DevOps</w:t>
+      </w:r>
+      <w:proofErr w:type="gramEnd"/>
+      <w:r>
+        <w:rPr>
+          <w:rFonts w:ascii="Merriweather" w:eastAsia="Segoe UI Symbol" w:hAnsi="Merriweather"/>
+          <w:sz w:val="20"/>
+          <w:szCs w:val="20"/>
+        </w:rPr>
+        <w:t xml:space="preserve"> and reliability. Expert at JavaScript, </w:t>
+      </w:r>
+      <w:proofErr w:type="gramStart"/>
+      <w:r>
+        <w:rPr>
+          <w:rFonts w:ascii="Merriweather" w:eastAsia="Segoe UI Symbol" w:hAnsi="Merriweather"/>
+          <w:sz w:val="20"/>
+          <w:szCs w:val="20"/>
+        </w:rPr>
+        <w:t>TypeScript</w:t>
+      </w:r>
+      <w:proofErr w:type="gramEnd"/>
+      <w:r>
+        <w:rPr>
+          <w:rFonts w:ascii="Merriweather" w:eastAsia="Segoe UI Symbol" w:hAnsi="Merriweather"/>
+          <w:sz w:val="20"/>
+          <w:szCs w:val="20"/>
+        </w:rPr>
+        <w:t xml:space="preserve"> and Python. Passionate about reliability, domain driven design, engineering leadership and full-stack ownership.</w:t>
+      </w:r>
+    </w:p>
+    <w:p>
+      <w:pPr>
+        <w:rPr>
+          <w:rFonts w:ascii="Merriweather" w:eastAsia="Segoe UI Symbol" w:hAnsi="Merriweather"/>
+          <w:sz w:val="20"/>
+          <w:szCs w:val="20"/>
+        </w:rPr>
+      </w:pPr>
+    </w:p>
+    <w:p>
+      <w:pPr>
+        <w:rPr>
+          <w:rFonts w:ascii="Montserrat" w:eastAsia="Segoe UI Symbol" w:hAnsi="Montserrat"/>
+          <w:b/>
+          <w:bCs/>
+          <w:sz w:val="28"/>
+          <w:szCs w:val="28"/>
+        </w:rPr>
+      </w:pPr>
+      <w:r>
+        <w:rPr>
+          <w:rFonts w:ascii="Montserrat" w:eastAsia="Segoe UI Symbol" w:hAnsi="Montserrat"/>
+          <w:b/>
+          <w:bCs/>
+          <w:sz w:val="28"/>
+          <w:szCs w:val="28"/>
+        </w:rPr>
+        <w:t>Skills</w:t>
+      </w:r>
+    </w:p>
+    <w:p>
+      <w:pPr>
+        <w:rPr>
+          <w:rFonts w:ascii="Merriweather" w:eastAsia="Segoe UI Symbol" w:hAnsi="Merriweather"/>
+          <w:sz w:val="20"/>
+          <w:szCs w:val="20"/>
+        </w:rPr>
+      </w:pPr>
+      <w:r>
+        <w:rPr>
+          <w:rFonts w:ascii="Merriweather" w:eastAsia="Segoe UI Symbol" w:hAnsi="Merriweather"/>
+          <w:b/>
+          <w:bCs/>
+          <w:sz w:val="20"/>
+          <w:szCs w:val="20"/>
+        </w:rPr>
+        <w:t>Languages:</w:t>
+      </w:r>
+      <w:r>
+        <w:rPr>
+          <w:rFonts w:ascii="Merriweather" w:eastAsia="Segoe UI Symbol" w:hAnsi="Merriweather"/>
+          <w:sz w:val="20"/>
+          <w:szCs w:val="20"/>
+        </w:rPr>
+        <w:t xml:space="preserve"> Bash, JavaScript, TypeScript, PowerShell, Python, Scala, Rust, Go</w:t>
+      </w:r>
+    </w:p>
+    <w:p>
+      <w:pPr>
+        <w:rPr>
+          <w:rFonts w:ascii="Merriweather" w:eastAsia="Segoe UI Symbol" w:hAnsi="Merriweather"/>
+          <w:sz w:val="20"/>
+          <w:szCs w:val="20"/>
+        </w:rPr>
+      </w:pPr>
+      <w:r>
+        <w:rPr>
+          <w:rFonts w:ascii="Merriweather" w:eastAsia="Segoe UI Symbol" w:hAnsi="Merriweather"/>
+          <w:b/>
+          <w:bCs/>
+          <w:sz w:val="20"/>
+          <w:szCs w:val="20"/>
+        </w:rPr>
+        <w:t>Operating Systems:</w:t>
+      </w:r>
+      <w:r>
+        <w:rPr>
+          <w:rFonts w:ascii="Merriweather" w:eastAsia="Segoe UI Symbol" w:hAnsi="Merriweather"/>
+          <w:sz w:val="20"/>
+          <w:szCs w:val="20"/>
+        </w:rPr>
+        <w:t xml:space="preserve"> Ubuntu Linux, Fedora Linux, Raspberry Pi OS, MacOS, Windows</w:t>
+      </w:r>
+    </w:p>
+    <w:p>
+      <w:pPr>
+        <w:rPr>
+          <w:rFonts w:ascii="Merriweather" w:eastAsia="Segoe UI Symbol" w:hAnsi="Merriweather"/>
+          <w:sz w:val="20"/>
+          <w:szCs w:val="20"/>
+        </w:rPr>
+      </w:pPr>
+      <w:r>
+        <w:rPr>
+          <w:rFonts w:ascii="Merriweather" w:eastAsia="Segoe UI Symbol" w:hAnsi="Merriweather"/>
+          <w:b/>
+          <w:bCs/>
+          <w:sz w:val="20"/>
+          <w:szCs w:val="20"/>
+        </w:rPr>
+        <w:t>Cloud Platforms:</w:t>
+      </w:r>
+      <w:r>
+        <w:rPr>
+          <w:rFonts w:ascii="Merriweather" w:eastAsia="Segoe UI Symbol" w:hAnsi="Merriweather"/>
+          <w:sz w:val="20"/>
+          <w:szCs w:val="20"/>
+        </w:rPr>
+        <w:t xml:space="preserve"> AWS, GCP, Azure, </w:t>
+      </w:r>
+      <w:proofErr w:type="spellStart"/>
+      <w:r>
+        <w:rPr>
+          <w:rFonts w:ascii="Merriweather" w:eastAsia="Segoe UI Symbol" w:hAnsi="Merriweather"/>
+          <w:sz w:val="20"/>
+          <w:szCs w:val="20"/>
+        </w:rPr>
+        <w:t>DigitalOcean</w:t>
+      </w:r>
+      <w:proofErr w:type="spellEnd"/>
+    </w:p>
+    <w:p>
+      <w:pPr>
+        <w:rPr>
+          <w:rFonts w:ascii="Merriweather" w:eastAsia="Segoe UI Symbol" w:hAnsi="Merriweather"/>
+          <w:sz w:val="20"/>
+          <w:szCs w:val="20"/>
+        </w:rPr>
+      </w:pPr>
+      <w:r>
+        <w:rPr>
+          <w:rFonts w:ascii="Merriweather" w:eastAsia="Segoe UI Symbol" w:hAnsi="Merriweather"/>
+          <w:b/>
+          <w:bCs/>
+          <w:sz w:val="20"/>
+          <w:szCs w:val="20"/>
+        </w:rPr>
+        <w:t>Databases:</w:t>
+      </w:r>
+      <w:r>
+        <w:rPr>
+          <w:rFonts w:ascii="Merriweather" w:eastAsia="Segoe UI Symbol" w:hAnsi="Merriweather"/>
+          <w:sz w:val="20"/>
+          <w:szCs w:val="20"/>
+        </w:rPr>
+        <w:t xml:space="preserve"> PostgreSQL, MySQL, SQL Server, </w:t>
+      </w:r>
+      <w:proofErr w:type="spellStart"/>
+      <w:r>
+        <w:rPr>
+          <w:rFonts w:ascii="Merriweather" w:eastAsia="Segoe UI Symbol" w:hAnsi="Merriweather"/>
+          <w:sz w:val="20"/>
+          <w:szCs w:val="20"/>
+        </w:rPr>
+        <w:t>BigQuery</w:t>
+      </w:r>
+      <w:proofErr w:type="spellEnd"/>
+      <w:r>
+        <w:rPr>
+          <w:rFonts w:ascii="Merriweather" w:eastAsia="Segoe UI Symbol" w:hAnsi="Merriweather"/>
+          <w:sz w:val="20"/>
+          <w:szCs w:val="20"/>
+        </w:rPr>
+        <w:t>, RedShift, Vertica, SQLite, CouchDB, MongoDB, Redis</w:t>
+      </w:r>
+    </w:p>
+    <w:p>
+      <w:pPr>
+        <w:rPr>
+          <w:rFonts w:ascii="Merriweather" w:eastAsia="Segoe UI Symbol" w:hAnsi="Merriweather"/>
+          <w:sz w:val="20"/>
+          <w:szCs w:val="20"/>
+        </w:rPr>
+      </w:pPr>
+      <w:r>
+        <w:rPr>
+          <w:rFonts w:ascii="Merriweather" w:eastAsia="Segoe UI Symbol" w:hAnsi="Merriweather"/>
+          <w:b/>
+          <w:bCs/>
+          <w:sz w:val="20"/>
+          <w:szCs w:val="20"/>
+        </w:rPr>
+        <w:t xml:space="preserve">Web </w:t>
+      </w:r>
+      <w:r>
+        <w:rPr>
+          <w:rFonts w:ascii="Merriweather" w:eastAsia="Segoe UI Symbol" w:hAnsi="Merriweather"/>
+          <w:b/>
+          <w:bCs/>
+          <w:sz w:val="20"/>
+          <w:szCs w:val="20"/>
+        </w:rPr>
+        <w:t>Technologies &amp; Frameworks</w:t>
+      </w:r>
+      <w:r>
+        <w:rPr>
+          <w:rFonts w:ascii="Merriweather" w:eastAsia="Segoe UI Symbol" w:hAnsi="Merriweather"/>
+          <w:b/>
+          <w:bCs/>
+          <w:sz w:val="20"/>
+          <w:szCs w:val="20"/>
+        </w:rPr>
+        <w:t>:</w:t>
+      </w:r>
+      <w:r>
+        <w:rPr>
+          <w:rFonts w:ascii="Merriweather" w:eastAsia="Segoe UI Symbol" w:hAnsi="Merriweather"/>
+          <w:sz w:val="20"/>
+          <w:szCs w:val="20"/>
+        </w:rPr>
+        <w:t xml:space="preserve"> CSS, HTML, Django, Express, Flask, </w:t>
+      </w:r>
+      <w:r>
+        <w:rPr>
+          <w:rFonts w:ascii="Merriweather" w:eastAsia="Segoe UI Symbol" w:hAnsi="Merriweather"/>
+          <w:sz w:val="20"/>
+          <w:szCs w:val="20"/>
+        </w:rPr>
+        <w:t xml:space="preserve">Rails, </w:t>
+      </w:r>
+      <w:r>
+        <w:rPr>
+          <w:rFonts w:ascii="Merriweather" w:eastAsia="Segoe UI Symbol" w:hAnsi="Merriweather"/>
+          <w:sz w:val="20"/>
+          <w:szCs w:val="20"/>
+        </w:rPr>
+        <w:t xml:space="preserve">Node.js, </w:t>
+      </w:r>
+      <w:r>
+        <w:rPr>
+          <w:rFonts w:ascii="Merriweather" w:eastAsia="Segoe UI Symbol" w:hAnsi="Merriweather"/>
+          <w:sz w:val="20"/>
+          <w:szCs w:val="20"/>
+        </w:rPr>
+        <w:t xml:space="preserve">Nest.js, </w:t>
+      </w:r>
+      <w:r>
+        <w:rPr>
+          <w:rFonts w:ascii="Merriweather" w:eastAsia="Segoe UI Symbol" w:hAnsi="Merriweather"/>
+          <w:sz w:val="20"/>
+          <w:szCs w:val="20"/>
+        </w:rPr>
+        <w:t>Ruby on Rails, React, Electron</w:t>
+      </w:r>
+    </w:p>
+    <w:p>
+      <w:pPr>
+        <w:rPr>
+          <w:rFonts w:ascii="Merriweather" w:eastAsia="Segoe UI Symbol" w:hAnsi="Merriweather"/>
+          <w:sz w:val="20"/>
+          <w:szCs w:val="20"/>
+        </w:rPr>
+      </w:pPr>
+      <w:r>
+        <w:rPr>
+          <w:rFonts w:ascii="Merriweather" w:eastAsia="Segoe UI Symbol" w:hAnsi="Merriweather"/>
+          <w:b/>
+          <w:bCs/>
+          <w:sz w:val="20"/>
+          <w:szCs w:val="20"/>
+        </w:rPr>
+        <w:t>Data Engineering &amp; Data Science:</w:t>
+      </w:r>
+      <w:r>
+        <w:rPr>
+          <w:rFonts w:ascii="Merriweather" w:eastAsia="Segoe UI Symbol" w:hAnsi="Merriweather"/>
+          <w:sz w:val="20"/>
+          <w:szCs w:val="20"/>
+        </w:rPr>
+        <w:t xml:space="preserve"> Airflow, Spark, </w:t>
+      </w:r>
+      <w:proofErr w:type="spellStart"/>
+      <w:r>
+        <w:rPr>
+          <w:rFonts w:ascii="Merriweather" w:eastAsia="Segoe UI Symbol" w:hAnsi="Merriweather"/>
+          <w:sz w:val="20"/>
+          <w:szCs w:val="20"/>
+        </w:rPr>
+        <w:t>Jupyter</w:t>
+      </w:r>
+      <w:proofErr w:type="spellEnd"/>
+      <w:r>
+        <w:rPr>
+          <w:rFonts w:ascii="Merriweather" w:eastAsia="Segoe UI Symbol" w:hAnsi="Merriweather"/>
+          <w:sz w:val="20"/>
+          <w:szCs w:val="20"/>
+        </w:rPr>
+        <w:t xml:space="preserve">, </w:t>
+      </w:r>
+      <w:proofErr w:type="spellStart"/>
+      <w:r>
+        <w:rPr>
+          <w:rFonts w:ascii="Merriweather" w:eastAsia="Segoe UI Symbol" w:hAnsi="Merriweather"/>
+          <w:sz w:val="20"/>
+          <w:szCs w:val="20"/>
+        </w:rPr>
+        <w:t>LookML</w:t>
+      </w:r>
+      <w:proofErr w:type="spellEnd"/>
+      <w:r>
+        <w:rPr>
+          <w:rFonts w:ascii="Merriweather" w:eastAsia="Segoe UI Symbol" w:hAnsi="Merriweather"/>
+          <w:sz w:val="20"/>
+          <w:szCs w:val="20"/>
+        </w:rPr>
+        <w:t>, Kafka, Pandas, Data Warehousing, Numerical Methods, Optimization</w:t>
+      </w:r>
+    </w:p>
+    <w:p>
+      <w:pPr>
+        <w:rPr>
+          <w:rFonts w:ascii="Merriweather" w:eastAsia="Segoe UI Symbol" w:hAnsi="Merriweather"/>
+          <w:sz w:val="20"/>
+          <w:szCs w:val="20"/>
+        </w:rPr>
+      </w:pPr>
+      <w:r>
+        <w:rPr>
+          <w:rFonts w:ascii="Merriweather" w:eastAsia="Segoe UI Symbol" w:hAnsi="Merriweather"/>
+          <w:b/>
+          <w:bCs/>
+          <w:sz w:val="20"/>
+          <w:szCs w:val="20"/>
+        </w:rPr>
+        <w:t>DevOps:</w:t>
+      </w:r>
+      <w:r>
+        <w:rPr>
+          <w:rFonts w:ascii="Merriweather" w:eastAsia="Segoe UI Symbol" w:hAnsi="Merriweather"/>
+          <w:sz w:val="20"/>
+          <w:szCs w:val="20"/>
+        </w:rPr>
+        <w:t xml:space="preserve"> Ansible, Terraform, </w:t>
+      </w:r>
+      <w:proofErr w:type="spellStart"/>
+      <w:r>
+        <w:rPr>
+          <w:rFonts w:ascii="Merriweather" w:eastAsia="Segoe UI Symbol" w:hAnsi="Merriweather"/>
+          <w:sz w:val="20"/>
+          <w:szCs w:val="20"/>
+        </w:rPr>
+        <w:t>Crossplane</w:t>
+      </w:r>
+      <w:proofErr w:type="spellEnd"/>
+      <w:r>
+        <w:rPr>
+          <w:rFonts w:ascii="Merriweather" w:eastAsia="Segoe UI Symbol" w:hAnsi="Merriweather"/>
+          <w:sz w:val="20"/>
+          <w:szCs w:val="20"/>
+        </w:rPr>
+        <w:t xml:space="preserve">, </w:t>
+      </w:r>
+      <w:proofErr w:type="spellStart"/>
+      <w:r>
+        <w:rPr>
+          <w:rFonts w:ascii="Merriweather" w:eastAsia="Segoe UI Symbol" w:hAnsi="Merriweather"/>
+          <w:sz w:val="20"/>
+          <w:szCs w:val="20"/>
+        </w:rPr>
+        <w:t>DataDog</w:t>
+      </w:r>
+      <w:proofErr w:type="spellEnd"/>
+      <w:r>
+        <w:rPr>
+          <w:rFonts w:ascii="Merriweather" w:eastAsia="Segoe UI Symbol" w:hAnsi="Merriweather"/>
+          <w:sz w:val="20"/>
+          <w:szCs w:val="20"/>
+        </w:rPr>
+        <w:t xml:space="preserve">, New Relic, </w:t>
+      </w:r>
+      <w:proofErr w:type="spellStart"/>
+      <w:r>
+        <w:rPr>
+          <w:rFonts w:ascii="Merriweather" w:eastAsia="Segoe UI Symbol" w:hAnsi="Merriweather"/>
+          <w:sz w:val="20"/>
+          <w:szCs w:val="20"/>
+        </w:rPr>
+        <w:t>OpenTelemetry</w:t>
+      </w:r>
+      <w:proofErr w:type="spellEnd"/>
+      <w:r>
+        <w:rPr>
+          <w:rFonts w:ascii="Merriweather" w:eastAsia="Segoe UI Symbol" w:hAnsi="Merriweather"/>
+          <w:sz w:val="20"/>
+          <w:szCs w:val="20"/>
+        </w:rPr>
+        <w:t xml:space="preserve">, Prometheus, Docker, GitLab CI, </w:t>
+      </w:r>
+      <w:proofErr w:type="spellStart"/>
+      <w:r>
+        <w:rPr>
+          <w:rFonts w:ascii="Merriweather" w:eastAsia="Segoe UI Symbol" w:hAnsi="Merriweather"/>
+          <w:sz w:val="20"/>
+          <w:szCs w:val="20"/>
+        </w:rPr>
+        <w:t>CircleCI</w:t>
+      </w:r>
+      <w:proofErr w:type="spellEnd"/>
+      <w:r>
+        <w:rPr>
+          <w:rFonts w:ascii="Merriweather" w:eastAsia="Segoe UI Symbol" w:hAnsi="Merriweather"/>
+          <w:sz w:val="20"/>
+          <w:szCs w:val="20"/>
+        </w:rPr>
+        <w:t xml:space="preserve">, GitHub Actions, Kubernetes, system, </w:t>
+      </w:r>
+      <w:proofErr w:type="gramStart"/>
+      <w:r>
+        <w:rPr>
+          <w:rFonts w:ascii="Merriweather" w:eastAsia="Segoe UI Symbol" w:hAnsi="Merriweather"/>
+          <w:sz w:val="20"/>
+          <w:szCs w:val="20"/>
+        </w:rPr>
+        <w:t>SLOs</w:t>
+      </w:r>
+      <w:proofErr w:type="gramEnd"/>
+    </w:p>
+    <w:p>
+      <w:pPr>
+        <w:rPr>
+          <w:rFonts w:ascii="Merriweather" w:eastAsia="Segoe UI Symbol" w:hAnsi="Merriweather"/>
+          <w:sz w:val="20"/>
+          <w:szCs w:val="20"/>
+        </w:rPr>
+      </w:pPr>
+      <w:r>
+        <w:rPr>
+          <w:rFonts w:ascii="Merriweather" w:eastAsia="Segoe UI Symbol" w:hAnsi="Merriweather"/>
+          <w:b/>
+          <w:bCs/>
+          <w:sz w:val="20"/>
+          <w:szCs w:val="20"/>
+        </w:rPr>
+        <w:t>Leadership:</w:t>
+      </w:r>
+      <w:r>
+        <w:rPr>
+          <w:rFonts w:ascii="Merriweather" w:eastAsia="Segoe UI Symbol" w:hAnsi="Merriweather"/>
+          <w:sz w:val="20"/>
+          <w:szCs w:val="20"/>
+        </w:rPr>
+        <w:t xml:space="preserve"> Consensus Building, Decision Making, Mentorship</w:t>
+      </w:r>
+    </w:p>
+    <w:p>
+      <w:pPr>
+        <w:rPr>
+          <w:rFonts w:ascii="Merriweather" w:eastAsia="Segoe UI Symbol" w:hAnsi="Merriweather"/>
+          <w:sz w:val="20"/>
+          <w:szCs w:val="20"/>
+        </w:rPr>
       </w:pPr>
     </w:p>
     <w:p>
@@ -719,6 +1273,7 @@
           <w:sz w:val="20"/>
           <w:szCs w:val="20"/>
         </w:rPr>
+        <w:lastRenderedPageBreak/>
         <w:t xml:space="preserve">Mentored and trained other engineers on the team through pair programming, documentation and </w:t>
       </w:r>
       <w:proofErr w:type="gramStart"/>
@@ -1087,7 +1642,6 @@
           <w:sz w:val="20"/>
           <w:szCs w:val="20"/>
         </w:rPr>
-        <w:lastRenderedPageBreak/>
         <w:t xml:space="preserve">Architected an A/B testing API so experiments could be configured with a web interface instead of disparate </w:t>
       </w:r>
       <w:proofErr w:type="gramStart"/>
@@ -1368,7 +1922,7 @@
           <w:sz w:val="20"/>
           <w:szCs w:val="20"/>
         </w:rPr>
-        <w:t xml:space="preserve"> and AngularJS to enable real-time creation and curation of live content created over the course of a full TV </w:t>
+        <w:t xml:space="preserve"> and AngularJS to enable real-time creation and curation of live </w:t>
       </w:r>
       <w:proofErr w:type="gramStart"/>
       <w:r>
@@ -1377,7 +1931,7 @@
           <w:sz w:val="20"/>
           <w:szCs w:val="20"/>
         </w:rPr>
-        <w:t>episode</w:t>
+        <w:t>content</w:t>
       </w:r>
       <w:proofErr w:type="gramEnd"/>
     </w:p>
@@ -1591,36 +2145,8 @@
           <w:sz w:val="20"/>
           <w:szCs w:val="20"/>
         </w:rPr>
-        <w:t xml:space="preserve">Maintained, fixed bugs and made releases of modules in the Flatiron framework and </w:t>
-      </w:r>
-      <w:proofErr w:type="spellStart"/>
-      <w:r>
-        <w:rPr>
-          <w:rFonts w:ascii="Merriweather" w:hAnsi="Merriweather"/>
-          <w:sz w:val="20"/>
-          <w:szCs w:val="20"/>
-        </w:rPr>
-        <w:t>Nodejitsu’s</w:t>
-      </w:r>
-      <w:proofErr w:type="spellEnd"/>
-      <w:r>
-        <w:rPr>
-          <w:rFonts w:ascii="Merriweather" w:hAnsi="Merriweather"/>
-          <w:sz w:val="20"/>
-          <w:szCs w:val="20"/>
-        </w:rPr>
-        <w:t xml:space="preserve"> open source </w:t>
-      </w:r>
-      <w:proofErr w:type="gramStart"/>
-      <w:r>
-        <w:rPr>
-          <w:rFonts w:ascii="Merriweather" w:hAnsi="Merriweather"/>
-          <w:sz w:val="20"/>
-          <w:szCs w:val="20"/>
-        </w:rPr>
-        <w:t>software</w:t>
-      </w:r>
-      <w:proofErr w:type="gramEnd"/>
+        <w:t>Maintained, fixed bugs and made releases of modules in the Flatiron framework</w:t>
+      </w:r>
     </w:p>
     <w:p>
       <w:pPr>
@@ -1701,7 +2227,7 @@
           <w:sz w:val="22"/>
           <w:szCs w:val="22"/>
         </w:rPr>
-        <w:t>Master of Science, Mechanical Engineering</w:t>
+        <w:t>Master of Science</w:t>
       </w:r>
       <w:r>
         <w:rPr>
@@ -1709,7 +2235,7 @@
           <w:sz w:val="22"/>
           <w:szCs w:val="22"/>
         </w:rPr>
-        <w:tab/>
+        <w:t xml:space="preserve"> (M.S.)</w:t>
       </w:r>
       <w:r>
         <w:rPr>
@@ -1717,15 +2243,7 @@
           <w:sz w:val="22"/>
           <w:szCs w:val="22"/>
         </w:rPr>
-        <w:t>August 2005</w:t>
-      </w:r>
-      <w:r>
-        <w:rPr>
-          <w:rFonts w:ascii="Merriweather" w:hAnsi="Merriweather"/>
-          <w:sz w:val="22"/>
-          <w:szCs w:val="22"/>
-        </w:rPr>
-        <w:t xml:space="preserve"> – May 2011</w:t>
+        <w:t>, Mechanical Engineering</w:t>
       </w:r>
     </w:p>
     <w:p>
@@ -1735,32 +2253,6 @@
         </w:tabs>
         <w:rPr>
           <w:rFonts w:ascii="Merriweather" w:hAnsi="Merriweather"/>
-          <w:sz w:val="20"/>
-          <w:szCs w:val="20"/>
-        </w:rPr>
-      </w:pPr>
-      <w:r>
-        <w:rPr>
-          <w:rFonts w:ascii="Merriweather" w:hAnsi="Merriweather"/>
-          <w:sz w:val="20"/>
-          <w:szCs w:val="20"/>
-        </w:rPr>
-        <w:t>University of Alaska Fairbanks</w:t>
-      </w:r>
-      <w:r>
-        <w:rPr>
-          <w:rFonts w:ascii="Merriweather" w:hAnsi="Merriweather"/>
-          <w:sz w:val="20"/>
-          <w:szCs w:val="20"/>
-        </w:rPr>
-        <w:tab/>
-        <w:t>GPA: 3.62</w:t>
-      </w:r>
-    </w:p>
-    <w:p>
-      <w:pPr>
-        <w:rPr>
-          <w:rFonts w:ascii="Merriweather" w:eastAsia="Segoe UI Symbol" w:hAnsi="Merriweather"/>
           <w:sz w:val="20"/>
           <w:szCs w:val="20"/>
         </w:rPr>
@@ -1772,6 +2264,30 @@
           <w:docGrid w:linePitch="360"/>
         </w:sectPr>
       </w:pPr>
+      <w:r>
+        <w:rPr>
+          <w:rFonts w:ascii="Merriweather" w:hAnsi="Merriweather"/>
+          <w:sz w:val="20"/>
+          <w:szCs w:val="20"/>
+        </w:rPr>
+        <w:t>University of Alaska Fairbanks</w:t>
+      </w:r>
+      <w:r>
+        <w:rPr>
+          <w:rFonts w:ascii="Merriweather" w:hAnsi="Merriweather"/>
+          <w:sz w:val="20"/>
+          <w:szCs w:val="20"/>
+        </w:rPr>
+        <w:t xml:space="preserve">, Fairbanks, </w:t>
+      </w:r>
+      <w:r>
+        <w:rPr>
+          <w:rFonts w:ascii="Merriweather" w:hAnsi="Merriweather"/>
+          <w:sz w:val="20"/>
+          <w:szCs w:val="20"/>
+        </w:rPr>
+        <w:t>AK</w:t>
+      </w:r>
     </w:p>
     <w:p>
       <w:pPr>
@@ -1781,415 +2297,6 @@
           <w:szCs w:val="20"/>
         </w:rPr>
       </w:pPr>
-    </w:p>
-    <w:p>
-      <w:pPr>
-        <w:rPr>
-          <w:rFonts w:ascii="Montserrat" w:eastAsia="Segoe UI Symbol" w:hAnsi="Montserrat"/>
-          <w:b/>
-          <w:bCs/>
-          <w:sz w:val="28"/>
-          <w:szCs w:val="28"/>
-        </w:rPr>
-      </w:pPr>
-      <w:r>
-        <w:rPr>
-          <w:rFonts w:ascii="Montserrat" w:eastAsia="Segoe UI Symbol" w:hAnsi="Montserrat"/>
-          <w:b/>
-          <w:bCs/>
-          <w:sz w:val="28"/>
-          <w:szCs w:val="28"/>
-        </w:rPr>
-        <w:t>Skills</w:t>
-      </w:r>
-    </w:p>
-    <w:p>
-      <w:pPr>
-        <w:rPr>
-          <w:rFonts w:ascii="Merriweather" w:eastAsia="Segoe UI Symbol" w:hAnsi="Merriweather"/>
-          <w:sz w:val="20"/>
-          <w:szCs w:val="20"/>
-        </w:rPr>
-      </w:pPr>
-      <w:r>
-        <w:rPr>
-          <w:rFonts w:ascii="Merriweather" w:eastAsia="Segoe UI Symbol" w:hAnsi="Merriweather"/>
-          <w:b/>
-          <w:bCs/>
-          <w:sz w:val="20"/>
-          <w:szCs w:val="20"/>
-        </w:rPr>
-        <w:t>Languages:</w:t>
-      </w:r>
-      <w:r>
-        <w:rPr>
-          <w:rFonts w:ascii="Merriweather" w:eastAsia="Segoe UI Symbol" w:hAnsi="Merriweather"/>
-          <w:sz w:val="20"/>
-          <w:szCs w:val="20"/>
-        </w:rPr>
-        <w:t xml:space="preserve"> Bash, JavaScript, TypeScript, PowerShell, Python, Scala, Rust, Go</w:t>
-      </w:r>
-    </w:p>
-    <w:p>
-      <w:pPr>
-        <w:rPr>
-          <w:rFonts w:ascii="Merriweather" w:eastAsia="Segoe UI Symbol" w:hAnsi="Merriweather"/>
-          <w:sz w:val="20"/>
-          <w:szCs w:val="20"/>
-        </w:rPr>
-      </w:pPr>
-      <w:r>
-        <w:rPr>
-          <w:rFonts w:ascii="Merriweather" w:eastAsia="Segoe UI Symbol" w:hAnsi="Merriweather"/>
-          <w:b/>
-          <w:bCs/>
-          <w:sz w:val="20"/>
-          <w:szCs w:val="20"/>
-        </w:rPr>
-        <w:t>Operating Systems:</w:t>
-      </w:r>
-      <w:r>
-        <w:rPr>
-          <w:rFonts w:ascii="Merriweather" w:eastAsia="Segoe UI Symbol" w:hAnsi="Merriweather"/>
-          <w:sz w:val="20"/>
-          <w:szCs w:val="20"/>
-        </w:rPr>
-        <w:t xml:space="preserve"> Ubuntu Linux, Fedora Linux, Raspberry Pi OS, MacOS, Windows</w:t>
-      </w:r>
-    </w:p>
-    <w:p>
-      <w:pPr>
-        <w:rPr>
-          <w:rFonts w:ascii="Merriweather" w:eastAsia="Segoe UI Symbol" w:hAnsi="Merriweather"/>
-          <w:sz w:val="20"/>
-          <w:szCs w:val="20"/>
-        </w:rPr>
-      </w:pPr>
-      <w:r>
-        <w:rPr>
-          <w:rFonts w:ascii="Merriweather" w:eastAsia="Segoe UI Symbol" w:hAnsi="Merriweather"/>
-          <w:b/>
-          <w:bCs/>
-          <w:sz w:val="20"/>
-          <w:szCs w:val="20"/>
-        </w:rPr>
-        <w:t>Cloud Platforms:</w:t>
-      </w:r>
-      <w:r>
-        <w:rPr>
-          <w:rFonts w:ascii="Merriweather" w:eastAsia="Segoe UI Symbol" w:hAnsi="Merriweather"/>
-          <w:sz w:val="20"/>
-          <w:szCs w:val="20"/>
-        </w:rPr>
-        <w:t xml:space="preserve"> AWS, GCP, Azure, </w:t>
-      </w:r>
-      <w:proofErr w:type="spellStart"/>
-      <w:r>
-        <w:rPr>
-          <w:rFonts w:ascii="Merriweather" w:eastAsia="Segoe UI Symbol" w:hAnsi="Merriweather"/>
-          <w:sz w:val="20"/>
-          <w:szCs w:val="20"/>
-        </w:rPr>
-        <w:t>DigitalOcean</w:t>
-      </w:r>
-      <w:proofErr w:type="spellEnd"/>
-    </w:p>
-    <w:p>
-      <w:pPr>
-        <w:rPr>
-          <w:rFonts w:ascii="Merriweather" w:eastAsia="Segoe UI Symbol" w:hAnsi="Merriweather"/>
-          <w:sz w:val="20"/>
-          <w:szCs w:val="20"/>
-        </w:rPr>
-      </w:pPr>
-      <w:r>
-        <w:rPr>
-          <w:rFonts w:ascii="Merriweather" w:eastAsia="Segoe UI Symbol" w:hAnsi="Merriweather"/>
-          <w:b/>
-          <w:bCs/>
-          <w:sz w:val="20"/>
-          <w:szCs w:val="20"/>
-        </w:rPr>
-        <w:t>Databases:</w:t>
-      </w:r>
-      <w:r>
-        <w:rPr>
-          <w:rFonts w:ascii="Merriweather" w:eastAsia="Segoe UI Symbol" w:hAnsi="Merriweather"/>
-          <w:sz w:val="20"/>
-          <w:szCs w:val="20"/>
-        </w:rPr>
-        <w:t xml:space="preserve"> PostgreSQL, MySQL, SQL Server, </w:t>
-      </w:r>
-      <w:proofErr w:type="spellStart"/>
-      <w:r>
-        <w:rPr>
-          <w:rFonts w:ascii="Merriweather" w:eastAsia="Segoe UI Symbol" w:hAnsi="Merriweather"/>
-          <w:sz w:val="20"/>
-          <w:szCs w:val="20"/>
-        </w:rPr>
-        <w:t>BigQuery</w:t>
-      </w:r>
-      <w:proofErr w:type="spellEnd"/>
-      <w:r>
-        <w:rPr>
-          <w:rFonts w:ascii="Merriweather" w:eastAsia="Segoe UI Symbol" w:hAnsi="Merriweather"/>
-          <w:sz w:val="20"/>
-          <w:szCs w:val="20"/>
-        </w:rPr>
-        <w:t>, RedShift, Vertica, SQLite, CouchDB, MongoDB, Redis</w:t>
-      </w:r>
-    </w:p>
-    <w:p>
-      <w:pPr>
-        <w:rPr>
-          <w:rFonts w:ascii="Merriweather" w:eastAsia="Segoe UI Symbol" w:hAnsi="Merriweather"/>
-          <w:sz w:val="20"/>
-          <w:szCs w:val="20"/>
-        </w:rPr>
-      </w:pPr>
-      <w:r>
-        <w:rPr>
-          <w:rFonts w:ascii="Merriweather" w:eastAsia="Segoe UI Symbol" w:hAnsi="Merriweather"/>
-          <w:b/>
-          <w:bCs/>
-          <w:sz w:val="20"/>
-          <w:szCs w:val="20"/>
-        </w:rPr>
-        <w:t xml:space="preserve">Web </w:t>
-      </w:r>
-      <w:r>
-        <w:rPr>
-          <w:rFonts w:ascii="Merriweather" w:eastAsia="Segoe UI Symbol" w:hAnsi="Merriweather"/>
-          <w:b/>
-          <w:bCs/>
-          <w:sz w:val="20"/>
-          <w:szCs w:val="20"/>
-        </w:rPr>
-        <w:t>Technologies &amp; Frameworks</w:t>
-      </w:r>
-      <w:r>
-        <w:rPr>
-          <w:rFonts w:ascii="Merriweather" w:eastAsia="Segoe UI Symbol" w:hAnsi="Merriweather"/>
-          <w:b/>
-          <w:bCs/>
-          <w:sz w:val="20"/>
-          <w:szCs w:val="20"/>
-        </w:rPr>
-        <w:t>:</w:t>
-      </w:r>
-      <w:r>
-        <w:rPr>
-          <w:rFonts w:ascii="Merriweather" w:eastAsia="Segoe UI Symbol" w:hAnsi="Merriweather"/>
-          <w:sz w:val="20"/>
-          <w:szCs w:val="20"/>
-        </w:rPr>
-        <w:t xml:space="preserve"> CSS, HTML, Django, Express, Flask, Node.js, </w:t>
-      </w:r>
-      <w:r>
-        <w:rPr>
-          <w:rFonts w:ascii="Merriweather" w:eastAsia="Segoe UI Symbol" w:hAnsi="Merriweather"/>
-          <w:sz w:val="20"/>
-          <w:szCs w:val="20"/>
-        </w:rPr>
-        <w:t xml:space="preserve">Nest.js, </w:t>
-      </w:r>
-      <w:r>
-        <w:rPr>
-          <w:rFonts w:ascii="Merriweather" w:eastAsia="Segoe UI Symbol" w:hAnsi="Merriweather"/>
-          <w:sz w:val="20"/>
-          <w:szCs w:val="20"/>
-        </w:rPr>
-        <w:t>Ruby on Rails, React, Electron</w:t>
-      </w:r>
-    </w:p>
-    <w:p>
-      <w:pPr>
-        <w:rPr>
-          <w:rFonts w:ascii="Merriweather" w:eastAsia="Segoe UI Symbol" w:hAnsi="Merriweather"/>
-          <w:sz w:val="20"/>
-          <w:szCs w:val="20"/>
-        </w:rPr>
-      </w:pPr>
-      <w:r>
-        <w:rPr>
-          <w:rFonts w:ascii="Merriweather" w:eastAsia="Segoe UI Symbol" w:hAnsi="Merriweather"/>
-          <w:b/>
-          <w:bCs/>
-          <w:sz w:val="20"/>
-          <w:szCs w:val="20"/>
-        </w:rPr>
-        <w:t>Data Engineering &amp; Data Science:</w:t>
-      </w:r>
-      <w:r>
-        <w:rPr>
-          <w:rFonts w:ascii="Merriweather" w:eastAsia="Segoe UI Symbol" w:hAnsi="Merriweather"/>
-          <w:sz w:val="20"/>
-          <w:szCs w:val="20"/>
-        </w:rPr>
-        <w:t xml:space="preserve"> Airflow, Spark, </w:t>
-      </w:r>
-      <w:proofErr w:type="spellStart"/>
-      <w:r>
-        <w:rPr>
-          <w:rFonts w:ascii="Merriweather" w:eastAsia="Segoe UI Symbol" w:hAnsi="Merriweather"/>
-          <w:sz w:val="20"/>
-          <w:szCs w:val="20"/>
-        </w:rPr>
-        <w:t>Jupyter</w:t>
-      </w:r>
-      <w:proofErr w:type="spellEnd"/>
-      <w:r>
-        <w:rPr>
-          <w:rFonts w:ascii="Merriweather" w:eastAsia="Segoe UI Symbol" w:hAnsi="Merriweather"/>
-          <w:sz w:val="20"/>
-          <w:szCs w:val="20"/>
-        </w:rPr>
-        <w:t xml:space="preserve">, </w:t>
-      </w:r>
-      <w:proofErr w:type="spellStart"/>
-      <w:r>
-        <w:rPr>
-          <w:rFonts w:ascii="Merriweather" w:eastAsia="Segoe UI Symbol" w:hAnsi="Merriweather"/>
-          <w:sz w:val="20"/>
-          <w:szCs w:val="20"/>
-        </w:rPr>
-        <w:t>LookML</w:t>
-      </w:r>
-      <w:proofErr w:type="spellEnd"/>
-      <w:r>
-        <w:rPr>
-          <w:rFonts w:ascii="Merriweather" w:eastAsia="Segoe UI Symbol" w:hAnsi="Merriweather"/>
-          <w:sz w:val="20"/>
-          <w:szCs w:val="20"/>
-        </w:rPr>
-        <w:t>, Kafka, Pandas, Data Warehousing, Numerical Methods, Optimization</w:t>
-      </w:r>
-    </w:p>
-    <w:p>
-      <w:pPr>
-        <w:rPr>
-          <w:rFonts w:ascii="Merriweather" w:eastAsia="Segoe UI Symbol" w:hAnsi="Merriweather"/>
-          <w:sz w:val="20"/>
-          <w:szCs w:val="20"/>
-        </w:rPr>
-      </w:pPr>
-      <w:r>
-        <w:rPr>
-          <w:rFonts w:ascii="Merriweather" w:eastAsia="Segoe UI Symbol" w:hAnsi="Merriweather"/>
-          <w:b/>
-          <w:bCs/>
-          <w:sz w:val="20"/>
-          <w:szCs w:val="20"/>
-        </w:rPr>
-        <w:t>DevOps:</w:t>
-      </w:r>
-      <w:r>
-        <w:rPr>
-          <w:rFonts w:ascii="Merriweather" w:eastAsia="Segoe UI Symbol" w:hAnsi="Merriweather"/>
-          <w:sz w:val="20"/>
-          <w:szCs w:val="20"/>
-        </w:rPr>
-        <w:t xml:space="preserve"> Ansible, Terraform, </w:t>
-      </w:r>
-      <w:proofErr w:type="spellStart"/>
-      <w:r>
-        <w:rPr>
-          <w:rFonts w:ascii="Merriweather" w:eastAsia="Segoe UI Symbol" w:hAnsi="Merriweather"/>
-          <w:sz w:val="20"/>
-          <w:szCs w:val="20"/>
-        </w:rPr>
-        <w:t>Crossplane</w:t>
-      </w:r>
-      <w:proofErr w:type="spellEnd"/>
-      <w:r>
-        <w:rPr>
-          <w:rFonts w:ascii="Merriweather" w:eastAsia="Segoe UI Symbol" w:hAnsi="Merriweather"/>
-          <w:sz w:val="20"/>
-          <w:szCs w:val="20"/>
-        </w:rPr>
-        <w:t xml:space="preserve">, </w:t>
-      </w:r>
-      <w:proofErr w:type="spellStart"/>
-      <w:r>
-        <w:rPr>
-          <w:rFonts w:ascii="Merriweather" w:eastAsia="Segoe UI Symbol" w:hAnsi="Merriweather"/>
-          <w:sz w:val="20"/>
-          <w:szCs w:val="20"/>
-        </w:rPr>
-        <w:t>DataDog</w:t>
-      </w:r>
-      <w:proofErr w:type="spellEnd"/>
-      <w:r>
-        <w:rPr>
-          <w:rFonts w:ascii="Merriweather" w:eastAsia="Segoe UI Symbol" w:hAnsi="Merriweather"/>
-          <w:sz w:val="20"/>
-          <w:szCs w:val="20"/>
-        </w:rPr>
-        <w:t xml:space="preserve">, New Relic, </w:t>
-      </w:r>
-      <w:proofErr w:type="spellStart"/>
-      <w:r>
-        <w:rPr>
-          <w:rFonts w:ascii="Merriweather" w:eastAsia="Segoe UI Symbol" w:hAnsi="Merriweather"/>
-          <w:sz w:val="20"/>
-          <w:szCs w:val="20"/>
-        </w:rPr>
-        <w:t>OpenTelemetry</w:t>
-      </w:r>
-      <w:proofErr w:type="spellEnd"/>
-      <w:r>
-        <w:rPr>
-          <w:rFonts w:ascii="Merriweather" w:eastAsia="Segoe UI Symbol" w:hAnsi="Merriweather"/>
-          <w:sz w:val="20"/>
-          <w:szCs w:val="20"/>
-        </w:rPr>
-        <w:t xml:space="preserve">, Prometheus, Docker, GitLab CI, </w:t>
-      </w:r>
-      <w:proofErr w:type="spellStart"/>
-      <w:r>
-        <w:rPr>
-          <w:rFonts w:ascii="Merriweather" w:eastAsia="Segoe UI Symbol" w:hAnsi="Merriweather"/>
-          <w:sz w:val="20"/>
-          <w:szCs w:val="20"/>
-        </w:rPr>
-        <w:t>CircleCI</w:t>
-      </w:r>
-      <w:proofErr w:type="spellEnd"/>
-      <w:r>
-        <w:rPr>
-          <w:rFonts w:ascii="Merriweather" w:eastAsia="Segoe UI Symbol" w:hAnsi="Merriweather"/>
-          <w:sz w:val="20"/>
-          <w:szCs w:val="20"/>
-        </w:rPr>
-        <w:t>, GitHub Actions, Kubernetes, system, SLOs</w:t>
-      </w:r>
-    </w:p>
-    <w:p>
-      <w:pPr>
-        <w:rPr>
-          <w:rFonts w:ascii="Merriweather" w:eastAsia="Segoe UI Symbol" w:hAnsi="Merriweather"/>
-          <w:sz w:val="20"/>
-          <w:szCs w:val="20"/>
-        </w:rPr>
-      </w:pPr>
-      <w:r>
-        <w:rPr>
-          <w:rFonts w:ascii="Merriweather" w:eastAsia="Segoe UI Symbol" w:hAnsi="Merriweather"/>
-          <w:b/>
-          <w:bCs/>
-          <w:sz w:val="20"/>
-          <w:szCs w:val="20"/>
-        </w:rPr>
-        <w:t>Leadership:</w:t>
-      </w:r>
-      <w:r>
-        <w:rPr>
-          <w:rFonts w:ascii="Merriweather" w:eastAsia="Segoe UI Symbol" w:hAnsi="Merriweather"/>
-          <w:sz w:val="20"/>
-          <w:szCs w:val="20"/>
-        </w:rPr>
-        <w:t xml:space="preserve"> Consensus Building, Decision Making, Mentorship</w:t>
-      </w:r>
     </w:p>
     <w:sectPr>
       <w:type w:val="continuous"/>
@@ -2200,6 +2307,246 @@
     </w:sectPr>
   </w:body>
 </w:document>
+</file>
+
+<file path=word/endnotes.xml><?xml version="1.0" encoding="utf-8"?>
+<w:endnotes xmlns:wpc="http://schemas.microsoft.com/office/word/2010/wordprocessingCanvas" xmlns:cx="http://schemas.microsoft.com/office/drawing/2014/chartex" xmlns:cx1="http://schemas.microsoft.com/office/drawing/2015/9/8/chartex" xmlns:cx2="http://schemas.microsoft.com/office/drawing/2015/10/21/chartex" xmlns:cx3="http://schemas.microsoft.com/office/drawing/2016/5/9/chartex" xmlns:cx4="http://schemas.microsoft.com/office/drawing/2016/5/10/chartex" xmlns:cx5="http://schemas.microsoft.com/office/drawing/2016/5/11/chartex" xmlns:cx6="http://schemas.microsoft.com/office/drawing/2016/5/12/chartex" xmlns:cx7="http://schemas.microsoft.com/office/drawing/2016/5/13/chartex" xmlns:cx8="http://schemas.microsoft.com/office/drawing/2016/5/14/chartex" xmlns:mc="http://schemas.openxmlformats.org/markup-compatibility/2006" xmlns:aink="http://schemas.microsoft.com/office/drawing/2016/ink" xmlns:am3d="http://schemas.microsoft.com/office/drawing/2017/model3d" xmlns:o="urn:schemas-microsoft-com:office:office" xmlns:oel="http://schemas.microsoft.com/office/2019/extlst" xmlns:r="http://schemas.openxmlformats.org/officeDocument/2006/relationships" xmlns:m="http://schemas.openxmlformats.org/officeDocument/2006/math" xmlns:v="urn:schemas-microsoft-com:vml" xmlns:wp14="http://schemas.microsoft.com/office/word/2010/wordprocessingDrawing" xmlns:wp="http://schemas.openxmlformats.org/drawingml/2006/wordprocessingDrawing" xmlns:w10="urn:schemas-microsoft-com:office:word" xmlns:w="http://schemas.openxmlformats.org/wordprocessingml/2006/main" xmlns:w14="http://schemas.microsoft.com/office/word/2010/wordml" xmlns:w15="http://schemas.microsoft.com/office/word/2012/wordml" xmlns:w16cex="http://schemas.microsoft.com/office/word/2018/wordml/cex" xmlns:w16cid="http://schemas.microsoft.com/office/word/2016/wordml/cid" xmlns:w16="http://schemas.microsoft.com/office/word/2018/wordml" xmlns:w16sdtdh="http://schemas.microsoft.com/office/word/2020/wordml/sdtdatahash" xmlns:w16se="http://schemas.microsoft.com/office/word/2015/wordml/symex" xmlns:wpg="http://schemas.microsoft.com/office/word/2010/wordprocessingGroup" xmlns:wpi="http://schemas.microsoft.com/office/word/2010/wordprocessingInk" xmlns:wne="http://schemas.microsoft.com/office/word/2006/wordml" xmlns:wps="http://schemas.microsoft.com/office/word/2010/wordprocessingShape" mc:Ignorable="w14 w15 w16se w16cid w16 w16cex w16sdtdh wp14">
+  <w:endnote w:type="separator" w:id="-1">
+    <w:p>
+      <w:r>
+        <w:separator/>
+      </w:r>
+    </w:p>
+  </w:endnote>
+  <w:endnote w:type="continuationSeparator" w:id="0">
+    <w:p>
+      <w:r>
+        <w:continuationSeparator/>
+      </w:r>
+    </w:p>
+  </w:endnote>
+</w:endnotes>
+</file>
+
+<file path=word/footnotes.xml><?xml version="1.0" encoding="utf-8"?>
+<w:footnotes xmlns:wpc="http://schemas.microsoft.com/office/word/2010/wordprocessingCanvas" xmlns:cx="http://schemas.microsoft.com/office/drawing/2014/chartex" xmlns:cx1="http://schemas.microsoft.com/office/drawing/2015/9/8/chartex" xmlns:cx2="http://schemas.microsoft.com/office/drawing/2015/10/21/chartex" xmlns:cx3="http://schemas.microsoft.com/office/drawing/2016/5/9/chartex" xmlns:cx4="http://schemas.microsoft.com/office/drawing/2016/5/10/chartex" xmlns:cx5="http://schemas.microsoft.com/office/drawing/2016/5/11/chartex" xmlns:cx6="http://schemas.microsoft.com/office/drawing/2016/5/12/chartex" xmlns:cx7="http://schemas.microsoft.com/office/drawing/2016/5/13/chartex" xmlns:cx8="http://schemas.microsoft.com/office/drawing/2016/5/14/chartex" xmlns:mc="http://schemas.openxmlformats.org/markup-compatibility/2006" xmlns:aink="http://schemas.microsoft.com/office/drawing/2016/ink" xmlns:am3d="http://schemas.microsoft.com/office/drawing/2017/model3d" xmlns:o="urn:schemas-microsoft-com:office:office" xmlns:oel="http://schemas.microsoft.com/office/2019/extlst" xmlns:r="http://schemas.openxmlformats.org/officeDocument/2006/relationships" xmlns:m="http://schemas.openxmlformats.org/officeDocument/2006/math" xmlns:v="urn:schemas-microsoft-com:vml" xmlns:wp14="http://schemas.microsoft.com/office/word/2010/wordprocessingDrawing" xmlns:wp="http://schemas.openxmlformats.org/drawingml/2006/wordprocessingDrawing" xmlns:w10="urn:schemas-microsoft-com:office:word" xmlns:w="http://schemas.openxmlformats.org/wordprocessingml/2006/main" xmlns:w14="http://schemas.microsoft.com/office/word/2010/wordml" xmlns:w15="http://schemas.microsoft.com/office/word/2012/wordml" xmlns:w16cex="http://schemas.microsoft.com/office/word/2018/wordml/cex" xmlns:w16cid="http://schemas.microsoft.com/office/word/2016/wordml/cid" xmlns:w16="http://schemas.microsoft.com/office/word/2018/wordml" xmlns:w16sdtdh="http://schemas.microsoft.com/office/word/2020/wordml/sdtdatahash" xmlns:w16se="http://schemas.microsoft.com/office/word/2015/wordml/symex" xmlns:wpg="http://schemas.microsoft.com/office/word/2010/wordprocessingGroup" xmlns:wpi="http://schemas.microsoft.com/office/word/2010/wordprocessingInk" xmlns:wne="http://schemas.microsoft.com/office/word/2006/wordml" xmlns:wps="http://schemas.microsoft.com/office/word/2010/wordprocessingShape" mc:Ignorable="w14 w15 w16se w16cid w16 w16cex w16sdtdh wp14">
+  <w:footnote w:type="separator" w:id="-1">
+    <w:p>
+      <w:r>
+        <w:separator/>
+      </w:r>
+    </w:p>
+  </w:footnote>
+  <w:footnote w:type="continuationSeparator" w:id="0">
+    <w:p>
+      <w:r>
+        <w:continuationSeparator/>
+      </w:r>
+    </w:p>
+  </w:footnote>
+</w:footnotes>
+</file>
+
+<file path=word/header1.xml><?xml version="1.0" encoding="utf-8"?>
+<w:hdr xmlns:wpc="http://schemas.microsoft.com/office/word/2010/wordprocessingCanvas" xmlns:cx="http://schemas.microsoft.com/office/drawing/2014/chartex" xmlns:cx1="http://schemas.microsoft.com/office/drawing/2015/9/8/chartex" xmlns:cx2="http://schemas.microsoft.com/office/drawing/2015/10/21/chartex" xmlns:cx3="http://schemas.microsoft.com/office/drawing/2016/5/9/chartex" xmlns:cx4="http://schemas.microsoft.com/office/drawing/2016/5/10/chartex" xmlns:cx5="http://schemas.microsoft.com/office/drawing/2016/5/11/chartex" xmlns:cx6="http://schemas.microsoft.com/office/drawing/2016/5/12/chartex" xmlns:cx7="http://schemas.microsoft.com/office/drawing/2016/5/13/chartex" xmlns:cx8="http://schemas.microsoft.com/office/drawing/2016/5/14/chartex" xmlns:mc="http://schemas.openxmlformats.org/markup-compatibility/2006" xmlns:aink="http://schemas.microsoft.com/office/drawing/2016/ink" xmlns:am3d="http://schemas.microsoft.com/office/drawing/2017/model3d" xmlns:o="urn:schemas-microsoft-com:office:office" xmlns:oel="http://schemas.microsoft.com/office/2019/extlst" xmlns:r="http://schemas.openxmlformats.org/officeDocument/2006/relationships" xmlns:m="http://schemas.openxmlformats.org/officeDocument/2006/math" xmlns:v="urn:schemas-microsoft-com:vml" xmlns:wp14="http://schemas.microsoft.com/office/word/2010/wordprocessingDrawing" xmlns:wp="http://schemas.openxmlformats.org/drawingml/2006/wordprocessingDrawing" xmlns:w10="urn:schemas-microsoft-com:office:word" xmlns:w="http://schemas.openxmlformats.org/wordprocessingml/2006/main" xmlns:w14="http://schemas.microsoft.com/office/word/2010/wordml" xmlns:w15="http://schemas.microsoft.com/office/word/2012/wordml" xmlns:w16cex="http://schemas.microsoft.com/office/word/2018/wordml/cex" xmlns:w16cid="http://schemas.microsoft.com/office/word/2016/wordml/cid" xmlns:w16="http://schemas.microsoft.com/office/word/2018/wordml" xmlns:w16sdtdh="http://schemas.microsoft.com/office/word/2020/wordml/sdtdatahash" xmlns:w16se="http://schemas.microsoft.com/office/word/2015/wordml/symex" xmlns:wpg="http://schemas.microsoft.com/office/word/2010/wordprocessingGroup" xmlns:wpi="http://schemas.microsoft.com/office/word/2010/wordprocessingInk" xmlns:wne="http://schemas.microsoft.com/office/word/2006/wordml" xmlns:wps="http://schemas.microsoft.com/office/word/2010/wordprocessingShape" mc:Ignorable="w14 w15 w16se w16cid w16 w16cex w16sdtdh wp14">
+  <w:sdt>
+    <w:sdtPr>
+      <w:rPr>
+        <w:rStyle w:val="PageNumber"/>
+      </w:rPr>
+      <w:id w:val="-2098237593"/>
+      <w:docPartObj>
+        <w:docPartGallery w:val="Page Numbers (Top of Page)"/>
+        <w:docPartUnique/>
+      </w:docPartObj>
+    </w:sdtPr>
+    <w:sdtContent>
+      <w:p>
+        <w:pPr>
+          <w:pStyle w:val="Header"/>
+          <w:framePr w:wrap="none" w:vAnchor="text" w:hAnchor="margin" w:xAlign="right" w:y="1"/>
+          <w:rPr>
+            <w:rStyle w:val="PageNumber"/>
+          </w:rPr>
+        </w:pPr>
+        <w:r>
+          <w:rPr>
+            <w:rStyle w:val="PageNumber"/>
+          </w:rPr>
+          <w:fldChar w:fldCharType="begin"/>
+        </w:r>
+        <w:r>
+          <w:rPr>
+            <w:rStyle w:val="PageNumber"/>
+          </w:rPr>
+          <w:instrText xml:space="preserve"> PAGE </w:instrText>
+        </w:r>
+        <w:r>
+          <w:rPr>
+            <w:rStyle w:val="PageNumber"/>
+          </w:rPr>
+          <w:fldChar w:fldCharType="end"/>
+        </w:r>
+      </w:p>
+    </w:sdtContent>
+  </w:sdt>
+  <w:sdt>
+    <w:sdtPr>
+      <w:rPr>
+        <w:rStyle w:val="PageNumber"/>
+      </w:rPr>
+      <w:id w:val="1280536824"/>
+      <w:docPartObj>
+        <w:docPartGallery w:val="Page Numbers (Top of Page)"/>
+        <w:docPartUnique/>
+      </w:docPartObj>
+    </w:sdtPr>
+    <w:sdtContent>
+      <w:p>
+        <w:pPr>
+          <w:pStyle w:val="Header"/>
+          <w:framePr w:wrap="none" w:vAnchor="text" w:hAnchor="margin" w:xAlign="right" w:y="1"/>
+          <w:ind w:right="360"/>
+          <w:rPr>
+            <w:rStyle w:val="PageNumber"/>
+          </w:rPr>
+        </w:pPr>
+        <w:r>
+          <w:rPr>
+            <w:rStyle w:val="PageNumber"/>
+          </w:rPr>
+          <w:fldChar w:fldCharType="begin"/>
+        </w:r>
+        <w:r>
+          <w:rPr>
+            <w:rStyle w:val="PageNumber"/>
+          </w:rPr>
+          <w:instrText xml:space="preserve"> PAGE </w:instrText>
+        </w:r>
+        <w:r>
+          <w:rPr>
+            <w:rStyle w:val="PageNumber"/>
+          </w:rPr>
+          <w:fldChar w:fldCharType="end"/>
+        </w:r>
+      </w:p>
+    </w:sdtContent>
+  </w:sdt>
+  <w:p>
+    <w:pPr>
+      <w:pStyle w:val="Header"/>
+      <w:ind w:right="360"/>
+    </w:pPr>
+  </w:p>
+</w:hdr>
+</file>
+
+<file path=word/header2.xml><?xml version="1.0" encoding="utf-8"?>
+<w:hdr xmlns:wpc="http://schemas.microsoft.com/office/word/2010/wordprocessingCanvas" xmlns:cx="http://schemas.microsoft.com/office/drawing/2014/chartex" xmlns:cx1="http://schemas.microsoft.com/office/drawing/2015/9/8/chartex" xmlns:cx2="http://schemas.microsoft.com/office/drawing/2015/10/21/chartex" xmlns:cx3="http://schemas.microsoft.com/office/drawing/2016/5/9/chartex" xmlns:cx4="http://schemas.microsoft.com/office/drawing/2016/5/10/chartex" xmlns:cx5="http://schemas.microsoft.com/office/drawing/2016/5/11/chartex" xmlns:cx6="http://schemas.microsoft.com/office/drawing/2016/5/12/chartex" xmlns:cx7="http://schemas.microsoft.com/office/drawing/2016/5/13/chartex" xmlns:cx8="http://schemas.microsoft.com/office/drawing/2016/5/14/chartex" xmlns:mc="http://schemas.openxmlformats.org/markup-compatibility/2006" xmlns:aink="http://schemas.microsoft.com/office/drawing/2016/ink" xmlns:am3d="http://schemas.microsoft.com/office/drawing/2017/model3d" xmlns:o="urn:schemas-microsoft-com:office:office" xmlns:oel="http://schemas.microsoft.com/office/2019/extlst" xmlns:r="http://schemas.openxmlformats.org/officeDocument/2006/relationships" xmlns:m="http://schemas.openxmlformats.org/officeDocument/2006/math" xmlns:v="urn:schemas-microsoft-com:vml" xmlns:wp14="http://schemas.microsoft.com/office/word/2010/wordprocessingDrawing" xmlns:wp="http://schemas.openxmlformats.org/drawingml/2006/wordprocessingDrawing" xmlns:w10="urn:schemas-microsoft-com:office:word" xmlns:w="http://schemas.openxmlformats.org/wordprocessingml/2006/main" xmlns:w14="http://schemas.microsoft.com/office/word/2010/wordml" xmlns:w15="http://schemas.microsoft.com/office/word/2012/wordml" xmlns:w16cex="http://schemas.microsoft.com/office/word/2018/wordml/cex" xmlns:w16cid="http://schemas.microsoft.com/office/word/2016/wordml/cid" xmlns:w16="http://schemas.microsoft.com/office/word/2018/wordml" xmlns:w16sdtdh="http://schemas.microsoft.com/office/word/2020/wordml/sdtdatahash" xmlns:w16se="http://schemas.microsoft.com/office/word/2015/wordml/symex" xmlns:wpg="http://schemas.microsoft.com/office/word/2010/wordprocessingGroup" xmlns:wpi="http://schemas.microsoft.com/office/word/2010/wordprocessingInk" xmlns:wne="http://schemas.microsoft.com/office/word/2006/wordml" xmlns:wps="http://schemas.microsoft.com/office/word/2010/wordprocessingShape" mc:Ignorable="w14 w15 w16se w16cid w16 w16cex w16sdtdh wp14">
+  <w:p>
+    <w:pPr>
+      <w:pStyle w:val="Header"/>
+      <w:framePr w:wrap="none" w:vAnchor="text" w:hAnchor="margin" w:xAlign="right" w:y="1"/>
+      <w:rPr>
+        <w:rStyle w:val="PageNumber"/>
+        <w:rFonts w:ascii="Montserrat" w:hAnsi="Montserrat"/>
+        <w:sz w:val="20"/>
+        <w:szCs w:val="20"/>
+      </w:rPr>
+    </w:pPr>
+    <w:r>
+      <w:rPr>
+        <w:rStyle w:val="PageNumber"/>
+        <w:rFonts w:ascii="Montserrat" w:hAnsi="Montserrat"/>
+        <w:sz w:val="20"/>
+        <w:szCs w:val="20"/>
+      </w:rPr>
+      <w:t xml:space="preserve">Page </w:t>
+    </w:r>
+    <w:sdt>
+      <w:sdtPr>
+        <w:rPr>
+          <w:rStyle w:val="PageNumber"/>
+          <w:rFonts w:ascii="Montserrat" w:hAnsi="Montserrat"/>
+          <w:sz w:val="20"/>
+          <w:szCs w:val="20"/>
+        </w:rPr>
+        <w:id w:val="-2009599371"/>
+        <w:docPartObj>
+          <w:docPartGallery w:val="Page Numbers (Top of Page)"/>
+          <w:docPartUnique/>
+        </w:docPartObj>
+      </w:sdtPr>
+      <w:sdtContent>
+        <w:r>
+          <w:rPr>
+            <w:rStyle w:val="PageNumber"/>
+            <w:rFonts w:ascii="Montserrat" w:hAnsi="Montserrat"/>
+            <w:sz w:val="20"/>
+            <w:szCs w:val="20"/>
+          </w:rPr>
+          <w:fldChar w:fldCharType="begin"/>
+        </w:r>
+        <w:r>
+          <w:rPr>
+            <w:rStyle w:val="PageNumber"/>
+            <w:rFonts w:ascii="Montserrat" w:hAnsi="Montserrat"/>
+            <w:sz w:val="20"/>
+            <w:szCs w:val="20"/>
+          </w:rPr>
+          <w:instrText xml:space="preserve"> PAGE </w:instrText>
+        </w:r>
+        <w:r>
+          <w:rPr>
+            <w:rStyle w:val="PageNumber"/>
+            <w:rFonts w:ascii="Montserrat" w:hAnsi="Montserrat"/>
+            <w:sz w:val="20"/>
+            <w:szCs w:val="20"/>
+          </w:rPr>
+          <w:fldChar w:fldCharType="separate"/>
+        </w:r>
+        <w:r>
+          <w:rPr>
+            <w:rStyle w:val="PageNumber"/>
+            <w:rFonts w:ascii="Montserrat" w:hAnsi="Montserrat"/>
+            <w:noProof/>
+            <w:sz w:val="20"/>
+            <w:szCs w:val="20"/>
+          </w:rPr>
+          <w:t>2</w:t>
+        </w:r>
+        <w:r>
+          <w:rPr>
+            <w:rStyle w:val="PageNumber"/>
+            <w:rFonts w:ascii="Montserrat" w:hAnsi="Montserrat"/>
+            <w:sz w:val="20"/>
+            <w:szCs w:val="20"/>
+          </w:rPr>
+          <w:fldChar w:fldCharType="end"/>
+        </w:r>
+      </w:sdtContent>
+    </w:sdt>
+  </w:p>
+  <w:p>
+    <w:pPr>
+      <w:pStyle w:val="Header"/>
+      <w:ind w:right="360"/>
+      <w:rPr>
+        <w:rFonts w:ascii="Montserrat" w:hAnsi="Montserrat"/>
+        <w:sz w:val="20"/>
+        <w:szCs w:val="20"/>
+      </w:rPr>
+    </w:pPr>
+    <w:r>
+      <w:rPr>
+        <w:rFonts w:ascii="Montserrat" w:hAnsi="Montserrat"/>
+        <w:sz w:val="20"/>
+        <w:szCs w:val="20"/>
+      </w:rPr>
+      <w:t>Josh Holbrook</w:t>
+    </w:r>
+  </w:p>
+</w:hdr>
 </file>
 
 <file path=word/numbering.xml><?xml version="1.0" encoding="utf-8"?>
@@ -7003,6 +7350,56 @@
       </w:numPr>
     </w:pPr>
   </w:style>
+  <w:style w:type="paragraph" w:styleId="Header">
+    <w:name w:val="header"/>
+    <w:basedOn w:val="Normal"/>
+    <w:link w:val="HeaderChar"/>
+    <w:uiPriority w:val="99"/>
+    <w:unhideWhenUsed/>
+    <w:rsid w:val="000D6B61"/>
+    <w:pPr>
+      <w:tabs>
+        <w:tab w:val="center" w:pos="4680"/>
+        <w:tab w:val="right" w:pos="9360"/>
+      </w:tabs>
+    </w:pPr>
+  </w:style>
+  <w:style w:type="character" w:customStyle="1" w:styleId="HeaderChar">
+    <w:name w:val="Header Char"/>
+    <w:basedOn w:val="DefaultParagraphFont"/>
+    <w:link w:val="Header"/>
+    <w:uiPriority w:val="99"/>
+    <w:rsid w:val="000D6B61"/>
+  </w:style>
+  <w:style w:type="paragraph" w:styleId="Footer">
+    <w:name w:val="footer"/>
+    <w:basedOn w:val="Normal"/>
+    <w:link w:val="FooterChar"/>
+    <w:uiPriority w:val="99"/>
+    <w:unhideWhenUsed/>
+    <w:rsid w:val="000D6B61"/>
+    <w:pPr>
+      <w:tabs>
+        <w:tab w:val="center" w:pos="4680"/>
+        <w:tab w:val="right" w:pos="9360"/>
+      </w:tabs>
+    </w:pPr>
+  </w:style>
+  <w:style w:type="character" w:customStyle="1" w:styleId="FooterChar">
+    <w:name w:val="Footer Char"/>
+    <w:basedOn w:val="DefaultParagraphFont"/>
+    <w:link w:val="Footer"/>
+    <w:uiPriority w:val="99"/>
+    <w:rsid w:val="000D6B61"/>
+  </w:style>
+  <w:style w:type="character" w:styleId="PageNumber">
+    <w:name w:val="page number"/>
+    <w:basedOn w:val="DefaultParagraphFont"/>
+    <w:uiPriority w:val="99"/>
+    <w:semiHidden/>
+    <w:unhideWhenUsed/>
+    <w:rsid w:val="000D6B61"/>
+  </w:style>
 </w:styles>
 </file>
 

</xml_diff>

<commit_message>
Remove idottv from my resume
</commit_message>
<xml_diff>
--- a/resume.docx
+++ b/resume.docx
@@ -1313,195 +1313,6 @@
           <w:sz w:val="22"/>
           <w:szCs w:val="22"/>
         </w:rPr>
-        <w:t>Squarespace Inc, Finance Products</w:t>
-      </w:r>
-      <w:r>
-        <w:rPr>
-          <w:rFonts w:ascii="Merriweather" w:hAnsi="Merriweather"/>
-          <w:sz w:val="22"/>
-          <w:szCs w:val="22"/>
-        </w:rPr>
-        <w:tab/>
-        <w:t>July 2019 – January 2020</w:t>
-      </w:r>
-    </w:p>
-    <w:p>
-      <w:pPr>
-        <w:tabs>
-          <w:tab w:val="right" w:pos="10080"/>
-        </w:tabs>
-        <w:rPr>
-          <w:rFonts w:ascii="Merriweather" w:hAnsi="Merriweather"/>
-          <w:sz w:val="20"/>
-          <w:szCs w:val="20"/>
-        </w:rPr>
-      </w:pPr>
-      <w:r>
-        <w:rPr>
-          <w:rFonts w:ascii="Merriweather" w:hAnsi="Merriweather"/>
-          <w:sz w:val="20"/>
-          <w:szCs w:val="20"/>
-        </w:rPr>
-        <w:t>Senior Software Engineer</w:t>
-      </w:r>
-      <w:r>
-        <w:rPr>
-          <w:rFonts w:ascii="Merriweather" w:hAnsi="Merriweather"/>
-          <w:sz w:val="20"/>
-          <w:szCs w:val="20"/>
-        </w:rPr>
-        <w:tab/>
-        <w:t>New York, NY</w:t>
-      </w:r>
-    </w:p>
-    <w:p>
-      <w:pPr>
-        <w:pStyle w:val="ListParagraph"/>
-        <w:numPr>
-          <w:ilvl w:val="0"/>
-          <w:numId w:val="12"/>
-        </w:numPr>
-        <w:rPr>
-          <w:rFonts w:ascii="Merriweather" w:hAnsi="Merriweather"/>
-          <w:sz w:val="20"/>
-          <w:szCs w:val="20"/>
-        </w:rPr>
-      </w:pPr>
-      <w:r>
-        <w:rPr>
-          <w:rFonts w:ascii="Merriweather" w:hAnsi="Merriweather"/>
-          <w:sz w:val="20"/>
-          <w:szCs w:val="20"/>
-        </w:rPr>
-        <w:t xml:space="preserve">Supported and maintained financial data pipelines used for ASC606 revenue recognition, cash and tax reporting and financial planning for a </w:t>
-      </w:r>
-      <w:proofErr w:type="spellStart"/>
-      <w:r>
-        <w:rPr>
-          <w:rFonts w:ascii="Merriweather" w:hAnsi="Merriweather"/>
-          <w:sz w:val="20"/>
-          <w:szCs w:val="20"/>
-        </w:rPr>
-        <w:t xml:space="preserve">multi </w:t>
-      </w:r>
-      <w:proofErr w:type="gramStart"/>
-      <w:r>
-        <w:rPr>
-          <w:rFonts w:ascii="Merriweather" w:hAnsi="Merriweather"/>
-          <w:sz w:val="20"/>
-          <w:szCs w:val="20"/>
-        </w:rPr>
-        <w:t>billion</w:t>
-      </w:r>
-      <w:proofErr w:type="spellEnd"/>
-      <w:r>
-        <w:rPr>
-          <w:rFonts w:ascii="Merriweather" w:hAnsi="Merriweather"/>
-          <w:sz w:val="20"/>
-          <w:szCs w:val="20"/>
-        </w:rPr>
-        <w:t xml:space="preserve"> dollar</w:t>
-      </w:r>
-      <w:proofErr w:type="gramEnd"/>
-      <w:r>
-        <w:rPr>
-          <w:rFonts w:ascii="Merriweather" w:hAnsi="Merriweather"/>
-          <w:sz w:val="20"/>
-          <w:szCs w:val="20"/>
-        </w:rPr>
-        <w:t xml:space="preserve"> web site host</w:t>
-      </w:r>
-    </w:p>
-    <w:p>
-      <w:pPr>
-        <w:pStyle w:val="ListParagraph"/>
-        <w:numPr>
-          <w:ilvl w:val="0"/>
-          <w:numId w:val="12"/>
-        </w:numPr>
-        <w:rPr>
-          <w:rFonts w:ascii="Merriweather" w:hAnsi="Merriweather"/>
-          <w:sz w:val="20"/>
-          <w:szCs w:val="20"/>
-        </w:rPr>
-      </w:pPr>
-      <w:r>
-        <w:rPr>
-          <w:rFonts w:ascii="Merriweather" w:hAnsi="Merriweather"/>
-          <w:sz w:val="20"/>
-          <w:szCs w:val="20"/>
-        </w:rPr>
-        <w:t xml:space="preserve">Spearheaded proposals to onboard billing and payments data onto a data vault reference architecture to improve velocity and decrease bugs, and to rearchitect reporting to mirror industry standard BI </w:t>
-      </w:r>
-      <w:proofErr w:type="gramStart"/>
-      <w:r>
-        <w:rPr>
-          <w:rFonts w:ascii="Merriweather" w:hAnsi="Merriweather"/>
-          <w:sz w:val="20"/>
-          <w:szCs w:val="20"/>
-        </w:rPr>
-        <w:t>tools</w:t>
-      </w:r>
-      <w:proofErr w:type="gramEnd"/>
-    </w:p>
-    <w:p>
-      <w:pPr>
-        <w:pStyle w:val="ListParagraph"/>
-        <w:numPr>
-          <w:ilvl w:val="0"/>
-          <w:numId w:val="12"/>
-        </w:numPr>
-        <w:rPr>
-          <w:rFonts w:ascii="Merriweather" w:hAnsi="Merriweather"/>
-          <w:sz w:val="20"/>
-          <w:szCs w:val="20"/>
-        </w:rPr>
-      </w:pPr>
-      <w:r>
-        <w:rPr>
-          <w:rFonts w:ascii="Merriweather" w:hAnsi="Merriweather"/>
-          <w:sz w:val="20"/>
-          <w:szCs w:val="20"/>
-        </w:rPr>
-        <w:t xml:space="preserve">Designed and instituted an on-call process to ensure support work was evenly </w:t>
-      </w:r>
-      <w:proofErr w:type="gramStart"/>
-      <w:r>
-        <w:rPr>
-          <w:rFonts w:ascii="Merriweather" w:hAnsi="Merriweather"/>
-          <w:sz w:val="20"/>
-          <w:szCs w:val="20"/>
-        </w:rPr>
-        <w:t>spread</w:t>
-      </w:r>
-      <w:proofErr w:type="gramEnd"/>
-    </w:p>
-    <w:p>
-      <w:pPr>
-        <w:rPr>
-          <w:rFonts w:ascii="Merriweather" w:hAnsi="Merriweather"/>
-          <w:sz w:val="20"/>
-          <w:szCs w:val="20"/>
-        </w:rPr>
-      </w:pPr>
-    </w:p>
-    <w:p>
-      <w:pPr>
-        <w:tabs>
-          <w:tab w:val="right" w:pos="10080"/>
-        </w:tabs>
-        <w:rPr>
-          <w:rFonts w:ascii="Merriweather" w:hAnsi="Merriweather"/>
-          <w:sz w:val="22"/>
-          <w:szCs w:val="22"/>
-        </w:rPr>
-      </w:pPr>
-      <w:r>
-        <w:rPr>
-          <w:rFonts w:ascii="Merriweather" w:hAnsi="Merriweather"/>
-          <w:sz w:val="22"/>
-          <w:szCs w:val="22"/>
-        </w:rPr>
         <w:t>Gizmodo Media Group, Data Engineering</w:t>
       </w:r>
       <w:r>
@@ -1838,123 +1649,6 @@
           <w:szCs w:val="22"/>
         </w:rPr>
       </w:pPr>
-      <w:r>
-        <w:rPr>
-          <w:rFonts w:ascii="Merriweather" w:hAnsi="Merriweather"/>
-          <w:sz w:val="22"/>
-          <w:szCs w:val="22"/>
-        </w:rPr>
-        <w:t>i.TV LLC</w:t>
-      </w:r>
-      <w:r>
-        <w:rPr>
-          <w:rFonts w:ascii="Merriweather" w:hAnsi="Merriweather"/>
-          <w:sz w:val="22"/>
-          <w:szCs w:val="22"/>
-        </w:rPr>
-        <w:tab/>
-        <w:t>August 2013 – November 2013</w:t>
-      </w:r>
-    </w:p>
-    <w:p>
-      <w:pPr>
-        <w:tabs>
-          <w:tab w:val="right" w:pos="10080"/>
-        </w:tabs>
-        <w:rPr>
-          <w:rFonts w:ascii="Merriweather" w:hAnsi="Merriweather"/>
-          <w:sz w:val="20"/>
-          <w:szCs w:val="20"/>
-        </w:rPr>
-      </w:pPr>
-      <w:r>
-        <w:rPr>
-          <w:rFonts w:ascii="Merriweather" w:hAnsi="Merriweather"/>
-          <w:sz w:val="20"/>
-          <w:szCs w:val="20"/>
-        </w:rPr>
-        <w:t>Software Engineer</w:t>
-      </w:r>
-      <w:r>
-        <w:rPr>
-          <w:rFonts w:ascii="Merriweather" w:hAnsi="Merriweather"/>
-          <w:sz w:val="20"/>
-          <w:szCs w:val="20"/>
-        </w:rPr>
-        <w:tab/>
-        <w:t>Provo, UT</w:t>
-      </w:r>
-    </w:p>
-    <w:p>
-      <w:pPr>
-        <w:pStyle w:val="ListParagraph"/>
-        <w:numPr>
-          <w:ilvl w:val="0"/>
-          <w:numId w:val="18"/>
-        </w:numPr>
-        <w:rPr>
-          <w:rFonts w:ascii="Merriweather" w:hAnsi="Merriweather"/>
-          <w:sz w:val="20"/>
-          <w:szCs w:val="20"/>
-        </w:rPr>
-      </w:pPr>
-      <w:r>
-        <w:rPr>
-          <w:rFonts w:ascii="Merriweather" w:hAnsi="Merriweather"/>
-          <w:sz w:val="20"/>
-          <w:szCs w:val="20"/>
-        </w:rPr>
-        <w:t xml:space="preserve">Developed new features and debugged memory leaks in internal content management tools with </w:t>
-      </w:r>
-      <w:proofErr w:type="spellStart"/>
-      <w:r>
-        <w:rPr>
-          <w:rFonts w:ascii="Merriweather" w:hAnsi="Merriweather"/>
-          <w:sz w:val="20"/>
-          <w:szCs w:val="20"/>
-        </w:rPr>
-        <w:t>CoffeeScript</w:t>
-      </w:r>
-      <w:proofErr w:type="spellEnd"/>
-      <w:r>
-        <w:rPr>
-          <w:rFonts w:ascii="Merriweather" w:hAnsi="Merriweather"/>
-          <w:sz w:val="20"/>
-          <w:szCs w:val="20"/>
-        </w:rPr>
-        <w:t xml:space="preserve"> and AngularJS to enable real-time creation and curation of live </w:t>
-      </w:r>
-      <w:proofErr w:type="gramStart"/>
-      <w:r>
-        <w:rPr>
-          <w:rFonts w:ascii="Merriweather" w:hAnsi="Merriweather"/>
-          <w:sz w:val="20"/>
-          <w:szCs w:val="20"/>
-        </w:rPr>
-        <w:t>content</w:t>
-      </w:r>
-      <w:proofErr w:type="gramEnd"/>
-    </w:p>
-    <w:p>
-      <w:pPr>
-        <w:rPr>
-          <w:rFonts w:ascii="Merriweather" w:hAnsi="Merriweather"/>
-          <w:sz w:val="20"/>
-          <w:szCs w:val="20"/>
-        </w:rPr>
-      </w:pPr>
-    </w:p>
-    <w:p>
-      <w:pPr>
-        <w:tabs>
-          <w:tab w:val="right" w:pos="10080"/>
-        </w:tabs>
-        <w:rPr>
-          <w:rFonts w:ascii="Merriweather" w:hAnsi="Merriweather"/>
-          <w:sz w:val="22"/>
-          <w:szCs w:val="22"/>
-        </w:rPr>
-      </w:pPr>
       <w:proofErr w:type="spellStart"/>
       <w:r>
         <w:rPr>
@@ -2145,8 +1839,36 @@
           <w:sz w:val="20"/>
           <w:szCs w:val="20"/>
         </w:rPr>
-        <w:t>Maintained, fixed bugs and made releases of modules in the Flatiron framework</w:t>
-      </w:r>
+        <w:t xml:space="preserve">Maintained, fixed bugs and made releases of modules in the Flatiron framework and </w:t>
+      </w:r>
+      <w:proofErr w:type="spellStart"/>
+      <w:r>
+        <w:rPr>
+          <w:rFonts w:ascii="Merriweather" w:hAnsi="Merriweather"/>
+          <w:sz w:val="20"/>
+          <w:szCs w:val="20"/>
+        </w:rPr>
+        <w:t>Nodejitsu’s</w:t>
+      </w:r>
+      <w:proofErr w:type="spellEnd"/>
+      <w:r>
+        <w:rPr>
+          <w:rFonts w:ascii="Merriweather" w:hAnsi="Merriweather"/>
+          <w:sz w:val="20"/>
+          <w:szCs w:val="20"/>
+        </w:rPr>
+        <w:t xml:space="preserve"> open source </w:t>
+      </w:r>
+      <w:proofErr w:type="gramStart"/>
+      <w:r>
+        <w:rPr>
+          <w:rFonts w:ascii="Merriweather" w:hAnsi="Merriweather"/>
+          <w:sz w:val="20"/>
+          <w:szCs w:val="20"/>
+        </w:rPr>
+        <w:t>software</w:t>
+      </w:r>
+      <w:proofErr w:type="gramEnd"/>
     </w:p>
     <w:p>
       <w:pPr>

</xml_diff>

<commit_message>
Move location to top line
</commit_message>
<xml_diff>
--- a/resume.docx
+++ b/resume.docx
@@ -6,6 +6,8 @@
       <w:pPr>
         <w:rPr>
           <w:rFonts w:cstheme="minorHAnsi"/>
+          <w:b/>
+          <w:bCs/>
           <w:sz w:val="44"/>
           <w:szCs w:val="44"/>
         </w:rPr>
@@ -13,6 +15,8 @@
       <w:r>
         <w:rPr>
           <w:rFonts w:cstheme="minorHAnsi"/>
+          <w:b/>
+          <w:bCs/>
           <w:sz w:val="44"/>
           <w:szCs w:val="44"/>
         </w:rPr>
@@ -69,6 +73,8 @@
       <w:pPr>
         <w:rPr>
           <w:rFonts w:eastAsia="Segoe UI Symbol" w:cstheme="minorHAnsi"/>
+          <w:b/>
+          <w:bCs/>
           <w:sz w:val="28"/>
           <w:szCs w:val="28"/>
         </w:rPr>
@@ -76,6 +82,8 @@
       <w:r>
         <w:rPr>
           <w:rFonts w:eastAsia="Segoe UI Symbol" w:cstheme="minorHAnsi"/>
+          <w:b/>
+          <w:bCs/>
           <w:sz w:val="28"/>
           <w:szCs w:val="28"/>
         </w:rPr>
@@ -112,7 +120,43 @@
           <w:sz w:val="20"/>
           <w:szCs w:val="20"/>
         </w:rPr>
-        <w:t>experience in backend development, data engineering, DevOps and reliability. Expert at JavaScript, TypeScript and Python. Passionate about reliability, domain driven design, engineering leadership and full-stack ownership.</w:t>
+        <w:t xml:space="preserve">experience in backend development, data engineering, </w:t>
+      </w:r>
+      <w:proofErr w:type="gramStart"/>
+      <w:r>
+        <w:rPr>
+          <w:rFonts w:eastAsia="Segoe UI Symbol" w:cstheme="minorHAnsi"/>
+          <w:sz w:val="20"/>
+          <w:szCs w:val="20"/>
+        </w:rPr>
+        <w:t>DevOps</w:t>
+      </w:r>
+      <w:proofErr w:type="gramEnd"/>
+      <w:r>
+        <w:rPr>
+          <w:rFonts w:eastAsia="Segoe UI Symbol" w:cstheme="minorHAnsi"/>
+          <w:sz w:val="20"/>
+          <w:szCs w:val="20"/>
+        </w:rPr>
+        <w:t xml:space="preserve"> and reliability. Expert at JavaScript, </w:t>
+      </w:r>
+      <w:proofErr w:type="gramStart"/>
+      <w:r>
+        <w:rPr>
+          <w:rFonts w:eastAsia="Segoe UI Symbol" w:cstheme="minorHAnsi"/>
+          <w:sz w:val="20"/>
+          <w:szCs w:val="20"/>
+        </w:rPr>
+        <w:t>TypeScript</w:t>
+      </w:r>
+      <w:proofErr w:type="gramEnd"/>
+      <w:r>
+        <w:rPr>
+          <w:rFonts w:eastAsia="Segoe UI Symbol" w:cstheme="minorHAnsi"/>
+          <w:sz w:val="20"/>
+          <w:szCs w:val="20"/>
+        </w:rPr>
+        <w:t xml:space="preserve"> and Python. Passionate about reliability, domain driven design, engineering leadership and full-stack ownership.</w:t>
       </w:r>
     </w:p>
     <w:p>
@@ -128,6 +172,8 @@
       <w:pPr>
         <w:rPr>
           <w:rFonts w:eastAsia="Segoe UI Symbol" w:cstheme="minorHAnsi"/>
+          <w:b/>
+          <w:bCs/>
           <w:sz w:val="28"/>
           <w:szCs w:val="28"/>
         </w:rPr>
@@ -135,6 +181,8 @@
       <w:r>
         <w:rPr>
           <w:rFonts w:eastAsia="Segoe UI Symbol" w:cstheme="minorHAnsi"/>
+          <w:b/>
+          <w:bCs/>
           <w:sz w:val="28"/>
           <w:szCs w:val="28"/>
         </w:rPr>
@@ -409,8 +457,18 @@
           <w:sz w:val="20"/>
           <w:szCs w:val="20"/>
         </w:rPr>
-        <w:t>, GitHub Actions, Kubernetes, system, SLOs</w:t>
-      </w:r>
+        <w:t xml:space="preserve">, GitHub Actions, Kubernetes, system, </w:t>
+      </w:r>
+      <w:proofErr w:type="gramStart"/>
+      <w:r>
+        <w:rPr>
+          <w:rFonts w:eastAsia="Segoe UI Symbol" w:cstheme="minorHAnsi"/>
+          <w:sz w:val="20"/>
+          <w:szCs w:val="20"/>
+        </w:rPr>
+        <w:t>SLOs</w:t>
+      </w:r>
+      <w:proofErr w:type="gramEnd"/>
     </w:p>
     <w:p>
       <w:pPr>
@@ -442,6 +500,8 @@
       <w:pPr>
         <w:rPr>
           <w:rFonts w:cstheme="minorHAnsi"/>
+          <w:b/>
+          <w:bCs/>
           <w:sz w:val="28"/>
           <w:szCs w:val="28"/>
         </w:rPr>
@@ -456,6 +516,8 @@
       <w:r>
         <w:rPr>
           <w:rFonts w:cstheme="minorHAnsi"/>
+          <w:b/>
+          <w:bCs/>
           <w:sz w:val="28"/>
           <w:szCs w:val="28"/>
         </w:rPr>
@@ -476,10 +538,20 @@
       <w:r>
         <w:rPr>
           <w:rFonts w:cstheme="minorHAnsi"/>
+          <w:b/>
+          <w:bCs/>
           <w:sz w:val="22"/>
           <w:szCs w:val="22"/>
         </w:rPr>
         <w:t>Procore Technologies, Embedded Site Reliability Engineering</w:t>
+      </w:r>
+      <w:r>
+        <w:rPr>
+          <w:rFonts w:cstheme="minorHAnsi"/>
+          <w:sz w:val="22"/>
+          <w:szCs w:val="22"/>
+        </w:rPr>
+        <w:t>, Remote</w:t>
       </w:r>
       <w:r>
         <w:rPr>
@@ -509,15 +581,6 @@
           <w:szCs w:val="20"/>
         </w:rPr>
         <w:t>Staff Software Engineer</w:t>
-      </w:r>
-      <w:r>
-        <w:rPr>
-          <w:rFonts w:cstheme="minorHAnsi"/>
-          <w:sz w:val="20"/>
-          <w:szCs w:val="20"/>
-        </w:rPr>
-        <w:tab/>
-        <w:t>Remote</w:t>
       </w:r>
     </w:p>
     <w:p>
@@ -539,8 +602,18 @@
           <w:sz w:val="20"/>
           <w:szCs w:val="20"/>
         </w:rPr>
-        <w:t>Led embedded engagements to accomplish infrastructure milestones</w:t>
-      </w:r>
+        <w:t xml:space="preserve">Led embedded engagements to accomplish infrastructure </w:t>
+      </w:r>
+      <w:proofErr w:type="gramStart"/>
+      <w:r>
+        <w:rPr>
+          <w:rFonts w:cstheme="minorHAnsi"/>
+          <w:sz w:val="20"/>
+          <w:szCs w:val="20"/>
+        </w:rPr>
+        <w:t>milestones</w:t>
+      </w:r>
+      <w:proofErr w:type="gramEnd"/>
     </w:p>
     <w:p>
       <w:pPr>
@@ -561,8 +634,18 @@
           <w:sz w:val="20"/>
           <w:szCs w:val="20"/>
         </w:rPr>
-        <w:t>Became a subject matter expert and evangelist for SLOs, educating my team and driving SLO adoption</w:t>
-      </w:r>
+        <w:t xml:space="preserve">Became a subject matter expert and evangelist for SLOs, educating my team and driving SLO </w:t>
+      </w:r>
+      <w:proofErr w:type="gramStart"/>
+      <w:r>
+        <w:rPr>
+          <w:rFonts w:cstheme="minorHAnsi"/>
+          <w:sz w:val="20"/>
+          <w:szCs w:val="20"/>
+        </w:rPr>
+        <w:t>adoption</w:t>
+      </w:r>
+      <w:proofErr w:type="gramEnd"/>
     </w:p>
     <w:p>
       <w:pPr>
@@ -583,8 +666,18 @@
           <w:sz w:val="20"/>
           <w:szCs w:val="20"/>
         </w:rPr>
-        <w:t>Collaborated and drove consensus among technical leaders</w:t>
-      </w:r>
+        <w:t xml:space="preserve">Collaborated and drove consensus among technical </w:t>
+      </w:r>
+      <w:proofErr w:type="gramStart"/>
+      <w:r>
+        <w:rPr>
+          <w:rFonts w:cstheme="minorHAnsi"/>
+          <w:sz w:val="20"/>
+          <w:szCs w:val="20"/>
+        </w:rPr>
+        <w:t>leaders</w:t>
+      </w:r>
+      <w:proofErr w:type="gramEnd"/>
     </w:p>
     <w:p>
       <w:pPr>
@@ -605,8 +698,18 @@
           <w:sz w:val="20"/>
           <w:szCs w:val="20"/>
         </w:rPr>
-        <w:t>Acted as a “force multiplier”, increasing team velocity by mentoring and unblocking other engineers on my team</w:t>
-      </w:r>
+        <w:t xml:space="preserve">Acted as a “force multiplier”, increasing team velocity by mentoring and unblocking other engineers on my </w:t>
+      </w:r>
+      <w:proofErr w:type="gramStart"/>
+      <w:r>
+        <w:rPr>
+          <w:rFonts w:cstheme="minorHAnsi"/>
+          <w:sz w:val="20"/>
+          <w:szCs w:val="20"/>
+        </w:rPr>
+        <w:t>team</w:t>
+      </w:r>
+      <w:proofErr w:type="gramEnd"/>
     </w:p>
     <w:p>
       <w:pPr>
@@ -653,8 +756,18 @@
           <w:sz w:val="20"/>
           <w:szCs w:val="20"/>
         </w:rPr>
-        <w:t xml:space="preserve"> using TypeScript</w:t>
-      </w:r>
+        <w:t xml:space="preserve"> using </w:t>
+      </w:r>
+      <w:proofErr w:type="gramStart"/>
+      <w:r>
+        <w:rPr>
+          <w:rFonts w:cstheme="minorHAnsi"/>
+          <w:sz w:val="20"/>
+          <w:szCs w:val="20"/>
+        </w:rPr>
+        <w:t>TypeScript</w:t>
+      </w:r>
+      <w:proofErr w:type="gramEnd"/>
     </w:p>
     <w:p>
       <w:pPr>
@@ -679,10 +792,20 @@
       <w:r>
         <w:rPr>
           <w:rFonts w:cstheme="minorHAnsi"/>
+          <w:b/>
+          <w:bCs/>
           <w:sz w:val="22"/>
           <w:szCs w:val="22"/>
         </w:rPr>
         <w:t>Eaze, Core Services</w:t>
+      </w:r>
+      <w:r>
+        <w:rPr>
+          <w:rFonts w:cstheme="minorHAnsi"/>
+          <w:sz w:val="22"/>
+          <w:szCs w:val="22"/>
+        </w:rPr>
+        <w:t>, Remote</w:t>
       </w:r>
       <w:r>
         <w:rPr>
@@ -712,15 +835,6 @@
           <w:szCs w:val="20"/>
         </w:rPr>
         <w:t>Staff Engineer</w:t>
-      </w:r>
-      <w:r>
-        <w:rPr>
-          <w:rFonts w:cstheme="minorHAnsi"/>
-          <w:sz w:val="20"/>
-          <w:szCs w:val="20"/>
-        </w:rPr>
-        <w:tab/>
-        <w:t>Remote</w:t>
       </w:r>
     </w:p>
     <w:p>
@@ -778,8 +892,18 @@
           <w:sz w:val="20"/>
           <w:szCs w:val="20"/>
         </w:rPr>
-        <w:t xml:space="preserve"> framework, preparing Boltzmann service for migration from Honeycomb beelines</w:t>
-      </w:r>
+        <w:t xml:space="preserve"> framework, preparing Boltzmann service for migration from Honeycomb </w:t>
+      </w:r>
+      <w:proofErr w:type="gramStart"/>
+      <w:r>
+        <w:rPr>
+          <w:rFonts w:cstheme="minorHAnsi"/>
+          <w:sz w:val="20"/>
+          <w:szCs w:val="20"/>
+        </w:rPr>
+        <w:t>beelines</w:t>
+      </w:r>
+      <w:proofErr w:type="gramEnd"/>
     </w:p>
     <w:p>
       <w:pPr>
@@ -800,8 +924,18 @@
           <w:sz w:val="20"/>
           <w:szCs w:val="20"/>
         </w:rPr>
-        <w:t>Developed a migration toolchain and pipeline for SQL Server, improving safety and speed of .NET development</w:t>
-      </w:r>
+        <w:t xml:space="preserve">Developed a migration toolchain and pipeline for SQL Server, improving safety and speed of .NET </w:t>
+      </w:r>
+      <w:proofErr w:type="gramStart"/>
+      <w:r>
+        <w:rPr>
+          <w:rFonts w:cstheme="minorHAnsi"/>
+          <w:sz w:val="20"/>
+          <w:szCs w:val="20"/>
+        </w:rPr>
+        <w:t>development</w:t>
+      </w:r>
+      <w:proofErr w:type="gramEnd"/>
     </w:p>
     <w:p>
       <w:pPr>
@@ -827,6 +961,8 @@
       <w:r>
         <w:rPr>
           <w:rFonts w:cstheme="minorHAnsi"/>
+          <w:b/>
+          <w:bCs/>
           <w:sz w:val="22"/>
           <w:szCs w:val="22"/>
         </w:rPr>
@@ -836,10 +972,20 @@
       <w:r>
         <w:rPr>
           <w:rFonts w:cstheme="minorHAnsi"/>
+          <w:b/>
+          <w:bCs/>
           <w:sz w:val="22"/>
           <w:szCs w:val="22"/>
         </w:rPr>
         <w:t>, Social Integrations</w:t>
+      </w:r>
+      <w:r>
+        <w:rPr>
+          <w:rFonts w:cstheme="minorHAnsi"/>
+          <w:sz w:val="22"/>
+          <w:szCs w:val="22"/>
+        </w:rPr>
+        <w:t>, New York, NY</w:t>
       </w:r>
       <w:r>
         <w:rPr>
@@ -869,15 +1015,6 @@
           <w:szCs w:val="20"/>
         </w:rPr>
         <w:t>Staff Data Engineer</w:t>
-      </w:r>
-      <w:r>
-        <w:rPr>
-          <w:rFonts w:cstheme="minorHAnsi"/>
-          <w:sz w:val="20"/>
-          <w:szCs w:val="20"/>
-        </w:rPr>
-        <w:tab/>
-        <w:t>New York, NY</w:t>
       </w:r>
     </w:p>
     <w:p>
@@ -915,7 +1052,25 @@
           <w:sz w:val="20"/>
           <w:szCs w:val="20"/>
         </w:rPr>
-        <w:t>shipping an MVP in only 7 weeks and scaling to tens of millions of content items</w:t>
+        <w:t xml:space="preserve">shipping an MVP in only 7 weeks and scaling to tens of millions of </w:t>
+      </w:r>
+      <w:proofErr w:type="gramStart"/>
+      <w:r>
+        <w:rPr>
+          <w:rFonts w:cstheme="minorHAnsi"/>
+          <w:sz w:val="20"/>
+          <w:szCs w:val="20"/>
+        </w:rPr>
+        <w:t>content</w:t>
+      </w:r>
+      <w:proofErr w:type="gramEnd"/>
+      <w:r>
+        <w:rPr>
+          <w:rFonts w:cstheme="minorHAnsi"/>
+          <w:sz w:val="20"/>
+          <w:szCs w:val="20"/>
+        </w:rPr>
+        <w:t xml:space="preserve"> items</w:t>
       </w:r>
     </w:p>
     <w:p>
@@ -937,8 +1092,18 @@
           <w:sz w:val="20"/>
           <w:szCs w:val="20"/>
         </w:rPr>
-        <w:t>Developed an internal data engineering framework with a focus on first-class PyCharm support, confidence in correct code and rapid development</w:t>
-      </w:r>
+        <w:t xml:space="preserve">Developed an internal data engineering framework with a focus on first-class PyCharm support, confidence in correct code and rapid </w:t>
+      </w:r>
+      <w:proofErr w:type="gramStart"/>
+      <w:r>
+        <w:rPr>
+          <w:rFonts w:cstheme="minorHAnsi"/>
+          <w:sz w:val="20"/>
+          <w:szCs w:val="20"/>
+        </w:rPr>
+        <w:t>development</w:t>
+      </w:r>
+      <w:proofErr w:type="gramEnd"/>
     </w:p>
     <w:p>
       <w:pPr>
@@ -959,8 +1124,18 @@
           <w:sz w:val="20"/>
           <w:szCs w:val="20"/>
         </w:rPr>
-        <w:t>Mentored and trained other engineers on the team through pair programming, documentation and videos</w:t>
-      </w:r>
+        <w:t xml:space="preserve">Mentored and trained other engineers on the team through pair programming, documentation and </w:t>
+      </w:r>
+      <w:proofErr w:type="gramStart"/>
+      <w:r>
+        <w:rPr>
+          <w:rFonts w:cstheme="minorHAnsi"/>
+          <w:sz w:val="20"/>
+          <w:szCs w:val="20"/>
+        </w:rPr>
+        <w:t>videos</w:t>
+      </w:r>
+      <w:proofErr w:type="gramEnd"/>
     </w:p>
     <w:p>
       <w:pPr>
@@ -985,10 +1160,20 @@
       <w:r>
         <w:rPr>
           <w:rFonts w:cstheme="minorHAnsi"/>
+          <w:b/>
+          <w:bCs/>
           <w:sz w:val="22"/>
           <w:szCs w:val="22"/>
         </w:rPr>
         <w:t>Gizmodo Media Group, Data Engineering</w:t>
+      </w:r>
+      <w:r>
+        <w:rPr>
+          <w:rFonts w:cstheme="minorHAnsi"/>
+          <w:sz w:val="22"/>
+          <w:szCs w:val="22"/>
+        </w:rPr>
+        <w:t>, New York, NY</w:t>
       </w:r>
       <w:r>
         <w:rPr>
@@ -1018,15 +1203,6 @@
           <w:szCs w:val="20"/>
         </w:rPr>
         <w:t>Senior Developer</w:t>
-      </w:r>
-      <w:r>
-        <w:rPr>
-          <w:rFonts w:cstheme="minorHAnsi"/>
-          <w:sz w:val="20"/>
-          <w:szCs w:val="20"/>
-        </w:rPr>
-        <w:tab/>
-        <w:t>New York, NY</w:t>
       </w:r>
     </w:p>
     <w:p>
@@ -1064,8 +1240,18 @@
           <w:sz w:val="20"/>
           <w:szCs w:val="20"/>
         </w:rPr>
-        <w:t>program commerce analytics involving three teams and multiple contractors, providing experiment data to optimize conversions on a front page redesign</w:t>
-      </w:r>
+        <w:t xml:space="preserve">program commerce analytics involving three teams and multiple contractors, providing experiment data to optimize conversions on a front page </w:t>
+      </w:r>
+      <w:proofErr w:type="gramStart"/>
+      <w:r>
+        <w:rPr>
+          <w:rFonts w:cstheme="minorHAnsi"/>
+          <w:sz w:val="20"/>
+          <w:szCs w:val="20"/>
+        </w:rPr>
+        <w:t>redesign</w:t>
+      </w:r>
+      <w:proofErr w:type="gramEnd"/>
     </w:p>
     <w:p>
       <w:pPr>
@@ -1087,8 +1273,18 @@
           <w:szCs w:val="20"/>
         </w:rPr>
         <w:lastRenderedPageBreak/>
-        <w:t>Owned internal analytics and recommendation systems that served over 100 million users a month; overhauled legacy systems and implemented monitoring, vastly decreasing total outages and virtually eliminating undetected outages</w:t>
-      </w:r>
+        <w:t xml:space="preserve">Owned internal analytics and recommendation systems that served over 100 million users a month; overhauled legacy systems and implemented monitoring, vastly decreasing total outages and virtually eliminating undetected </w:t>
+      </w:r>
+      <w:proofErr w:type="gramStart"/>
+      <w:r>
+        <w:rPr>
+          <w:rFonts w:cstheme="minorHAnsi"/>
+          <w:sz w:val="20"/>
+          <w:szCs w:val="20"/>
+        </w:rPr>
+        <w:t>outages</w:t>
+      </w:r>
+      <w:proofErr w:type="gramEnd"/>
     </w:p>
     <w:p>
       <w:pPr>
@@ -1109,8 +1305,18 @@
           <w:sz w:val="20"/>
           <w:szCs w:val="20"/>
         </w:rPr>
-        <w:t>Architected an A/B testing API so experiments could be configured with a web interface instead of disparate scripts</w:t>
-      </w:r>
+        <w:t xml:space="preserve">Architected an A/B testing API so experiments could be configured with a web interface instead of disparate </w:t>
+      </w:r>
+      <w:proofErr w:type="gramStart"/>
+      <w:r>
+        <w:rPr>
+          <w:rFonts w:cstheme="minorHAnsi"/>
+          <w:sz w:val="20"/>
+          <w:szCs w:val="20"/>
+        </w:rPr>
+        <w:t>scripts</w:t>
+      </w:r>
+      <w:proofErr w:type="gramEnd"/>
     </w:p>
     <w:p>
       <w:pPr>
@@ -1131,8 +1337,18 @@
           <w:sz w:val="20"/>
           <w:szCs w:val="20"/>
         </w:rPr>
-        <w:t>Mentored junior employees on the team</w:t>
-      </w:r>
+        <w:t xml:space="preserve">Mentored junior employees on the </w:t>
+      </w:r>
+      <w:proofErr w:type="gramStart"/>
+      <w:r>
+        <w:rPr>
+          <w:rFonts w:cstheme="minorHAnsi"/>
+          <w:sz w:val="20"/>
+          <w:szCs w:val="20"/>
+        </w:rPr>
+        <w:t>team</w:t>
+      </w:r>
+      <w:proofErr w:type="gramEnd"/>
     </w:p>
     <w:p>
       <w:pPr>
@@ -1157,10 +1373,20 @@
       <w:r>
         <w:rPr>
           <w:rFonts w:cstheme="minorHAnsi"/>
+          <w:b/>
+          <w:bCs/>
           <w:sz w:val="22"/>
           <w:szCs w:val="22"/>
         </w:rPr>
         <w:t>Condé Nast, Copilot API</w:t>
+      </w:r>
+      <w:r>
+        <w:rPr>
+          <w:rFonts w:cstheme="minorHAnsi"/>
+          <w:sz w:val="22"/>
+          <w:szCs w:val="22"/>
+        </w:rPr>
+        <w:t>, New York, NY</w:t>
       </w:r>
       <w:r>
         <w:rPr>
@@ -1190,15 +1416,6 @@
           <w:szCs w:val="20"/>
         </w:rPr>
         <w:t>Software Developer</w:t>
-      </w:r>
-      <w:r>
-        <w:rPr>
-          <w:rFonts w:cstheme="minorHAnsi"/>
-          <w:sz w:val="20"/>
-          <w:szCs w:val="20"/>
-        </w:rPr>
-        <w:tab/>
-        <w:t>New York, NY</w:t>
       </w:r>
     </w:p>
     <w:p>
@@ -1220,8 +1437,18 @@
           <w:sz w:val="20"/>
           <w:szCs w:val="20"/>
         </w:rPr>
-        <w:t>Wrote HATEOAS-inspired graph-capable content relationships API that supported data modeling needs of over a dozen brands using Condé Nast’s greenfield internal content management system</w:t>
-      </w:r>
+        <w:t xml:space="preserve">Wrote HATEOAS-inspired graph-capable content relationships API that supported data modeling needs of over a dozen brands using Condé Nast’s greenfield internal content management </w:t>
+      </w:r>
+      <w:proofErr w:type="gramStart"/>
+      <w:r>
+        <w:rPr>
+          <w:rFonts w:cstheme="minorHAnsi"/>
+          <w:sz w:val="20"/>
+          <w:szCs w:val="20"/>
+        </w:rPr>
+        <w:t>system</w:t>
+      </w:r>
+      <w:proofErr w:type="gramEnd"/>
     </w:p>
     <w:p>
       <w:pPr>
@@ -1242,8 +1469,18 @@
           <w:sz w:val="20"/>
           <w:szCs w:val="20"/>
         </w:rPr>
-        <w:t>Developed and supported custom components for Vogue Runway’s real time fashion show coverage, launching during New York Fashion Week 2015, including a custom content import interface and a data migration that re-platformed over a decade of content</w:t>
-      </w:r>
+        <w:t xml:space="preserve">Developed and supported custom components for Vogue Runway’s real time fashion show coverage, launching during New York Fashion Week 2015, including a custom content import interface and a data migration that re-platformed over a decade of </w:t>
+      </w:r>
+      <w:proofErr w:type="gramStart"/>
+      <w:r>
+        <w:rPr>
+          <w:rFonts w:cstheme="minorHAnsi"/>
+          <w:sz w:val="20"/>
+          <w:szCs w:val="20"/>
+        </w:rPr>
+        <w:t>content</w:t>
+      </w:r>
+      <w:proofErr w:type="gramEnd"/>
     </w:p>
     <w:p>
       <w:pPr>
@@ -1269,6 +1506,8 @@
       <w:r>
         <w:rPr>
           <w:rFonts w:cstheme="minorHAnsi"/>
+          <w:b/>
+          <w:bCs/>
           <w:sz w:val="22"/>
           <w:szCs w:val="22"/>
         </w:rPr>
@@ -1278,10 +1517,20 @@
       <w:r>
         <w:rPr>
           <w:rFonts w:cstheme="minorHAnsi"/>
+          <w:b/>
+          <w:bCs/>
           <w:sz w:val="22"/>
           <w:szCs w:val="22"/>
         </w:rPr>
         <w:t xml:space="preserve"> Inc</w:t>
+      </w:r>
+      <w:r>
+        <w:rPr>
+          <w:rFonts w:cstheme="minorHAnsi"/>
+          <w:sz w:val="22"/>
+          <w:szCs w:val="22"/>
+        </w:rPr>
+        <w:t>, San Francisco, CA</w:t>
       </w:r>
       <w:r>
         <w:rPr>
@@ -1311,15 +1560,6 @@
           <w:szCs w:val="20"/>
         </w:rPr>
         <w:t>Head of Support</w:t>
-      </w:r>
-      <w:r>
-        <w:rPr>
-          <w:rFonts w:cstheme="minorHAnsi"/>
-          <w:sz w:val="20"/>
-          <w:szCs w:val="20"/>
-        </w:rPr>
-        <w:tab/>
-        <w:t>San Francisco, CA</w:t>
       </w:r>
     </w:p>
     <w:p>
@@ -1341,8 +1581,18 @@
           <w:sz w:val="20"/>
           <w:szCs w:val="20"/>
         </w:rPr>
-        <w:t>Managed and trained other support engineers</w:t>
-      </w:r>
+        <w:t xml:space="preserve">Managed and trained other support </w:t>
+      </w:r>
+      <w:proofErr w:type="gramStart"/>
+      <w:r>
+        <w:rPr>
+          <w:rFonts w:cstheme="minorHAnsi"/>
+          <w:sz w:val="20"/>
+          <w:szCs w:val="20"/>
+        </w:rPr>
+        <w:t>engineers</w:t>
+      </w:r>
+      <w:proofErr w:type="gramEnd"/>
     </w:p>
     <w:p>
       <w:pPr>
@@ -1363,8 +1613,18 @@
           <w:sz w:val="20"/>
           <w:szCs w:val="20"/>
         </w:rPr>
-        <w:t>Monitored support channels such as IRC, email and Twitter for support requests</w:t>
-      </w:r>
+        <w:t xml:space="preserve">Monitored support channels such as IRC, email and Twitter for support </w:t>
+      </w:r>
+      <w:proofErr w:type="gramStart"/>
+      <w:r>
+        <w:rPr>
+          <w:rFonts w:cstheme="minorHAnsi"/>
+          <w:sz w:val="20"/>
+          <w:szCs w:val="20"/>
+        </w:rPr>
+        <w:t>requests</w:t>
+      </w:r>
+      <w:proofErr w:type="gramEnd"/>
     </w:p>
     <w:p>
       <w:pPr>
@@ -1403,8 +1663,18 @@
           <w:sz w:val="20"/>
           <w:szCs w:val="20"/>
         </w:rPr>
-        <w:t xml:space="preserve"> software, servers and cloud providers</w:t>
-      </w:r>
+        <w:t xml:space="preserve"> software, servers and cloud </w:t>
+      </w:r>
+      <w:proofErr w:type="gramStart"/>
+      <w:r>
+        <w:rPr>
+          <w:rFonts w:cstheme="minorHAnsi"/>
+          <w:sz w:val="20"/>
+          <w:szCs w:val="20"/>
+        </w:rPr>
+        <w:t>providers</w:t>
+      </w:r>
+      <w:proofErr w:type="gramEnd"/>
     </w:p>
     <w:p>
       <w:pPr>
@@ -1443,8 +1713,18 @@
           <w:sz w:val="20"/>
           <w:szCs w:val="20"/>
         </w:rPr>
-        <w:t xml:space="preserve"> open source software</w:t>
-      </w:r>
+        <w:t xml:space="preserve"> open source </w:t>
+      </w:r>
+      <w:proofErr w:type="gramStart"/>
+      <w:r>
+        <w:rPr>
+          <w:rFonts w:cstheme="minorHAnsi"/>
+          <w:sz w:val="20"/>
+          <w:szCs w:val="20"/>
+        </w:rPr>
+        <w:t>software</w:t>
+      </w:r>
+      <w:proofErr w:type="gramEnd"/>
     </w:p>
     <w:p>
       <w:pPr>
@@ -1465,8 +1745,18 @@
           <w:sz w:val="20"/>
           <w:szCs w:val="20"/>
         </w:rPr>
-        <w:t>Developed and maintained internal support infrastructure and tooling</w:t>
-      </w:r>
+        <w:t xml:space="preserve">Developed and maintained internal support infrastructure and </w:t>
+      </w:r>
+      <w:proofErr w:type="gramStart"/>
+      <w:r>
+        <w:rPr>
+          <w:rFonts w:cstheme="minorHAnsi"/>
+          <w:sz w:val="20"/>
+          <w:szCs w:val="20"/>
+        </w:rPr>
+        <w:t>tooling</w:t>
+      </w:r>
+      <w:proofErr w:type="gramEnd"/>
     </w:p>
     <w:p>
       <w:pPr>
@@ -1481,6 +1771,8 @@
       <w:pPr>
         <w:rPr>
           <w:rFonts w:cstheme="minorHAnsi"/>
+          <w:b/>
+          <w:bCs/>
           <w:sz w:val="28"/>
           <w:szCs w:val="28"/>
         </w:rPr>
@@ -1488,6 +1780,8 @@
       <w:r>
         <w:rPr>
           <w:rFonts w:cstheme="minorHAnsi"/>
+          <w:b/>
+          <w:bCs/>
           <w:sz w:val="28"/>
           <w:szCs w:val="28"/>
         </w:rPr>

</xml_diff>

<commit_message>
First bullet points in resume reflect general job duties
</commit_message>
<xml_diff>
--- a/resume.docx
+++ b/resume.docx
@@ -856,43 +856,7 @@
           <w:sz w:val="20"/>
           <w:szCs w:val="20"/>
         </w:rPr>
-        <w:t xml:space="preserve">Added </w:t>
-      </w:r>
-      <w:proofErr w:type="spellStart"/>
-      <w:r>
-        <w:rPr>
-          <w:rFonts w:cstheme="minorHAnsi"/>
-          <w:sz w:val="20"/>
-          <w:szCs w:val="20"/>
-        </w:rPr>
-        <w:t>OpenTelemetry</w:t>
-      </w:r>
-      <w:proofErr w:type="spellEnd"/>
-      <w:r>
-        <w:rPr>
-          <w:rFonts w:cstheme="minorHAnsi"/>
-          <w:sz w:val="20"/>
-          <w:szCs w:val="20"/>
-        </w:rPr>
-        <w:t xml:space="preserve"> support to the </w:t>
-      </w:r>
-      <w:proofErr w:type="spellStart"/>
-      <w:r>
-        <w:rPr>
-          <w:rFonts w:cstheme="minorHAnsi"/>
-          <w:sz w:val="20"/>
-          <w:szCs w:val="20"/>
-        </w:rPr>
-        <w:t>bolzmann</w:t>
-      </w:r>
-      <w:proofErr w:type="spellEnd"/>
-      <w:r>
-        <w:rPr>
-          <w:rFonts w:cstheme="minorHAnsi"/>
-          <w:sz w:val="20"/>
-          <w:szCs w:val="20"/>
-        </w:rPr>
-        <w:t xml:space="preserve"> framework, preparing Boltzmann service for migration from Honeycomb </w:t>
+        <w:t xml:space="preserve">Solved difficult problems within core services as a staff level individual contributor, unblocking engineers and improving systems </w:t>
       </w:r>
       <w:proofErr w:type="gramStart"/>
       <w:r>
@@ -901,7 +865,7 @@
           <w:sz w:val="20"/>
           <w:szCs w:val="20"/>
         </w:rPr>
-        <w:t>beelines</w:t>
+        <w:t>reliability</w:t>
       </w:r>
       <w:proofErr w:type="gramEnd"/>
     </w:p>
@@ -924,6 +888,74 @@
           <w:sz w:val="20"/>
           <w:szCs w:val="20"/>
         </w:rPr>
+        <w:t xml:space="preserve">Added </w:t>
+      </w:r>
+      <w:proofErr w:type="spellStart"/>
+      <w:r>
+        <w:rPr>
+          <w:rFonts w:cstheme="minorHAnsi"/>
+          <w:sz w:val="20"/>
+          <w:szCs w:val="20"/>
+        </w:rPr>
+        <w:t>OpenTelemetry</w:t>
+      </w:r>
+      <w:proofErr w:type="spellEnd"/>
+      <w:r>
+        <w:rPr>
+          <w:rFonts w:cstheme="minorHAnsi"/>
+          <w:sz w:val="20"/>
+          <w:szCs w:val="20"/>
+        </w:rPr>
+        <w:t xml:space="preserve"> support to the </w:t>
+      </w:r>
+      <w:proofErr w:type="spellStart"/>
+      <w:r>
+        <w:rPr>
+          <w:rFonts w:cstheme="minorHAnsi"/>
+          <w:sz w:val="20"/>
+          <w:szCs w:val="20"/>
+        </w:rPr>
+        <w:t>bolzmann</w:t>
+      </w:r>
+      <w:proofErr w:type="spellEnd"/>
+      <w:r>
+        <w:rPr>
+          <w:rFonts w:cstheme="minorHAnsi"/>
+          <w:sz w:val="20"/>
+          <w:szCs w:val="20"/>
+        </w:rPr>
+        <w:t xml:space="preserve"> framework, preparing Boltzmann service for migration from Honeycomb </w:t>
+      </w:r>
+      <w:proofErr w:type="gramStart"/>
+      <w:r>
+        <w:rPr>
+          <w:rFonts w:cstheme="minorHAnsi"/>
+          <w:sz w:val="20"/>
+          <w:szCs w:val="20"/>
+        </w:rPr>
+        <w:t>beelines</w:t>
+      </w:r>
+      <w:proofErr w:type="gramEnd"/>
+    </w:p>
+    <w:p>
+      <w:pPr>
+        <w:pStyle w:val="ListParagraph"/>
+        <w:numPr>
+          <w:ilvl w:val="0"/>
+          <w:numId w:val="8"/>
+        </w:numPr>
+        <w:rPr>
+          <w:rFonts w:cstheme="minorHAnsi"/>
+          <w:sz w:val="20"/>
+          <w:szCs w:val="20"/>
+        </w:rPr>
+      </w:pPr>
+      <w:r>
+        <w:rPr>
+          <w:rFonts w:cstheme="minorHAnsi"/>
+          <w:sz w:val="20"/>
+          <w:szCs w:val="20"/>
+        </w:rPr>
         <w:t xml:space="preserve">Developed a migration toolchain and pipeline for SQL Server, improving safety and speed of .NET </w:t>
       </w:r>
       <w:proofErr w:type="gramStart"/>
@@ -1224,23 +1256,16 @@
           <w:sz w:val="20"/>
           <w:szCs w:val="20"/>
         </w:rPr>
-        <w:t xml:space="preserve">Acted as the technical lead to deliver Amazon affiliate </w:t>
-      </w:r>
-      <w:r>
-        <w:rPr>
-          <w:rFonts w:cstheme="minorHAnsi"/>
-          <w:sz w:val="20"/>
-          <w:szCs w:val="20"/>
-        </w:rPr>
-        <w:t xml:space="preserve">marketing </w:t>
-      </w:r>
-      <w:r>
-        <w:rPr>
-          <w:rFonts w:cstheme="minorHAnsi"/>
-          <w:sz w:val="20"/>
-          <w:szCs w:val="20"/>
-        </w:rPr>
-        <w:t xml:space="preserve">program commerce analytics involving three teams and multiple contractors, providing experiment data to optimize conversions on a front page </w:t>
+        <w:lastRenderedPageBreak/>
+        <w:t xml:space="preserve">Owned internal analytics and recommendation systems that served over 100 million users a month; overhauled legacy systems and implemented monitoring, vastly decreasing total outages and </w:t>
+      </w:r>
+      <w:r>
+        <w:rPr>
+          <w:rFonts w:cstheme="minorHAnsi"/>
+          <w:sz w:val="20"/>
+          <w:szCs w:val="20"/>
+        </w:rPr>
+        <w:t xml:space="preserve">virtually eliminating undetected </w:t>
       </w:r>
       <w:proofErr w:type="gramStart"/>
       <w:r>
@@ -1249,7 +1274,7 @@
           <w:sz w:val="20"/>
           <w:szCs w:val="20"/>
         </w:rPr>
-        <w:t>redesign</w:t>
+        <w:t>outages</w:t>
       </w:r>
       <w:proofErr w:type="gramEnd"/>
     </w:p>
@@ -1272,8 +1297,7 @@
           <w:sz w:val="20"/>
           <w:szCs w:val="20"/>
         </w:rPr>
-        <w:lastRenderedPageBreak/>
-        <w:t xml:space="preserve">Owned internal analytics and recommendation systems that served over 100 million users a month; overhauled legacy systems and implemented monitoring, vastly decreasing total outages and virtually eliminating undetected </w:t>
+        <w:t xml:space="preserve">Designed, built and maintained ETL jobs for a rapidly growing data warehouse using Python, AWS RedShift and Looker, delivering critical business insights to the </w:t>
       </w:r>
       <w:proofErr w:type="gramStart"/>
       <w:r>
@@ -1282,7 +1306,7 @@
           <w:sz w:val="20"/>
           <w:szCs w:val="20"/>
         </w:rPr>
-        <w:t>outages</w:t>
+        <w:t>organization</w:t>
       </w:r>
       <w:proofErr w:type="gramEnd"/>
     </w:p>
@@ -1305,7 +1329,31 @@
           <w:sz w:val="20"/>
           <w:szCs w:val="20"/>
         </w:rPr>
-        <w:t xml:space="preserve">Architected an A/B testing API so experiments could be configured with a web interface instead of disparate </w:t>
+        <w:t xml:space="preserve">Acted as the technical lead to deliver Amazon affiliate </w:t>
+      </w:r>
+      <w:r>
+        <w:rPr>
+          <w:rFonts w:cstheme="minorHAnsi"/>
+          <w:sz w:val="20"/>
+          <w:szCs w:val="20"/>
+        </w:rPr>
+        <w:t xml:space="preserve">marketing </w:t>
+      </w:r>
+      <w:r>
+        <w:rPr>
+          <w:rFonts w:cstheme="minorHAnsi"/>
+          <w:sz w:val="20"/>
+          <w:szCs w:val="20"/>
+        </w:rPr>
+        <w:t>program commerce analytics involving</w:t>
+      </w:r>
+      <w:r>
+        <w:rPr>
+          <w:rFonts w:cstheme="minorHAnsi"/>
+          <w:sz w:val="20"/>
+          <w:szCs w:val="20"/>
+        </w:rPr>
+        <w:t xml:space="preserve"> three teams and multiple contractors, providing experiment data to optimize conversions on a front page </w:t>
       </w:r>
       <w:proofErr w:type="gramStart"/>
       <w:r>
@@ -1314,7 +1362,7 @@
           <w:sz w:val="20"/>
           <w:szCs w:val="20"/>
         </w:rPr>
-        <w:t>scripts</w:t>
+        <w:t>redesign</w:t>
       </w:r>
       <w:proofErr w:type="gramEnd"/>
     </w:p>
@@ -1337,6 +1385,38 @@
           <w:sz w:val="20"/>
           <w:szCs w:val="20"/>
         </w:rPr>
+        <w:t xml:space="preserve">Architected an A/B testing API so experiments could be configured with a web interface instead of disparate </w:t>
+      </w:r>
+      <w:proofErr w:type="gramStart"/>
+      <w:r>
+        <w:rPr>
+          <w:rFonts w:cstheme="minorHAnsi"/>
+          <w:sz w:val="20"/>
+          <w:szCs w:val="20"/>
+        </w:rPr>
+        <w:t>scripts</w:t>
+      </w:r>
+      <w:proofErr w:type="gramEnd"/>
+    </w:p>
+    <w:p>
+      <w:pPr>
+        <w:pStyle w:val="ListParagraph"/>
+        <w:numPr>
+          <w:ilvl w:val="0"/>
+          <w:numId w:val="14"/>
+        </w:numPr>
+        <w:rPr>
+          <w:rFonts w:cstheme="minorHAnsi"/>
+          <w:sz w:val="20"/>
+          <w:szCs w:val="20"/>
+        </w:rPr>
+      </w:pPr>
+      <w:r>
+        <w:rPr>
+          <w:rFonts w:cstheme="minorHAnsi"/>
+          <w:sz w:val="20"/>
+          <w:szCs w:val="20"/>
+        </w:rPr>
         <w:t xml:space="preserve">Mentored junior employees on the </w:t>
       </w:r>
       <w:proofErr w:type="gramStart"/>
@@ -1416,6 +1496,46 @@
           <w:szCs w:val="20"/>
         </w:rPr>
         <w:t>Software Developer</w:t>
+      </w:r>
+    </w:p>
+    <w:p>
+      <w:pPr>
+        <w:pStyle w:val="ListParagraph"/>
+        <w:numPr>
+          <w:ilvl w:val="0"/>
+          <w:numId w:val="16"/>
+        </w:numPr>
+        <w:rPr>
+          <w:rFonts w:cstheme="minorHAnsi"/>
+          <w:sz w:val="20"/>
+          <w:szCs w:val="20"/>
+        </w:rPr>
+      </w:pPr>
+      <w:r>
+        <w:rPr>
+          <w:rFonts w:cstheme="minorHAnsi"/>
+          <w:sz w:val="20"/>
+          <w:szCs w:val="20"/>
+        </w:rPr>
+        <w:t xml:space="preserve">Developed the core content API for Condé Nast’s greenfield internal content management system, taking ownership of site reliability and incident </w:t>
+      </w:r>
+      <w:proofErr w:type="gramStart"/>
+      <w:r>
+        <w:rPr>
+          <w:rFonts w:cstheme="minorHAnsi"/>
+          <w:sz w:val="20"/>
+          <w:szCs w:val="20"/>
+        </w:rPr>
+        <w:t>management</w:t>
+      </w:r>
+      <w:proofErr w:type="gramEnd"/>
+      <w:r>
+        <w:rPr>
+          <w:rFonts w:cstheme="minorHAnsi"/>
+          <w:sz w:val="20"/>
+          <w:szCs w:val="20"/>
+        </w:rPr>
+        <w:t xml:space="preserve"> </w:t>
       </w:r>
     </w:p>
     <w:p>

</xml_diff>

<commit_message>
Add story point estimating accomplishment
</commit_message>
<xml_diff>
--- a/resume.docx
+++ b/resume.docx
@@ -120,43 +120,7 @@
           <w:sz w:val="20"/>
           <w:szCs w:val="20"/>
         </w:rPr>
-        <w:t xml:space="preserve">experience in backend development, data engineering, </w:t>
-      </w:r>
-      <w:proofErr w:type="gramStart"/>
-      <w:r>
-        <w:rPr>
-          <w:rFonts w:eastAsia="Segoe UI Symbol" w:cstheme="minorHAnsi"/>
-          <w:sz w:val="20"/>
-          <w:szCs w:val="20"/>
-        </w:rPr>
-        <w:t>DevOps</w:t>
-      </w:r>
-      <w:proofErr w:type="gramEnd"/>
-      <w:r>
-        <w:rPr>
-          <w:rFonts w:eastAsia="Segoe UI Symbol" w:cstheme="minorHAnsi"/>
-          <w:sz w:val="20"/>
-          <w:szCs w:val="20"/>
-        </w:rPr>
-        <w:t xml:space="preserve"> and reliability. Expert at JavaScript, </w:t>
-      </w:r>
-      <w:proofErr w:type="gramStart"/>
-      <w:r>
-        <w:rPr>
-          <w:rFonts w:eastAsia="Segoe UI Symbol" w:cstheme="minorHAnsi"/>
-          <w:sz w:val="20"/>
-          <w:szCs w:val="20"/>
-        </w:rPr>
-        <w:t>TypeScript</w:t>
-      </w:r>
-      <w:proofErr w:type="gramEnd"/>
-      <w:r>
-        <w:rPr>
-          <w:rFonts w:eastAsia="Segoe UI Symbol" w:cstheme="minorHAnsi"/>
-          <w:sz w:val="20"/>
-          <w:szCs w:val="20"/>
-        </w:rPr>
-        <w:t xml:space="preserve"> and Python. Passionate about reliability, domain driven design, engineering leadership and full-stack ownership.</w:t>
+        <w:t>experience in backend development, data engineering, DevOps and reliability. Expert at JavaScript, TypeScript and Python. Passionate about reliability, domain driven design, engineering leadership and full-stack ownership.</w:t>
       </w:r>
     </w:p>
     <w:p>
@@ -457,18 +421,8 @@
           <w:sz w:val="20"/>
           <w:szCs w:val="20"/>
         </w:rPr>
-        <w:t xml:space="preserve">, GitHub Actions, Kubernetes, system, </w:t>
-      </w:r>
-      <w:proofErr w:type="gramStart"/>
-      <w:r>
-        <w:rPr>
-          <w:rFonts w:eastAsia="Segoe UI Symbol" w:cstheme="minorHAnsi"/>
-          <w:sz w:val="20"/>
-          <w:szCs w:val="20"/>
-        </w:rPr>
-        <w:t>SLOs</w:t>
-      </w:r>
-      <w:proofErr w:type="gramEnd"/>
+        <w:t>, GitHub Actions, Kubernetes, system, SLOs</w:t>
+      </w:r>
     </w:p>
     <w:p>
       <w:pPr>
@@ -602,18 +556,8 @@
           <w:sz w:val="20"/>
           <w:szCs w:val="20"/>
         </w:rPr>
-        <w:t xml:space="preserve">Led embedded engagements to accomplish infrastructure </w:t>
-      </w:r>
-      <w:proofErr w:type="gramStart"/>
-      <w:r>
-        <w:rPr>
-          <w:rFonts w:cstheme="minorHAnsi"/>
-          <w:sz w:val="20"/>
-          <w:szCs w:val="20"/>
-        </w:rPr>
-        <w:t>milestones</w:t>
-      </w:r>
-      <w:proofErr w:type="gramEnd"/>
+        <w:t>Led embedded engagements to accomplish infrastructure milestones</w:t>
+      </w:r>
     </w:p>
     <w:p>
       <w:pPr>
@@ -634,18 +578,8 @@
           <w:sz w:val="20"/>
           <w:szCs w:val="20"/>
         </w:rPr>
-        <w:t xml:space="preserve">Became a subject matter expert and evangelist for SLOs, educating my team and driving SLO </w:t>
-      </w:r>
-      <w:proofErr w:type="gramStart"/>
-      <w:r>
-        <w:rPr>
-          <w:rFonts w:cstheme="minorHAnsi"/>
-          <w:sz w:val="20"/>
-          <w:szCs w:val="20"/>
-        </w:rPr>
-        <w:t>adoption</w:t>
-      </w:r>
-      <w:proofErr w:type="gramEnd"/>
+        <w:t>Became a subject matter expert and evangelist for SLOs, educating my team and driving SLO adoption</w:t>
+      </w:r>
     </w:p>
     <w:p>
       <w:pPr>
@@ -666,18 +600,8 @@
           <w:sz w:val="20"/>
           <w:szCs w:val="20"/>
         </w:rPr>
-        <w:t xml:space="preserve">Collaborated and drove consensus among technical </w:t>
-      </w:r>
-      <w:proofErr w:type="gramStart"/>
-      <w:r>
-        <w:rPr>
-          <w:rFonts w:cstheme="minorHAnsi"/>
-          <w:sz w:val="20"/>
-          <w:szCs w:val="20"/>
-        </w:rPr>
-        <w:t>leaders</w:t>
-      </w:r>
-      <w:proofErr w:type="gramEnd"/>
+        <w:t>Collaborated and drove consensus among technical leaders</w:t>
+      </w:r>
     </w:p>
     <w:p>
       <w:pPr>
@@ -698,18 +622,8 @@
           <w:sz w:val="20"/>
           <w:szCs w:val="20"/>
         </w:rPr>
-        <w:t xml:space="preserve">Acted as a “force multiplier”, increasing team velocity by mentoring and unblocking other engineers on my </w:t>
-      </w:r>
-      <w:proofErr w:type="gramStart"/>
-      <w:r>
-        <w:rPr>
-          <w:rFonts w:cstheme="minorHAnsi"/>
-          <w:sz w:val="20"/>
-          <w:szCs w:val="20"/>
-        </w:rPr>
-        <w:t>team</w:t>
-      </w:r>
-      <w:proofErr w:type="gramEnd"/>
+        <w:t>Acted as a “force multiplier”, increasing team velocity by mentoring and unblocking other engineers on my team</w:t>
+      </w:r>
     </w:p>
     <w:p>
       <w:pPr>
@@ -756,18 +670,30 @@
           <w:sz w:val="20"/>
           <w:szCs w:val="20"/>
         </w:rPr>
-        <w:t xml:space="preserve"> using </w:t>
-      </w:r>
-      <w:proofErr w:type="gramStart"/>
-      <w:r>
-        <w:rPr>
-          <w:rFonts w:cstheme="minorHAnsi"/>
-          <w:sz w:val="20"/>
-          <w:szCs w:val="20"/>
-        </w:rPr>
-        <w:t>TypeScript</w:t>
-      </w:r>
-      <w:proofErr w:type="gramEnd"/>
+        <w:t xml:space="preserve"> using TypeScript</w:t>
+      </w:r>
+    </w:p>
+    <w:p>
+      <w:pPr>
+        <w:pStyle w:val="ListParagraph"/>
+        <w:numPr>
+          <w:ilvl w:val="0"/>
+          <w:numId w:val="5"/>
+        </w:numPr>
+        <w:rPr>
+          <w:rFonts w:cstheme="minorHAnsi"/>
+          <w:sz w:val="20"/>
+          <w:szCs w:val="20"/>
+        </w:rPr>
+      </w:pPr>
+      <w:r>
+        <w:rPr>
+          <w:rFonts w:cstheme="minorHAnsi"/>
+          <w:sz w:val="20"/>
+          <w:szCs w:val="20"/>
+        </w:rPr>
+        <w:t>Introduced story point estimating to the Embedded SRE teams, improving both estimate accuracy and consistency of effort</w:t>
+      </w:r>
     </w:p>
     <w:p>
       <w:pPr>
@@ -856,18 +782,8 @@
           <w:sz w:val="20"/>
           <w:szCs w:val="20"/>
         </w:rPr>
-        <w:t xml:space="preserve">Solved difficult problems within core services as a staff level individual contributor, unblocking engineers and improving systems </w:t>
-      </w:r>
-      <w:proofErr w:type="gramStart"/>
-      <w:r>
-        <w:rPr>
-          <w:rFonts w:cstheme="minorHAnsi"/>
-          <w:sz w:val="20"/>
-          <w:szCs w:val="20"/>
-        </w:rPr>
-        <w:t>reliability</w:t>
-      </w:r>
-      <w:proofErr w:type="gramEnd"/>
+        <w:t>Solved difficult problems within core services as a staff level individual contributor, unblocking engineers and improving systems reliability</w:t>
+      </w:r>
     </w:p>
     <w:p>
       <w:pPr>
@@ -924,18 +840,8 @@
           <w:sz w:val="20"/>
           <w:szCs w:val="20"/>
         </w:rPr>
-        <w:t xml:space="preserve"> framework, preparing Boltzmann service for migration from Honeycomb </w:t>
-      </w:r>
-      <w:proofErr w:type="gramStart"/>
-      <w:r>
-        <w:rPr>
-          <w:rFonts w:cstheme="minorHAnsi"/>
-          <w:sz w:val="20"/>
-          <w:szCs w:val="20"/>
-        </w:rPr>
-        <w:t>beelines</w:t>
-      </w:r>
-      <w:proofErr w:type="gramEnd"/>
+        <w:t xml:space="preserve"> framework, preparing Boltzmann service for migration from Honeycomb beelines</w:t>
+      </w:r>
     </w:p>
     <w:p>
       <w:pPr>
@@ -956,18 +862,8 @@
           <w:sz w:val="20"/>
           <w:szCs w:val="20"/>
         </w:rPr>
-        <w:t xml:space="preserve">Developed a migration toolchain and pipeline for SQL Server, improving safety and speed of .NET </w:t>
-      </w:r>
-      <w:proofErr w:type="gramStart"/>
-      <w:r>
-        <w:rPr>
-          <w:rFonts w:cstheme="minorHAnsi"/>
-          <w:sz w:val="20"/>
-          <w:szCs w:val="20"/>
-        </w:rPr>
-        <w:t>development</w:t>
-      </w:r>
-      <w:proofErr w:type="gramEnd"/>
+        <w:t>Developed a migration toolchain and pipeline for SQL Server, improving safety and speed of .NET development</w:t>
+      </w:r>
     </w:p>
     <w:p>
       <w:pPr>
@@ -1084,25 +980,7 @@
           <w:sz w:val="20"/>
           <w:szCs w:val="20"/>
         </w:rPr>
-        <w:t xml:space="preserve">shipping an MVP in only 7 weeks and scaling to tens of millions of </w:t>
-      </w:r>
-      <w:proofErr w:type="gramStart"/>
-      <w:r>
-        <w:rPr>
-          <w:rFonts w:cstheme="minorHAnsi"/>
-          <w:sz w:val="20"/>
-          <w:szCs w:val="20"/>
-        </w:rPr>
-        <w:t>content</w:t>
-      </w:r>
-      <w:proofErr w:type="gramEnd"/>
-      <w:r>
-        <w:rPr>
-          <w:rFonts w:cstheme="minorHAnsi"/>
-          <w:sz w:val="20"/>
-          <w:szCs w:val="20"/>
-        </w:rPr>
-        <w:t xml:space="preserve"> items</w:t>
+        <w:t>shipping an MVP in only 7 weeks and scaling to tens of millions of content items</w:t>
       </w:r>
     </w:p>
     <w:p>
@@ -1124,18 +1002,8 @@
           <w:sz w:val="20"/>
           <w:szCs w:val="20"/>
         </w:rPr>
-        <w:t xml:space="preserve">Developed an internal data engineering framework with a focus on first-class PyCharm support, confidence in correct code and rapid </w:t>
-      </w:r>
-      <w:proofErr w:type="gramStart"/>
-      <w:r>
-        <w:rPr>
-          <w:rFonts w:cstheme="minorHAnsi"/>
-          <w:sz w:val="20"/>
-          <w:szCs w:val="20"/>
-        </w:rPr>
-        <w:t>development</w:t>
-      </w:r>
-      <w:proofErr w:type="gramEnd"/>
+        <w:t>Developed an internal data engineering framework with a focus on first-class PyCharm support, confidence in correct code and rapid development</w:t>
+      </w:r>
     </w:p>
     <w:p>
       <w:pPr>
@@ -1156,18 +1024,17 @@
           <w:sz w:val="20"/>
           <w:szCs w:val="20"/>
         </w:rPr>
-        <w:t xml:space="preserve">Mentored and trained other engineers on the team through pair programming, documentation and </w:t>
-      </w:r>
-      <w:proofErr w:type="gramStart"/>
-      <w:r>
-        <w:rPr>
-          <w:rFonts w:cstheme="minorHAnsi"/>
-          <w:sz w:val="20"/>
-          <w:szCs w:val="20"/>
-        </w:rPr>
-        <w:t>videos</w:t>
-      </w:r>
-      <w:proofErr w:type="gramEnd"/>
+        <w:t>Mentored and trained other engineers on the team through pair programming, documentation and videos</w:t>
+      </w:r>
+    </w:p>
+    <w:p>
+      <w:pPr>
+        <w:rPr>
+          <w:rFonts w:cstheme="minorHAnsi"/>
+          <w:sz w:val="20"/>
+          <w:szCs w:val="20"/>
+        </w:rPr>
+      </w:pPr>
     </w:p>
     <w:p>
       <w:pPr>
@@ -1197,6 +1064,7 @@
           <w:sz w:val="22"/>
           <w:szCs w:val="22"/>
         </w:rPr>
+        <w:lastRenderedPageBreak/>
         <w:t>Gizmodo Media Group, Data Engineering</w:t>
       </w:r>
       <w:r>
@@ -1256,7 +1124,6 @@
           <w:sz w:val="20"/>
           <w:szCs w:val="20"/>
         </w:rPr>
-        <w:lastRenderedPageBreak/>
         <w:t xml:space="preserve">Owned internal analytics and recommendation systems that served over 100 million users a month; overhauled legacy systems and implemented monitoring, vastly decreasing total outages and </w:t>
       </w:r>
       <w:r>
@@ -1265,18 +1132,8 @@
           <w:sz w:val="20"/>
           <w:szCs w:val="20"/>
         </w:rPr>
-        <w:t xml:space="preserve">virtually eliminating undetected </w:t>
-      </w:r>
-      <w:proofErr w:type="gramStart"/>
-      <w:r>
-        <w:rPr>
-          <w:rFonts w:cstheme="minorHAnsi"/>
-          <w:sz w:val="20"/>
-          <w:szCs w:val="20"/>
-        </w:rPr>
-        <w:t>outages</w:t>
-      </w:r>
-      <w:proofErr w:type="gramEnd"/>
+        <w:t>virtually eliminating undetected outages</w:t>
+      </w:r>
     </w:p>
     <w:p>
       <w:pPr>
@@ -1297,18 +1154,8 @@
           <w:sz w:val="20"/>
           <w:szCs w:val="20"/>
         </w:rPr>
-        <w:t xml:space="preserve">Designed, built and maintained ETL jobs for a rapidly growing data warehouse using Python, AWS RedShift and Looker, delivering critical business insights to the </w:t>
-      </w:r>
-      <w:proofErr w:type="gramStart"/>
-      <w:r>
-        <w:rPr>
-          <w:rFonts w:cstheme="minorHAnsi"/>
-          <w:sz w:val="20"/>
-          <w:szCs w:val="20"/>
-        </w:rPr>
-        <w:t>organization</w:t>
-      </w:r>
-      <w:proofErr w:type="gramEnd"/>
+        <w:t>Designed, built and maintained ETL jobs for a rapidly growing data warehouse using Python, AWS RedShift and Looker, delivering critical business insights to the organization</w:t>
+      </w:r>
     </w:p>
     <w:p>
       <w:pPr>
@@ -1353,7 +1200,7 @@
           <w:sz w:val="20"/>
           <w:szCs w:val="20"/>
         </w:rPr>
-        <w:t xml:space="preserve"> three teams and multiple contractors, providing experiment data to optimize conversions on a front page </w:t>
+        <w:t xml:space="preserve"> three teams and multiple contractors, providing experiment data to optimize conversions on a </w:t>
       </w:r>
       <w:proofErr w:type="gramStart"/>
       <w:r>
@@ -1362,9 +1209,17 @@
           <w:sz w:val="20"/>
           <w:szCs w:val="20"/>
         </w:rPr>
-        <w:t>redesign</w:t>
+        <w:t>front page</w:t>
       </w:r>
       <w:proofErr w:type="gramEnd"/>
+      <w:r>
+        <w:rPr>
+          <w:rFonts w:cstheme="minorHAnsi"/>
+          <w:sz w:val="20"/>
+          <w:szCs w:val="20"/>
+        </w:rPr>
+        <w:t xml:space="preserve"> redesign</w:t>
+      </w:r>
     </w:p>
     <w:p>
       <w:pPr>
@@ -1385,18 +1240,8 @@
           <w:sz w:val="20"/>
           <w:szCs w:val="20"/>
         </w:rPr>
-        <w:t xml:space="preserve">Architected an A/B testing API so experiments could be configured with a web interface instead of disparate </w:t>
-      </w:r>
-      <w:proofErr w:type="gramStart"/>
-      <w:r>
-        <w:rPr>
-          <w:rFonts w:cstheme="minorHAnsi"/>
-          <w:sz w:val="20"/>
-          <w:szCs w:val="20"/>
-        </w:rPr>
-        <w:t>scripts</w:t>
-      </w:r>
-      <w:proofErr w:type="gramEnd"/>
+        <w:t>Architected an A/B testing API so experiments could be configured with a web interface instead of disparate scripts</w:t>
+      </w:r>
     </w:p>
     <w:p>
       <w:pPr>
@@ -1417,18 +1262,8 @@
           <w:sz w:val="20"/>
           <w:szCs w:val="20"/>
         </w:rPr>
-        <w:t xml:space="preserve">Mentored junior employees on the </w:t>
-      </w:r>
-      <w:proofErr w:type="gramStart"/>
-      <w:r>
-        <w:rPr>
-          <w:rFonts w:cstheme="minorHAnsi"/>
-          <w:sz w:val="20"/>
-          <w:szCs w:val="20"/>
-        </w:rPr>
-        <w:t>team</w:t>
-      </w:r>
-      <w:proofErr w:type="gramEnd"/>
+        <w:t>Mentored junior employees on the team</w:t>
+      </w:r>
     </w:p>
     <w:p>
       <w:pPr>
@@ -1517,25 +1352,7 @@
           <w:sz w:val="20"/>
           <w:szCs w:val="20"/>
         </w:rPr>
-        <w:t xml:space="preserve">Developed the core content API for Condé Nast’s greenfield internal content management system, taking ownership of site reliability and incident </w:t>
-      </w:r>
-      <w:proofErr w:type="gramStart"/>
-      <w:r>
-        <w:rPr>
-          <w:rFonts w:cstheme="minorHAnsi"/>
-          <w:sz w:val="20"/>
-          <w:szCs w:val="20"/>
-        </w:rPr>
-        <w:t>management</w:t>
-      </w:r>
-      <w:proofErr w:type="gramEnd"/>
-      <w:r>
-        <w:rPr>
-          <w:rFonts w:cstheme="minorHAnsi"/>
-          <w:sz w:val="20"/>
-          <w:szCs w:val="20"/>
-        </w:rPr>
-        <w:t xml:space="preserve"> </w:t>
+        <w:t xml:space="preserve">Developed the core content API for Condé Nast’s greenfield internal content management system, taking ownership of site reliability and incident management </w:t>
       </w:r>
     </w:p>
     <w:p>
@@ -1557,18 +1374,8 @@
           <w:sz w:val="20"/>
           <w:szCs w:val="20"/>
         </w:rPr>
-        <w:t xml:space="preserve">Wrote HATEOAS-inspired graph-capable content relationships API that supported data modeling needs of over a dozen brands using Condé Nast’s greenfield internal content management </w:t>
-      </w:r>
-      <w:proofErr w:type="gramStart"/>
-      <w:r>
-        <w:rPr>
-          <w:rFonts w:cstheme="minorHAnsi"/>
-          <w:sz w:val="20"/>
-          <w:szCs w:val="20"/>
-        </w:rPr>
-        <w:t>system</w:t>
-      </w:r>
-      <w:proofErr w:type="gramEnd"/>
+        <w:t>Wrote HATEOAS-inspired graph-capable content relationships API that supported data modeling needs of over a dozen brands using Condé Nast’s greenfield internal content management system</w:t>
+      </w:r>
     </w:p>
     <w:p>
       <w:pPr>
@@ -1589,18 +1396,8 @@
           <w:sz w:val="20"/>
           <w:szCs w:val="20"/>
         </w:rPr>
-        <w:t xml:space="preserve">Developed and supported custom components for Vogue Runway’s real time fashion show coverage, launching during New York Fashion Week 2015, including a custom content import interface and a data migration that re-platformed over a decade of </w:t>
-      </w:r>
-      <w:proofErr w:type="gramStart"/>
-      <w:r>
-        <w:rPr>
-          <w:rFonts w:cstheme="minorHAnsi"/>
-          <w:sz w:val="20"/>
-          <w:szCs w:val="20"/>
-        </w:rPr>
-        <w:t>content</w:t>
-      </w:r>
-      <w:proofErr w:type="gramEnd"/>
+        <w:t>Developed and supported custom components for Vogue Runway’s real time fashion show coverage, launching during New York Fashion Week 2015, including a custom content import interface and a data migration that re-platformed over a decade of content</w:t>
+      </w:r>
     </w:p>
     <w:p>
       <w:pPr>
@@ -1701,18 +1498,8 @@
           <w:sz w:val="20"/>
           <w:szCs w:val="20"/>
         </w:rPr>
-        <w:t xml:space="preserve">Managed and trained other support </w:t>
-      </w:r>
-      <w:proofErr w:type="gramStart"/>
-      <w:r>
-        <w:rPr>
-          <w:rFonts w:cstheme="minorHAnsi"/>
-          <w:sz w:val="20"/>
-          <w:szCs w:val="20"/>
-        </w:rPr>
-        <w:t>engineers</w:t>
-      </w:r>
-      <w:proofErr w:type="gramEnd"/>
+        <w:t>Managed and trained other support engineers</w:t>
+      </w:r>
     </w:p>
     <w:p>
       <w:pPr>
@@ -1733,18 +1520,8 @@
           <w:sz w:val="20"/>
           <w:szCs w:val="20"/>
         </w:rPr>
-        <w:t xml:space="preserve">Monitored support channels such as IRC, email and Twitter for support </w:t>
-      </w:r>
-      <w:proofErr w:type="gramStart"/>
-      <w:r>
-        <w:rPr>
-          <w:rFonts w:cstheme="minorHAnsi"/>
-          <w:sz w:val="20"/>
-          <w:szCs w:val="20"/>
-        </w:rPr>
-        <w:t>requests</w:t>
-      </w:r>
-      <w:proofErr w:type="gramEnd"/>
+        <w:t>Monitored support channels such as IRC, email and Twitter for support requests</w:t>
+      </w:r>
     </w:p>
     <w:p>
       <w:pPr>
@@ -1783,18 +1560,8 @@
           <w:sz w:val="20"/>
           <w:szCs w:val="20"/>
         </w:rPr>
-        <w:t xml:space="preserve"> software, servers and cloud </w:t>
-      </w:r>
-      <w:proofErr w:type="gramStart"/>
-      <w:r>
-        <w:rPr>
-          <w:rFonts w:cstheme="minorHAnsi"/>
-          <w:sz w:val="20"/>
-          <w:szCs w:val="20"/>
-        </w:rPr>
-        <w:t>providers</w:t>
-      </w:r>
-      <w:proofErr w:type="gramEnd"/>
+        <w:t xml:space="preserve"> software, servers and cloud providers</w:t>
+      </w:r>
     </w:p>
     <w:p>
       <w:pPr>
@@ -1833,7 +1600,7 @@
           <w:sz w:val="20"/>
           <w:szCs w:val="20"/>
         </w:rPr>
-        <w:t xml:space="preserve"> open source </w:t>
+        <w:t xml:space="preserve"> </w:t>
       </w:r>
       <w:proofErr w:type="gramStart"/>
       <w:r>
@@ -1842,9 +1609,17 @@
           <w:sz w:val="20"/>
           <w:szCs w:val="20"/>
         </w:rPr>
-        <w:t>software</w:t>
+        <w:t>open source</w:t>
       </w:r>
       <w:proofErr w:type="gramEnd"/>
+      <w:r>
+        <w:rPr>
+          <w:rFonts w:cstheme="minorHAnsi"/>
+          <w:sz w:val="20"/>
+          <w:szCs w:val="20"/>
+        </w:rPr>
+        <w:t xml:space="preserve"> software</w:t>
+      </w:r>
     </w:p>
     <w:p>
       <w:pPr>
@@ -1865,18 +1640,8 @@
           <w:sz w:val="20"/>
           <w:szCs w:val="20"/>
         </w:rPr>
-        <w:t xml:space="preserve">Developed and maintained internal support infrastructure and </w:t>
-      </w:r>
-      <w:proofErr w:type="gramStart"/>
-      <w:r>
-        <w:rPr>
-          <w:rFonts w:cstheme="minorHAnsi"/>
-          <w:sz w:val="20"/>
-          <w:szCs w:val="20"/>
-        </w:rPr>
-        <w:t>tooling</w:t>
-      </w:r>
-      <w:proofErr w:type="gramEnd"/>
+        <w:t>Developed and maintained internal support infrastructure and tooling</w:t>
+      </w:r>
     </w:p>
     <w:p>
       <w:pPr>

</xml_diff>

<commit_message>
I work at Modern Health now
</commit_message>
<xml_diff>
--- a/resume.docx
+++ b/resume.docx
@@ -497,6 +497,79 @@
           <w:sz w:val="22"/>
           <w:szCs w:val="22"/>
         </w:rPr>
+        <w:t>Modern Health, Infrastructure</w:t>
+      </w:r>
+      <w:r>
+        <w:rPr>
+          <w:rFonts w:cstheme="minorHAnsi"/>
+          <w:sz w:val="22"/>
+          <w:szCs w:val="22"/>
+        </w:rPr>
+        <w:t>, Remote</w:t>
+      </w:r>
+      <w:r>
+        <w:rPr>
+          <w:rFonts w:cstheme="minorHAnsi"/>
+          <w:sz w:val="22"/>
+          <w:szCs w:val="22"/>
+        </w:rPr>
+        <w:tab/>
+        <w:t>July 2024 – Current</w:t>
+      </w:r>
+    </w:p>
+    <w:p>
+      <w:pPr>
+        <w:tabs>
+          <w:tab w:val="right" w:pos="10080"/>
+        </w:tabs>
+        <w:rPr>
+          <w:rFonts w:cstheme="minorHAnsi"/>
+          <w:sz w:val="20"/>
+          <w:szCs w:val="20"/>
+        </w:rPr>
+      </w:pPr>
+      <w:r>
+        <w:rPr>
+          <w:rFonts w:cstheme="minorHAnsi"/>
+          <w:sz w:val="20"/>
+          <w:szCs w:val="20"/>
+        </w:rPr>
+        <w:t>Staff Site Reliability Engineer</w:t>
+      </w:r>
+    </w:p>
+    <w:p>
+      <w:pPr>
+        <w:tabs>
+          <w:tab w:val="right" w:pos="10080"/>
+        </w:tabs>
+        <w:rPr>
+          <w:rFonts w:cstheme="minorHAnsi"/>
+          <w:b/>
+          <w:bCs/>
+          <w:sz w:val="22"/>
+          <w:szCs w:val="22"/>
+        </w:rPr>
+      </w:pPr>
+    </w:p>
+    <w:p>
+      <w:pPr>
+        <w:tabs>
+          <w:tab w:val="right" w:pos="10080"/>
+        </w:tabs>
+        <w:rPr>
+          <w:rFonts w:cstheme="minorHAnsi"/>
+          <w:sz w:val="22"/>
+          <w:szCs w:val="22"/>
+        </w:rPr>
+      </w:pPr>
+      <w:r>
+        <w:rPr>
+          <w:rFonts w:cstheme="minorHAnsi"/>
+          <w:b/>
+          <w:bCs/>
+          <w:sz w:val="22"/>
+          <w:szCs w:val="22"/>
+        </w:rPr>
         <w:t>Procore Technologies, Embedded Site Reliability Engineering</w:t>
       </w:r>
       <w:r>
@@ -622,7 +695,15 @@
           <w:sz w:val="20"/>
           <w:szCs w:val="20"/>
         </w:rPr>
-        <w:t>Acted as a “force multiplier”, increasing team velocity by mentoring and unblocking other engineers on my team</w:t>
+        <w:t>Acted as a “force multiplier”, increasing</w:t>
+      </w:r>
+      <w:r>
+        <w:rPr>
+          <w:rFonts w:cstheme="minorHAnsi"/>
+          <w:sz w:val="20"/>
+          <w:szCs w:val="20"/>
+        </w:rPr>
+        <w:t xml:space="preserve"> team velocity by mentoring and unblocking other engineers on my team</w:t>
       </w:r>
     </w:p>
     <w:p>
@@ -885,7 +966,6 @@
           <w:szCs w:val="22"/>
         </w:rPr>
       </w:pPr>
-      <w:proofErr w:type="spellStart"/>
       <w:r>
         <w:rPr>
           <w:rFonts w:cstheme="minorHAnsi"/>
@@ -894,18 +974,7 @@
           <w:sz w:val="22"/>
           <w:szCs w:val="22"/>
         </w:rPr>
-        <w:t>DoubleVerify</w:t>
-      </w:r>
-      <w:proofErr w:type="spellEnd"/>
-      <w:r>
-        <w:rPr>
-          <w:rFonts w:cstheme="minorHAnsi"/>
-          <w:b/>
-          <w:bCs/>
-          <w:sz w:val="22"/>
-          <w:szCs w:val="22"/>
-        </w:rPr>
-        <w:t>, Social Integrations</w:t>
+        <w:t>DoubleVerify, Social Integrations</w:t>
       </w:r>
       <w:r>
         <w:rPr>
@@ -1024,6 +1093,7 @@
           <w:sz w:val="20"/>
           <w:szCs w:val="20"/>
         </w:rPr>
+        <w:lastRenderedPageBreak/>
         <w:t>Mentored and trained other engineers on the team through pair programming, documentation and videos</w:t>
       </w:r>
     </w:p>
@@ -1064,7 +1134,6 @@
           <w:sz w:val="22"/>
           <w:szCs w:val="22"/>
         </w:rPr>
-        <w:lastRenderedPageBreak/>
         <w:t>Gizmodo Media Group, Data Engineering</w:t>
       </w:r>
       <w:r>

</xml_diff>